<commit_message>
revisi bab 1,2,3 add bab 4, update db
</commit_message>
<xml_diff>
--- a/Laporan Skripsi/BAB 1.docx
+++ b/Laporan Skripsi/BAB 1.docx
@@ -2,6 +2,595 @@
 <file path=word/document.xml><?xml version="1.0" encoding="utf-8"?>
 <w:document xmlns:wpc="http://schemas.microsoft.com/office/word/2010/wordprocessingCanvas" xmlns:cx="http://schemas.microsoft.com/office/drawing/2014/chartex" xmlns:cx1="http://schemas.microsoft.com/office/drawing/2015/9/8/chartex" xmlns:cx2="http://schemas.microsoft.com/office/drawing/2015/10/21/chartex" xmlns:cx3="http://schemas.microsoft.com/office/drawing/2016/5/9/chartex" xmlns:cx4="http://schemas.microsoft.com/office/drawing/2016/5/10/chartex" xmlns:cx5="http://schemas.microsoft.com/office/drawing/2016/5/11/chartex" xmlns:cx6="http://schemas.microsoft.com/office/drawing/2016/5/12/chartex" xmlns:cx7="http://schemas.microsoft.com/office/drawing/2016/5/13/chartex" xmlns:cx8="http://schemas.microsoft.com/office/drawing/2016/5/14/chartex" xmlns:mc="http://schemas.openxmlformats.org/markup-compatibility/2006" xmlns:aink="http://schemas.microsoft.com/office/drawing/2016/ink" xmlns:am3d="http://schemas.microsoft.com/office/drawing/2017/model3d" xmlns:o="urn:schemas-microsoft-com:office:office" xmlns:r="http://schemas.openxmlformats.org/officeDocument/2006/relationships" xmlns:m="http://schemas.openxmlformats.org/officeDocument/2006/math" xmlns:v="urn:schemas-microsoft-com:vml" xmlns:wp14="http://schemas.microsoft.com/office/word/2010/wordprocessingDrawing" xmlns:wp="http://schemas.openxmlformats.org/drawingml/2006/wordprocessingDrawing" xmlns:w10="urn:schemas-microsoft-com:office:word" xmlns:w="http://schemas.openxmlformats.org/wordprocessingml/2006/main" xmlns:w14="http://schemas.microsoft.com/office/word/2010/wordml" xmlns:w15="http://schemas.microsoft.com/office/word/2012/wordml" xmlns:w16cex="http://schemas.microsoft.com/office/word/2018/wordml/cex" xmlns:w16cid="http://schemas.microsoft.com/office/word/2016/wordml/cid" xmlns:w16="http://schemas.microsoft.com/office/word/2018/wordml" xmlns:w16se="http://schemas.microsoft.com/office/word/2015/wordml/symex" xmlns:wpg="http://schemas.microsoft.com/office/word/2010/wordprocessingGroup" xmlns:wpi="http://schemas.microsoft.com/office/word/2010/wordprocessingInk" xmlns:wne="http://schemas.microsoft.com/office/word/2006/wordml" xmlns:wps="http://schemas.microsoft.com/office/word/2010/wordprocessingShape" mc:Ignorable="w14 w15 w16se w16cid w16 w16cex wp14">
   <w:body>
+    <w:p>
+      <w:pPr>
+        <w:tabs>
+          <w:tab w:val="left" w:pos="1635"/>
+        </w:tabs>
+        <w:jc w:val="center"/>
+        <w:rPr>
+          <w:rFonts w:ascii="Times New Roman" w:hAnsi="Times New Roman" w:cs="Times New Roman"/>
+          <w:b/>
+          <w:sz w:val="28"/>
+          <w:szCs w:val="28"/>
+        </w:rPr>
+      </w:pPr>
+      <w:r>
+        <w:rPr>
+          <w:rFonts w:ascii="Times New Roman" w:hAnsi="Times New Roman" w:cs="Times New Roman"/>
+          <w:b/>
+          <w:sz w:val="28"/>
+          <w:szCs w:val="28"/>
+        </w:rPr>
+        <w:t xml:space="preserve">PERBANDINGAN METODE </w:t>
+      </w:r>
+      <w:r>
+        <w:rPr>
+          <w:rFonts w:ascii="Times New Roman" w:hAnsi="Times New Roman" w:cs="Times New Roman"/>
+          <w:b/>
+          <w:i/>
+          <w:iCs/>
+          <w:sz w:val="28"/>
+          <w:szCs w:val="28"/>
+        </w:rPr>
+        <w:t xml:space="preserve">SIMPLE ADDITIVE WEIGHTING </w:t>
+      </w:r>
+      <w:r>
+        <w:rPr>
+          <w:rFonts w:ascii="Times New Roman" w:hAnsi="Times New Roman" w:cs="Times New Roman"/>
+          <w:b/>
+          <w:sz w:val="28"/>
+          <w:szCs w:val="28"/>
+        </w:rPr>
+        <w:t xml:space="preserve">DAN </w:t>
+      </w:r>
+      <w:r>
+        <w:rPr>
+          <w:rFonts w:ascii="Times New Roman" w:hAnsi="Times New Roman" w:cs="Times New Roman"/>
+          <w:b/>
+          <w:i/>
+          <w:iCs/>
+          <w:sz w:val="28"/>
+          <w:szCs w:val="28"/>
+        </w:rPr>
+        <w:t xml:space="preserve">WEIGHTED PRODUCT </w:t>
+      </w:r>
+      <w:r>
+        <w:rPr>
+          <w:rFonts w:ascii="Times New Roman" w:hAnsi="Times New Roman" w:cs="Times New Roman"/>
+          <w:b/>
+          <w:sz w:val="28"/>
+          <w:szCs w:val="28"/>
+        </w:rPr>
+        <w:t>DALAM MENENTUKAN PEMILIHIAN TENDIK DAN DOSEN TERBAIK</w:t>
+      </w:r>
+    </w:p>
+    <w:p>
+      <w:pPr>
+        <w:tabs>
+          <w:tab w:val="left" w:pos="1635"/>
+        </w:tabs>
+        <w:jc w:val="center"/>
+        <w:rPr>
+          <w:rFonts w:ascii="Times New Roman" w:hAnsi="Times New Roman" w:cs="Times New Roman"/>
+          <w:b/>
+          <w:sz w:val="24"/>
+          <w:szCs w:val="24"/>
+        </w:rPr>
+      </w:pPr>
+      <w:r>
+        <w:rPr>
+          <w:rFonts w:ascii="Times New Roman" w:hAnsi="Times New Roman" w:cs="Times New Roman"/>
+          <w:b/>
+          <w:sz w:val="24"/>
+          <w:szCs w:val="24"/>
+        </w:rPr>
+        <w:t xml:space="preserve">(STUDI KASUS: </w:t>
+      </w:r>
+      <w:r>
+        <w:rPr>
+          <w:rFonts w:ascii="Times New Roman" w:hAnsi="Times New Roman" w:cs="Times New Roman"/>
+          <w:b/>
+          <w:sz w:val="24"/>
+          <w:szCs w:val="24"/>
+        </w:rPr>
+        <w:t>FTUMJ</w:t>
+      </w:r>
+      <w:r>
+        <w:rPr>
+          <w:rFonts w:ascii="Times New Roman" w:hAnsi="Times New Roman" w:cs="Times New Roman"/>
+          <w:b/>
+          <w:sz w:val="24"/>
+          <w:szCs w:val="24"/>
+        </w:rPr>
+        <w:t>)</w:t>
+      </w:r>
+    </w:p>
+    <w:p>
+      <w:pPr>
+        <w:spacing w:line="240" w:lineRule="auto"/>
+        <w:jc w:val="center"/>
+        <w:rPr>
+          <w:rFonts w:ascii="Times New Roman" w:hAnsi="Times New Roman" w:cs="Times New Roman"/>
+          <w:b/>
+          <w:sz w:val="36"/>
+          <w:szCs w:val="36"/>
+        </w:rPr>
+      </w:pPr>
+    </w:p>
+    <w:p>
+      <w:pPr>
+        <w:spacing w:line="360" w:lineRule="auto"/>
+        <w:jc w:val="center"/>
+        <w:rPr>
+          <w:rFonts w:ascii="Times New Roman" w:hAnsi="Times New Roman" w:cs="Times New Roman"/>
+          <w:b/>
+          <w:sz w:val="36"/>
+          <w:szCs w:val="36"/>
+        </w:rPr>
+      </w:pPr>
+      <w:r>
+        <w:rPr>
+          <w:rFonts w:ascii="Times New Roman" w:hAnsi="Times New Roman" w:cs="Times New Roman"/>
+          <w:b/>
+          <w:sz w:val="36"/>
+          <w:szCs w:val="36"/>
+        </w:rPr>
+        <w:t>LAPORA</w:t>
+      </w:r>
+      <w:r>
+        <w:rPr>
+          <w:rFonts w:ascii="Times New Roman" w:hAnsi="Times New Roman" w:cs="Times New Roman"/>
+          <w:b/>
+          <w:sz w:val="36"/>
+          <w:szCs w:val="36"/>
+        </w:rPr>
+        <w:t>N TUGAS AKHIR</w:t>
+      </w:r>
+    </w:p>
+    <w:p>
+      <w:pPr>
+        <w:spacing w:line="240" w:lineRule="auto"/>
+        <w:jc w:val="center"/>
+        <w:rPr>
+          <w:rFonts w:ascii="Times New Roman" w:hAnsi="Times New Roman" w:cs="Times New Roman"/>
+          <w:b/>
+          <w:sz w:val="24"/>
+          <w:szCs w:val="24"/>
+        </w:rPr>
+      </w:pPr>
+      <w:r>
+        <w:rPr>
+          <w:rFonts w:ascii="Times New Roman" w:hAnsi="Times New Roman" w:cs="Times New Roman"/>
+          <w:b/>
+          <w:sz w:val="24"/>
+          <w:szCs w:val="24"/>
+        </w:rPr>
+        <w:t xml:space="preserve">Sebagai Syarat </w:t>
+      </w:r>
+      <w:r>
+        <w:rPr>
+          <w:rFonts w:ascii="Times New Roman" w:hAnsi="Times New Roman" w:cs="Times New Roman"/>
+          <w:b/>
+          <w:sz w:val="24"/>
+          <w:szCs w:val="24"/>
+        </w:rPr>
+        <w:t>Dalam Menyelesaikan Program Strata Satu (S-1) Prodi Teknik Informatika</w:t>
+      </w:r>
+    </w:p>
+    <w:p>
+      <w:pPr>
+        <w:spacing w:line="240" w:lineRule="auto"/>
+        <w:jc w:val="center"/>
+        <w:rPr>
+          <w:rFonts w:ascii="Times New Roman" w:hAnsi="Times New Roman" w:cs="Times New Roman"/>
+          <w:b/>
+          <w:sz w:val="24"/>
+          <w:szCs w:val="24"/>
+        </w:rPr>
+      </w:pPr>
+    </w:p>
+    <w:p>
+      <w:pPr>
+        <w:spacing w:line="240" w:lineRule="auto"/>
+        <w:jc w:val="center"/>
+        <w:rPr>
+          <w:rFonts w:ascii="Times New Roman" w:hAnsi="Times New Roman" w:cs="Times New Roman"/>
+          <w:b/>
+          <w:sz w:val="24"/>
+          <w:szCs w:val="24"/>
+        </w:rPr>
+      </w:pPr>
+      <w:r>
+        <w:rPr>
+          <w:rFonts w:ascii="Times New Roman" w:hAnsi="Times New Roman" w:cs="Times New Roman"/>
+          <w:b/>
+          <w:noProof/>
+          <w:sz w:val="24"/>
+          <w:szCs w:val="24"/>
+          <w:lang w:eastAsia="id-ID"/>
+        </w:rPr>
+        <w:drawing>
+          <wp:inline distT="0" distB="0" distL="0" distR="0" wp14:anchorId="7A0942C1" wp14:editId="5052D7EE">
+            <wp:extent cx="2124075" cy="2133559"/>
+            <wp:effectExtent l="0" t="0" r="0" b="635"/>
+            <wp:docPr id="2" name="Picture 2"/>
+            <wp:cNvGraphicFramePr>
+              <a:graphicFrameLocks xmlns:a="http://schemas.openxmlformats.org/drawingml/2006/main" noChangeAspect="1"/>
+            </wp:cNvGraphicFramePr>
+            <a:graphic xmlns:a="http://schemas.openxmlformats.org/drawingml/2006/main">
+              <a:graphicData uri="http://schemas.openxmlformats.org/drawingml/2006/picture">
+                <pic:pic xmlns:pic="http://schemas.openxmlformats.org/drawingml/2006/picture">
+                  <pic:nvPicPr>
+                    <pic:cNvPr id="2" name="UMJ.png"/>
+                    <pic:cNvPicPr/>
+                  </pic:nvPicPr>
+                  <pic:blipFill>
+                    <a:blip r:embed="rId6">
+                      <a:extLst>
+                        <a:ext uri="{28A0092B-C50C-407E-A947-70E740481C1C}">
+                          <a14:useLocalDpi xmlns:a14="http://schemas.microsoft.com/office/drawing/2010/main" val="0"/>
+                        </a:ext>
+                      </a:extLst>
+                    </a:blip>
+                    <a:stretch>
+                      <a:fillRect/>
+                    </a:stretch>
+                  </pic:blipFill>
+                  <pic:spPr>
+                    <a:xfrm>
+                      <a:off x="0" y="0"/>
+                      <a:ext cx="2153201" cy="2162815"/>
+                    </a:xfrm>
+                    <a:prstGeom prst="rect">
+                      <a:avLst/>
+                    </a:prstGeom>
+                  </pic:spPr>
+                </pic:pic>
+              </a:graphicData>
+            </a:graphic>
+          </wp:inline>
+        </w:drawing>
+      </w:r>
+    </w:p>
+    <w:p>
+      <w:pPr>
+        <w:spacing w:line="240" w:lineRule="auto"/>
+        <w:jc w:val="center"/>
+        <w:rPr>
+          <w:rFonts w:ascii="Times New Roman" w:hAnsi="Times New Roman" w:cs="Times New Roman"/>
+          <w:b/>
+          <w:sz w:val="24"/>
+          <w:szCs w:val="24"/>
+        </w:rPr>
+      </w:pPr>
+    </w:p>
+    <w:p>
+      <w:pPr>
+        <w:spacing w:line="240" w:lineRule="auto"/>
+        <w:jc w:val="center"/>
+        <w:rPr>
+          <w:rFonts w:ascii="Times New Roman" w:hAnsi="Times New Roman" w:cs="Times New Roman"/>
+          <w:b/>
+          <w:sz w:val="28"/>
+          <w:szCs w:val="28"/>
+        </w:rPr>
+      </w:pPr>
+      <w:r>
+        <w:rPr>
+          <w:rFonts w:ascii="Times New Roman" w:hAnsi="Times New Roman" w:cs="Times New Roman"/>
+          <w:b/>
+          <w:sz w:val="28"/>
+          <w:szCs w:val="28"/>
+        </w:rPr>
+        <w:t>Disusun Oleh :</w:t>
+      </w:r>
+    </w:p>
+    <w:p>
+      <w:pPr>
+        <w:spacing w:line="240" w:lineRule="auto"/>
+        <w:jc w:val="both"/>
+        <w:rPr>
+          <w:rFonts w:ascii="Times New Roman" w:hAnsi="Times New Roman" w:cs="Times New Roman"/>
+          <w:b/>
+          <w:sz w:val="28"/>
+          <w:szCs w:val="28"/>
+        </w:rPr>
+      </w:pPr>
+    </w:p>
+    <w:p>
+      <w:pPr>
+        <w:spacing w:line="240" w:lineRule="auto"/>
+        <w:jc w:val="both"/>
+        <w:rPr>
+          <w:rFonts w:ascii="Times New Roman" w:hAnsi="Times New Roman" w:cs="Times New Roman"/>
+          <w:b/>
+          <w:sz w:val="28"/>
+          <w:szCs w:val="28"/>
+        </w:rPr>
+      </w:pPr>
+    </w:p>
+    <w:p>
+      <w:pPr>
+        <w:spacing w:line="240" w:lineRule="auto"/>
+        <w:jc w:val="both"/>
+        <w:rPr>
+          <w:rFonts w:ascii="Times New Roman" w:hAnsi="Times New Roman" w:cs="Times New Roman"/>
+          <w:b/>
+          <w:sz w:val="28"/>
+          <w:szCs w:val="28"/>
+        </w:rPr>
+      </w:pPr>
+      <w:r>
+        <w:rPr>
+          <w:rFonts w:ascii="Times New Roman" w:hAnsi="Times New Roman" w:cs="Times New Roman"/>
+          <w:b/>
+          <w:sz w:val="28"/>
+          <w:szCs w:val="28"/>
+        </w:rPr>
+        <w:tab/>
+      </w:r>
+      <w:r>
+        <w:rPr>
+          <w:rFonts w:ascii="Times New Roman" w:hAnsi="Times New Roman" w:cs="Times New Roman"/>
+          <w:b/>
+          <w:sz w:val="28"/>
+          <w:szCs w:val="28"/>
+        </w:rPr>
+        <w:t>NAMA</w:t>
+      </w:r>
+      <w:r>
+        <w:rPr>
+          <w:rFonts w:ascii="Times New Roman" w:hAnsi="Times New Roman" w:cs="Times New Roman"/>
+          <w:b/>
+          <w:sz w:val="28"/>
+          <w:szCs w:val="28"/>
+        </w:rPr>
+        <w:tab/>
+      </w:r>
+      <w:r>
+        <w:rPr>
+          <w:rFonts w:ascii="Times New Roman" w:hAnsi="Times New Roman" w:cs="Times New Roman"/>
+          <w:b/>
+          <w:sz w:val="28"/>
+          <w:szCs w:val="28"/>
+        </w:rPr>
+        <w:tab/>
+        <w:t xml:space="preserve">: </w:t>
+      </w:r>
+      <w:r>
+        <w:rPr>
+          <w:rFonts w:ascii="Times New Roman" w:hAnsi="Times New Roman" w:cs="Times New Roman"/>
+          <w:b/>
+          <w:sz w:val="28"/>
+          <w:szCs w:val="28"/>
+        </w:rPr>
+        <w:t>SYAIFUDIN ALKATIRI</w:t>
+      </w:r>
+    </w:p>
+    <w:p>
+      <w:pPr>
+        <w:spacing w:line="240" w:lineRule="auto"/>
+        <w:jc w:val="both"/>
+        <w:rPr>
+          <w:rFonts w:ascii="Times New Roman" w:hAnsi="Times New Roman" w:cs="Times New Roman"/>
+          <w:b/>
+          <w:sz w:val="28"/>
+          <w:szCs w:val="28"/>
+        </w:rPr>
+      </w:pPr>
+      <w:r>
+        <w:rPr>
+          <w:rFonts w:ascii="Times New Roman" w:hAnsi="Times New Roman" w:cs="Times New Roman"/>
+          <w:b/>
+          <w:sz w:val="28"/>
+          <w:szCs w:val="28"/>
+        </w:rPr>
+        <w:tab/>
+      </w:r>
+      <w:r>
+        <w:rPr>
+          <w:rFonts w:ascii="Times New Roman" w:hAnsi="Times New Roman" w:cs="Times New Roman"/>
+          <w:b/>
+          <w:sz w:val="28"/>
+          <w:szCs w:val="28"/>
+        </w:rPr>
+        <w:t>NPM</w:t>
+      </w:r>
+      <w:r>
+        <w:rPr>
+          <w:rFonts w:ascii="Times New Roman" w:hAnsi="Times New Roman" w:cs="Times New Roman"/>
+          <w:b/>
+          <w:sz w:val="28"/>
+          <w:szCs w:val="28"/>
+        </w:rPr>
+        <w:tab/>
+      </w:r>
+      <w:r>
+        <w:rPr>
+          <w:rFonts w:ascii="Times New Roman" w:hAnsi="Times New Roman" w:cs="Times New Roman"/>
+          <w:b/>
+          <w:sz w:val="28"/>
+          <w:szCs w:val="28"/>
+        </w:rPr>
+        <w:tab/>
+      </w:r>
+      <w:r>
+        <w:rPr>
+          <w:rFonts w:ascii="Times New Roman" w:hAnsi="Times New Roman" w:cs="Times New Roman"/>
+          <w:b/>
+          <w:sz w:val="28"/>
+          <w:szCs w:val="28"/>
+        </w:rPr>
+        <w:tab/>
+        <w:t>: 201</w:t>
+      </w:r>
+      <w:r>
+        <w:rPr>
+          <w:rFonts w:ascii="Times New Roman" w:hAnsi="Times New Roman" w:cs="Times New Roman"/>
+          <w:b/>
+          <w:sz w:val="28"/>
+          <w:szCs w:val="28"/>
+        </w:rPr>
+        <w:t>6470057</w:t>
+      </w:r>
+    </w:p>
+    <w:p>
+      <w:pPr>
+        <w:spacing w:line="240" w:lineRule="auto"/>
+        <w:jc w:val="both"/>
+        <w:rPr>
+          <w:rFonts w:ascii="Times New Roman" w:hAnsi="Times New Roman" w:cs="Times New Roman"/>
+          <w:b/>
+          <w:sz w:val="28"/>
+          <w:szCs w:val="28"/>
+        </w:rPr>
+      </w:pPr>
+      <w:r>
+        <w:rPr>
+          <w:rFonts w:ascii="Times New Roman" w:hAnsi="Times New Roman" w:cs="Times New Roman"/>
+          <w:b/>
+          <w:sz w:val="28"/>
+          <w:szCs w:val="28"/>
+        </w:rPr>
+        <w:tab/>
+      </w:r>
+      <w:r>
+        <w:rPr>
+          <w:rFonts w:ascii="Times New Roman" w:hAnsi="Times New Roman" w:cs="Times New Roman"/>
+          <w:b/>
+          <w:sz w:val="28"/>
+          <w:szCs w:val="28"/>
+        </w:rPr>
+        <w:t>JURUSAN</w:t>
+      </w:r>
+      <w:r>
+        <w:rPr>
+          <w:rFonts w:ascii="Times New Roman" w:hAnsi="Times New Roman" w:cs="Times New Roman"/>
+          <w:b/>
+          <w:sz w:val="28"/>
+          <w:szCs w:val="28"/>
+        </w:rPr>
+        <w:tab/>
+      </w:r>
+      <w:r>
+        <w:rPr>
+          <w:rFonts w:ascii="Times New Roman" w:hAnsi="Times New Roman" w:cs="Times New Roman"/>
+          <w:b/>
+          <w:sz w:val="28"/>
+          <w:szCs w:val="28"/>
+        </w:rPr>
+        <w:tab/>
+        <w:t>: TEKNIK INFORMATIKA</w:t>
+      </w:r>
+    </w:p>
+    <w:p>
+      <w:pPr>
+        <w:spacing w:line="240" w:lineRule="auto"/>
+        <w:rPr>
+          <w:rFonts w:ascii="Times New Roman" w:hAnsi="Times New Roman" w:cs="Times New Roman"/>
+          <w:b/>
+          <w:sz w:val="28"/>
+          <w:szCs w:val="28"/>
+          <w:lang w:eastAsia="ko-KR"/>
+        </w:rPr>
+      </w:pPr>
+    </w:p>
+    <w:p>
+      <w:pPr>
+        <w:spacing w:line="240" w:lineRule="auto"/>
+        <w:rPr>
+          <w:rFonts w:ascii="Times New Roman" w:hAnsi="Times New Roman" w:cs="Times New Roman"/>
+          <w:b/>
+          <w:sz w:val="28"/>
+          <w:szCs w:val="28"/>
+          <w:lang w:eastAsia="ko-KR"/>
+        </w:rPr>
+      </w:pPr>
+    </w:p>
+    <w:p>
+      <w:pPr>
+        <w:spacing w:line="240" w:lineRule="auto"/>
+        <w:jc w:val="center"/>
+        <w:rPr>
+          <w:rFonts w:ascii="Times New Roman" w:hAnsi="Times New Roman" w:cs="Times New Roman"/>
+          <w:b/>
+          <w:sz w:val="32"/>
+          <w:szCs w:val="32"/>
+        </w:rPr>
+      </w:pPr>
+      <w:r>
+        <w:rPr>
+          <w:rFonts w:ascii="Times New Roman" w:hAnsi="Times New Roman" w:cs="Times New Roman"/>
+          <w:b/>
+          <w:sz w:val="32"/>
+          <w:szCs w:val="32"/>
+        </w:rPr>
+        <w:t>FAKULTAS TEKNIK</w:t>
+      </w:r>
+    </w:p>
+    <w:p>
+      <w:pPr>
+        <w:spacing w:line="240" w:lineRule="auto"/>
+        <w:jc w:val="center"/>
+        <w:rPr>
+          <w:rFonts w:ascii="Times New Roman" w:hAnsi="Times New Roman" w:cs="Times New Roman"/>
+          <w:b/>
+          <w:sz w:val="32"/>
+          <w:szCs w:val="32"/>
+        </w:rPr>
+      </w:pPr>
+      <w:r>
+        <w:rPr>
+          <w:rFonts w:ascii="Times New Roman" w:hAnsi="Times New Roman" w:cs="Times New Roman"/>
+          <w:b/>
+          <w:sz w:val="32"/>
+          <w:szCs w:val="32"/>
+        </w:rPr>
+        <w:t>UNIVERSITAS MUHAMMADIYAH JAKARTA</w:t>
+      </w:r>
+    </w:p>
+    <w:p>
+      <w:pPr>
+        <w:spacing w:line="240" w:lineRule="auto"/>
+        <w:jc w:val="center"/>
+        <w:rPr>
+          <w:rFonts w:ascii="Times New Roman" w:hAnsi="Times New Roman" w:cs="Times New Roman"/>
+          <w:b/>
+          <w:sz w:val="32"/>
+          <w:szCs w:val="32"/>
+        </w:rPr>
+      </w:pPr>
+      <w:r>
+        <w:rPr>
+          <w:rFonts w:ascii="Times New Roman" w:hAnsi="Times New Roman" w:cs="Times New Roman"/>
+          <w:b/>
+          <w:sz w:val="32"/>
+          <w:szCs w:val="32"/>
+        </w:rPr>
+        <w:t>20</w:t>
+      </w:r>
+      <w:r>
+        <w:rPr>
+          <w:rFonts w:ascii="Times New Roman" w:hAnsi="Times New Roman" w:cs="Times New Roman"/>
+          <w:b/>
+          <w:sz w:val="32"/>
+          <w:szCs w:val="32"/>
+        </w:rPr>
+        <w:t>20</w:t>
+      </w:r>
+    </w:p>
+    <w:p>
+      <w:pPr>
+        <w:rPr>
+          <w:rFonts w:ascii="Times New Roman" w:eastAsiaTheme="majorEastAsia" w:hAnsi="Times New Roman" w:cs="Times New Roman"/>
+          <w:b/>
+          <w:bCs/>
+          <w:sz w:val="28"/>
+          <w:szCs w:val="28"/>
+        </w:rPr>
+      </w:pPr>
+    </w:p>
     <w:p>
       <w:pPr>
         <w:pStyle w:val="Heading1"/>
@@ -16,6 +605,7 @@
         </w:rPr>
       </w:pPr>
       <w:commentRangeStart w:id="0"/>
+      <w:commentRangeStart w:id="1"/>
       <w:r>
         <w:rPr>
           <w:rFonts w:ascii="Times New Roman" w:hAnsi="Times New Roman" w:cs="Times New Roman"/>
@@ -36,6 +626,15 @@
         </w:rPr>
         <w:commentReference w:id="0"/>
       </w:r>
+      <w:commentRangeEnd w:id="1"/>
+      <w:r>
+        <w:rPr>
+          <w:rStyle w:val="CommentReference"/>
+          <w:rFonts w:asciiTheme="minorHAnsi" w:eastAsiaTheme="minorHAnsi" w:hAnsiTheme="minorHAnsi" w:cstheme="minorBidi"/>
+          <w:color w:val="auto"/>
+        </w:rPr>
+        <w:commentReference w:id="1"/>
+      </w:r>
       <w:r>
         <w:rPr>
           <w:rFonts w:ascii="Times New Roman" w:hAnsi="Times New Roman" w:cs="Times New Roman"/>
@@ -61,6 +660,8 @@
           <w:szCs w:val="28"/>
         </w:rPr>
       </w:pPr>
+      <w:commentRangeStart w:id="2"/>
+      <w:commentRangeStart w:id="3"/>
       <w:r>
         <w:rPr>
           <w:rFonts w:ascii="Times New Roman" w:hAnsi="Times New Roman" w:cs="Times New Roman"/>
@@ -72,6 +673,24 @@
         </w:rPr>
         <w:t>PENDAHULUAN</w:t>
       </w:r>
+      <w:commentRangeEnd w:id="2"/>
+      <w:r>
+        <w:rPr>
+          <w:rStyle w:val="CommentReference"/>
+          <w:rFonts w:asciiTheme="minorHAnsi" w:eastAsiaTheme="minorHAnsi" w:hAnsiTheme="minorHAnsi" w:cstheme="minorBidi"/>
+          <w:color w:val="auto"/>
+        </w:rPr>
+        <w:commentReference w:id="2"/>
+      </w:r>
+      <w:commentRangeEnd w:id="3"/>
+      <w:r>
+        <w:rPr>
+          <w:rStyle w:val="CommentReference"/>
+          <w:rFonts w:asciiTheme="minorHAnsi" w:eastAsiaTheme="minorHAnsi" w:hAnsiTheme="minorHAnsi" w:cstheme="minorBidi"/>
+          <w:color w:val="auto"/>
+        </w:rPr>
+        <w:commentReference w:id="3"/>
+      </w:r>
     </w:p>
     <w:p/>
     <w:p/>
@@ -111,8 +730,9 @@
         <w:tab/>
         <w:t xml:space="preserve">Latar </w:t>
       </w:r>
-      <w:commentRangeStart w:id="1"/>
-      <w:commentRangeStart w:id="2"/>
+      <w:commentRangeStart w:id="4"/>
+      <w:commentRangeStart w:id="5"/>
+      <w:commentRangeStart w:id="6"/>
       <w:r>
         <w:rPr>
           <w:rFonts w:ascii="Times New Roman" w:hAnsi="Times New Roman" w:cs="Times New Roman"/>
@@ -124,23 +744,32 @@
         </w:rPr>
         <w:t>Belakang</w:t>
       </w:r>
-      <w:commentRangeEnd w:id="1"/>
+      <w:commentRangeEnd w:id="4"/>
       <w:r>
         <w:rPr>
           <w:rStyle w:val="CommentReference"/>
           <w:rFonts w:asciiTheme="minorHAnsi" w:eastAsiaTheme="minorHAnsi" w:hAnsiTheme="minorHAnsi" w:cstheme="minorBidi"/>
           <w:color w:val="auto"/>
         </w:rPr>
-        <w:commentReference w:id="1"/>
-      </w:r>
-      <w:commentRangeEnd w:id="2"/>
+        <w:commentReference w:id="4"/>
+      </w:r>
+      <w:commentRangeEnd w:id="5"/>
+      <w:commentRangeEnd w:id="6"/>
       <w:r>
         <w:rPr>
           <w:rStyle w:val="CommentReference"/>
           <w:rFonts w:asciiTheme="minorHAnsi" w:eastAsiaTheme="minorHAnsi" w:hAnsiTheme="minorHAnsi" w:cstheme="minorBidi"/>
           <w:color w:val="auto"/>
         </w:rPr>
-        <w:commentReference w:id="2"/>
+        <w:commentReference w:id="6"/>
+      </w:r>
+      <w:r>
+        <w:rPr>
+          <w:rStyle w:val="CommentReference"/>
+          <w:rFonts w:asciiTheme="minorHAnsi" w:eastAsiaTheme="minorHAnsi" w:hAnsiTheme="minorHAnsi" w:cstheme="minorBidi"/>
+          <w:color w:val="auto"/>
+        </w:rPr>
+        <w:commentReference w:id="5"/>
       </w:r>
     </w:p>
     <w:p>
@@ -174,7 +803,6 @@
           <w:id w:val="-135028893"/>
           <w:citation/>
         </w:sdtPr>
-        <w:sdtEndPr/>
         <w:sdtContent>
           <w:r>
             <w:rPr>
@@ -242,7 +870,78 @@
           <w:szCs w:val="24"/>
           <w:lang w:val="id-ID"/>
         </w:rPr>
-        <w:t>Menurut Undang-undang RI No.14 tahun 2005, Dosen adalah pendidik</w:t>
+        <w:t>Dosen</w:t>
+      </w:r>
+      <w:r>
+        <w:rPr>
+          <w:rFonts w:ascii="Times New Roman" w:hAnsi="Times New Roman" w:cs="Times New Roman"/>
+          <w:sz w:val="24"/>
+          <w:szCs w:val="24"/>
+        </w:rPr>
+        <w:t xml:space="preserve"> menurut </w:t>
+      </w:r>
+      <w:sdt>
+        <w:sdtPr>
+          <w:rPr>
+            <w:rFonts w:ascii="Times New Roman" w:hAnsi="Times New Roman" w:cs="Times New Roman"/>
+            <w:sz w:val="24"/>
+            <w:szCs w:val="24"/>
+          </w:rPr>
+          <w:id w:val="-1269686743"/>
+          <w:citation/>
+        </w:sdtPr>
+        <w:sdtContent>
+          <w:r>
+            <w:rPr>
+              <w:rFonts w:ascii="Times New Roman" w:hAnsi="Times New Roman" w:cs="Times New Roman"/>
+              <w:sz w:val="24"/>
+              <w:szCs w:val="24"/>
+            </w:rPr>
+            <w:fldChar w:fldCharType="begin"/>
+          </w:r>
+          <w:r>
+            <w:rPr>
+              <w:rFonts w:ascii="Times New Roman" w:hAnsi="Times New Roman" w:cs="Times New Roman"/>
+              <w:sz w:val="24"/>
+              <w:szCs w:val="24"/>
+            </w:rPr>
+            <w:instrText xml:space="preserve">CITATION Und05 \l 1033 </w:instrText>
+          </w:r>
+          <w:r>
+            <w:rPr>
+              <w:rFonts w:ascii="Times New Roman" w:hAnsi="Times New Roman" w:cs="Times New Roman"/>
+              <w:sz w:val="24"/>
+              <w:szCs w:val="24"/>
+            </w:rPr>
+            <w:fldChar w:fldCharType="separate"/>
+          </w:r>
+          <w:r>
+            <w:rPr>
+              <w:rFonts w:ascii="Times New Roman" w:hAnsi="Times New Roman" w:cs="Times New Roman"/>
+              <w:noProof/>
+              <w:sz w:val="24"/>
+              <w:szCs w:val="24"/>
+            </w:rPr>
+            <w:t>(Undang-Undang RI No. 14, 2005)</w:t>
+          </w:r>
+          <w:r>
+            <w:rPr>
+              <w:rFonts w:ascii="Times New Roman" w:hAnsi="Times New Roman" w:cs="Times New Roman"/>
+              <w:sz w:val="24"/>
+              <w:szCs w:val="24"/>
+            </w:rPr>
+            <w:fldChar w:fldCharType="end"/>
+          </w:r>
+        </w:sdtContent>
+      </w:sdt>
+      <w:r>
+        <w:rPr>
+          <w:rFonts w:ascii="Times New Roman" w:hAnsi="Times New Roman" w:cs="Times New Roman"/>
+          <w:sz w:val="24"/>
+          <w:szCs w:val="24"/>
+          <w:lang w:val="id-ID"/>
+        </w:rPr>
+        <w:t xml:space="preserve"> adalah pendidik</w:t>
       </w:r>
       <w:r>
         <w:rPr>
@@ -387,7 +1086,6 @@
           <w:id w:val="-166797124"/>
           <w:citation/>
         </w:sdtPr>
-        <w:sdtEndPr/>
         <w:sdtContent>
           <w:r>
             <w:rPr>
@@ -438,7 +1136,24 @@
           <w:sz w:val="24"/>
           <w:szCs w:val="24"/>
         </w:rPr>
-        <w:t xml:space="preserve"> melakukan penilaian Tenaga Kependidikan terbaik di FTUMJ menggunakan metode </w:t>
+        <w:t xml:space="preserve"> </w:t>
+      </w:r>
+      <w:r>
+        <w:rPr>
+          <w:rFonts w:ascii="Times New Roman" w:hAnsi="Times New Roman"/>
+          <w:sz w:val="24"/>
+          <w:szCs w:val="24"/>
+          <w:lang w:val="id-ID"/>
+        </w:rPr>
+        <w:t xml:space="preserve">untuk </w:t>
+      </w:r>
+      <w:r>
+        <w:rPr>
+          <w:rFonts w:ascii="Times New Roman" w:hAnsi="Times New Roman"/>
+          <w:sz w:val="24"/>
+          <w:szCs w:val="24"/>
+        </w:rPr>
+        <w:t xml:space="preserve">melakukan penilaian Tenaga Kependidikan terbaik di FTUMJ menggunakan metode </w:t>
       </w:r>
       <w:r>
         <w:rPr>
@@ -493,7 +1208,8 @@
         </w:rPr>
         <w:t xml:space="preserve">g </w:t>
       </w:r>
-      <w:commentRangeStart w:id="3"/>
+      <w:commentRangeStart w:id="7"/>
+      <w:commentRangeStart w:id="8"/>
       <w:r>
         <w:rPr>
           <w:rFonts w:ascii="Times New Roman" w:hAnsi="Times New Roman"/>
@@ -554,12 +1270,19 @@
         </w:rPr>
         <w:t>n</w:t>
       </w:r>
-      <w:commentRangeEnd w:id="3"/>
+      <w:commentRangeEnd w:id="7"/>
       <w:r>
         <w:rPr>
           <w:rStyle w:val="CommentReference"/>
         </w:rPr>
-        <w:commentReference w:id="3"/>
+        <w:commentReference w:id="7"/>
+      </w:r>
+      <w:commentRangeEnd w:id="8"/>
+      <w:r>
+        <w:rPr>
+          <w:rStyle w:val="CommentReference"/>
+        </w:rPr>
+        <w:commentReference w:id="8"/>
       </w:r>
       <w:r>
         <w:rPr>
@@ -589,7 +1312,6 @@
           <w:id w:val="-1327509055"/>
           <w:citation/>
         </w:sdtPr>
-        <w:sdtEndPr/>
         <w:sdtContent>
           <w:r>
             <w:rPr>
@@ -1887,7 +2609,6 @@
           <w:id w:val="-55235357"/>
           <w:citation/>
         </w:sdtPr>
-        <w:sdtEndPr/>
         <w:sdtContent>
           <w:r>
             <w:rPr>
@@ -3263,7 +3984,78 @@
           <w:sz w:val="24"/>
           <w:szCs w:val="24"/>
         </w:rPr>
-        <w:t xml:space="preserve">). Mujiastuti, dkk (2019) melakukan penilaian kinerja karyawan menggunakan metode </w:t>
+        <w:t xml:space="preserve">). </w:t>
+      </w:r>
+      <w:sdt>
+        <w:sdtPr>
+          <w:rPr>
+            <w:rFonts w:ascii="Times New Roman" w:hAnsi="Times New Roman"/>
+            <w:sz w:val="24"/>
+            <w:szCs w:val="24"/>
+          </w:rPr>
+          <w:id w:val="-485325001"/>
+          <w:citation/>
+        </w:sdtPr>
+        <w:sdtContent>
+          <w:r>
+            <w:rPr>
+              <w:rFonts w:ascii="Times New Roman" w:hAnsi="Times New Roman"/>
+              <w:sz w:val="24"/>
+              <w:szCs w:val="24"/>
+            </w:rPr>
+            <w:fldChar w:fldCharType="begin"/>
+          </w:r>
+          <w:r>
+            <w:rPr>
+              <w:rFonts w:ascii="Times New Roman" w:hAnsi="Times New Roman"/>
+              <w:sz w:val="24"/>
+              <w:szCs w:val="24"/>
+            </w:rPr>
+            <w:instrText xml:space="preserve">CITATION Rul \l 1033 </w:instrText>
+          </w:r>
+          <w:r>
+            <w:rPr>
+              <w:rFonts w:ascii="Times New Roman" w:hAnsi="Times New Roman"/>
+              <w:sz w:val="24"/>
+              <w:szCs w:val="24"/>
+            </w:rPr>
+            <w:fldChar w:fldCharType="separate"/>
+          </w:r>
+          <w:r>
+            <w:rPr>
+              <w:rFonts w:ascii="Times New Roman" w:hAnsi="Times New Roman"/>
+              <w:noProof/>
+              <w:sz w:val="24"/>
+              <w:szCs w:val="24"/>
+            </w:rPr>
+            <w:t>(Mujiastuti, Komariyah, &amp; Hasbi, 2019)</w:t>
+          </w:r>
+          <w:r>
+            <w:rPr>
+              <w:rFonts w:ascii="Times New Roman" w:hAnsi="Times New Roman"/>
+              <w:sz w:val="24"/>
+              <w:szCs w:val="24"/>
+            </w:rPr>
+            <w:fldChar w:fldCharType="end"/>
+          </w:r>
+        </w:sdtContent>
+      </w:sdt>
+      <w:r>
+        <w:rPr>
+          <w:rFonts w:ascii="Times New Roman" w:hAnsi="Times New Roman"/>
+          <w:sz w:val="24"/>
+          <w:szCs w:val="24"/>
+        </w:rPr>
+        <w:t xml:space="preserve"> melakukan penilaian </w:t>
+      </w:r>
+      <w:r>
+        <w:rPr>
+          <w:rFonts w:ascii="Times New Roman" w:hAnsi="Times New Roman"/>
+          <w:sz w:val="24"/>
+          <w:szCs w:val="24"/>
+        </w:rPr>
+        <w:lastRenderedPageBreak/>
+        <w:t xml:space="preserve">kinerja karyawan menggunakan metode </w:t>
       </w:r>
       <w:r>
         <w:rPr>
@@ -3295,14 +4087,14 @@
           <w:sz w:val="24"/>
         </w:rPr>
       </w:pPr>
-      <w:commentRangeStart w:id="4"/>
-      <w:r>
-        <w:rPr>
-          <w:rFonts w:ascii="Times New Roman" w:hAnsi="Times New Roman"/>
-          <w:sz w:val="24"/>
-          <w:szCs w:val="24"/>
-        </w:rPr>
-        <w:lastRenderedPageBreak/>
+      <w:commentRangeStart w:id="9"/>
+      <w:commentRangeStart w:id="10"/>
+      <w:r>
+        <w:rPr>
+          <w:rFonts w:ascii="Times New Roman" w:hAnsi="Times New Roman"/>
+          <w:sz w:val="24"/>
+          <w:szCs w:val="24"/>
+        </w:rPr>
         <w:t>Me</w:t>
       </w:r>
       <w:r>
@@ -3322,12 +4114,19 @@
         </w:rPr>
         <w:t>ode</w:t>
       </w:r>
-      <w:commentRangeEnd w:id="4"/>
+      <w:commentRangeEnd w:id="9"/>
       <w:r>
         <w:rPr>
           <w:rStyle w:val="CommentReference"/>
         </w:rPr>
-        <w:commentReference w:id="4"/>
+        <w:commentReference w:id="9"/>
+      </w:r>
+      <w:commentRangeEnd w:id="10"/>
+      <w:r>
+        <w:rPr>
+          <w:rStyle w:val="CommentReference"/>
+        </w:rPr>
+        <w:commentReference w:id="10"/>
       </w:r>
       <w:r>
         <w:rPr>
@@ -3457,7 +4256,26 @@
           <w:sz w:val="24"/>
           <w:szCs w:val="24"/>
         </w:rPr>
-        <w:t xml:space="preserve">Kedua metode tersebut akan dibandingkan proses perhitungannya dengan hasil keluaran berupa parameter waktu proses. Proses yang dilakukan dengan kriteria dan atribut yang sama dalam kedua metode tersebut. Atribut atau objek yang diteliti adalah Tenaga Pendidik dan Dosen, Tendik dan Dosen mempunyai kriteria yang berbeda, untuk tendik kriterianya 1) kehadiran, 2) tanggung jawab, 3) kerjasama, 4) loyalitas, 5) kearsipan, dan 6) pelayanan. Pada dosen mempunyai kriteria 1) Pelaksanaan Pendidikan, 2) penelitian, pengabdian masyarakat dan publikasi jurnal 3) penunjang 4) kehadiran, 5) tanggung jawab, 6) Kerjasama, dan 7) loyalitas. </w:t>
+        <w:t>Kedua metode tersebut akan dibandingkan proses perhitungannya dengan hasil keluaran berupa parameter waktu proses. Proses yang dilakukan dengan kriteria dan atribut yang sama dalam kedua metode tersebut. Atribut atau objek yang diteliti adalah Tenaga Pendidik dan Dosen, Tendik dan Dosen mempunyai kriteria yang berbeda</w:t>
+      </w:r>
+      <w:r>
+        <w:rPr>
+          <w:rFonts w:ascii="Times New Roman" w:hAnsi="Times New Roman"/>
+          <w:iCs/>
+          <w:sz w:val="24"/>
+          <w:szCs w:val="24"/>
+          <w:lang w:val="id-ID"/>
+        </w:rPr>
+        <w:t>. Pada</w:t>
+      </w:r>
+      <w:r>
+        <w:rPr>
+          <w:rFonts w:ascii="Times New Roman" w:hAnsi="Times New Roman"/>
+          <w:iCs/>
+          <w:sz w:val="24"/>
+          <w:szCs w:val="24"/>
+        </w:rPr>
+        <w:t xml:space="preserve"> tendik kriterianya 1) kehadiran, 2) tanggung jawab, 3) kerjasama, 4) loyalitas, 5) kearsipan, dan 6) pelayanan. Pada dosen mempunyai kriteria 1) Pelaksanaan Pendidikan, 2) penelitian, pengabdian masyarakat dan publikasi jurnal 3) penunjang 4) kehadiran, 5) tanggung jawab, 6) Kerjasama, dan 7) loyalitas. </w:t>
       </w:r>
       <w:r>
         <w:rPr>
@@ -3496,7 +4314,8 @@
         </w:rPr>
         <w:t xml:space="preserve">Penelitian ini dilakukan pada Fakultas Teknik </w:t>
       </w:r>
-      <w:commentRangeStart w:id="5"/>
+      <w:commentRangeStart w:id="11"/>
+      <w:commentRangeStart w:id="12"/>
       <w:r>
         <w:rPr>
           <w:rFonts w:ascii="Times New Roman" w:hAnsi="Times New Roman" w:cs="Times New Roman"/>
@@ -3506,12 +4325,19 @@
         </w:rPr>
         <w:t>Universitas</w:t>
       </w:r>
-      <w:commentRangeEnd w:id="5"/>
+      <w:commentRangeEnd w:id="11"/>
       <w:r>
         <w:rPr>
           <w:rStyle w:val="CommentReference"/>
         </w:rPr>
-        <w:commentReference w:id="5"/>
+        <w:commentReference w:id="11"/>
+      </w:r>
+      <w:commentRangeEnd w:id="12"/>
+      <w:r>
+        <w:rPr>
+          <w:rStyle w:val="CommentReference"/>
+        </w:rPr>
+        <w:commentReference w:id="12"/>
       </w:r>
       <w:r>
         <w:rPr>
@@ -3642,7 +4468,17 @@
           <w:szCs w:val="24"/>
           <w:lang w:val="id-ID"/>
         </w:rPr>
-        <w:t>Perlu dibangun suatu sistem pendukung keputusan dengan menerapkan suatu metode perangkingan yang dapat mempermudah pemilihan Tenaga Kependidikan terbaik</w:t>
+        <w:t xml:space="preserve">Perlu dibangun suatu sistem pendukung keputusan dengan menerapkan suatu metode perangkingan yang dapat mempermudah pemilihan Tenaga Kependidikan </w:t>
+      </w:r>
+      <w:r>
+        <w:rPr>
+          <w:rFonts w:ascii="Times New Roman" w:hAnsi="Times New Roman" w:cs="Times New Roman"/>
+          <w:sz w:val="24"/>
+          <w:szCs w:val="24"/>
+          <w:lang w:val="id-ID"/>
+        </w:rPr>
+        <w:lastRenderedPageBreak/>
+        <w:t>terbaik</w:t>
       </w:r>
       <w:r>
         <w:rPr>
@@ -3659,17 +4495,7 @@
           <w:szCs w:val="24"/>
           <w:lang w:val="id-ID"/>
         </w:rPr>
-        <w:t xml:space="preserve">Hasilnya menjadi bahan rekomendasi bagi pimpinan FT UMJ untuk memutuskan Tenaga Kependidikan yang berhak untuk mendapat predikat terbaik </w:t>
-      </w:r>
-      <w:r>
-        <w:rPr>
-          <w:rFonts w:ascii="Times New Roman" w:hAnsi="Times New Roman" w:cs="Times New Roman"/>
-          <w:sz w:val="24"/>
-          <w:szCs w:val="24"/>
-          <w:lang w:val="id-ID"/>
-        </w:rPr>
-        <w:lastRenderedPageBreak/>
-        <w:t>dan sarana promosi di lingkungan FT UMJ</w:t>
+        <w:t>Hasilnya menjadi bahan rekomendasi bagi pimpinan FT UMJ untuk memutuskan Tenaga Kependidikan yang berhak untuk mendapat predikat terbaik dan sarana promosi di lingkungan FT UMJ</w:t>
       </w:r>
       <w:r>
         <w:rPr>
@@ -3764,7 +4590,8 @@
           <w:szCs w:val="24"/>
         </w:rPr>
       </w:pPr>
-      <w:commentRangeStart w:id="6"/>
+      <w:commentRangeStart w:id="13"/>
+      <w:commentRangeStart w:id="14"/>
       <w:r>
         <w:rPr>
           <w:rFonts w:ascii="Times New Roman" w:hAnsi="Times New Roman" w:cs="Times New Roman"/>
@@ -3773,12 +4600,19 @@
         </w:rPr>
         <w:t>Berdasarkan</w:t>
       </w:r>
-      <w:commentRangeEnd w:id="6"/>
+      <w:commentRangeEnd w:id="13"/>
       <w:r>
         <w:rPr>
           <w:rStyle w:val="CommentReference"/>
         </w:rPr>
-        <w:commentReference w:id="6"/>
+        <w:commentReference w:id="13"/>
+      </w:r>
+      <w:commentRangeEnd w:id="14"/>
+      <w:r>
+        <w:rPr>
+          <w:rStyle w:val="CommentReference"/>
+        </w:rPr>
+        <w:commentReference w:id="14"/>
       </w:r>
       <w:r>
         <w:rPr>
@@ -3931,7 +4765,8 @@
         </w:rPr>
         <w:t xml:space="preserve">Pimpinan </w:t>
       </w:r>
-      <w:commentRangeStart w:id="7"/>
+      <w:commentRangeStart w:id="15"/>
+      <w:commentRangeStart w:id="16"/>
       <w:r>
         <w:rPr>
           <w:rFonts w:ascii="Times New Roman" w:hAnsi="Times New Roman" w:cs="Times New Roman"/>
@@ -3940,12 +4775,19 @@
         </w:rPr>
         <w:t>FTUMJ</w:t>
       </w:r>
-      <w:commentRangeEnd w:id="7"/>
+      <w:commentRangeEnd w:id="15"/>
       <w:r>
         <w:rPr>
           <w:rStyle w:val="CommentReference"/>
         </w:rPr>
-        <w:commentReference w:id="7"/>
+        <w:commentReference w:id="15"/>
+      </w:r>
+      <w:commentRangeEnd w:id="16"/>
+      <w:r>
+        <w:rPr>
+          <w:rStyle w:val="CommentReference"/>
+        </w:rPr>
+        <w:commentReference w:id="16"/>
       </w:r>
       <w:r>
         <w:rPr>
@@ -3961,7 +4803,7 @@
           <w:sz w:val="24"/>
           <w:szCs w:val="24"/>
         </w:rPr>
-        <w:t xml:space="preserve"> rekomendasi hasil</w:t>
+        <w:t xml:space="preserve"> seleksi</w:t>
       </w:r>
       <w:r>
         <w:rPr>
@@ -3977,7 +4819,47 @@
           <w:sz w:val="24"/>
           <w:szCs w:val="24"/>
         </w:rPr>
-        <w:t xml:space="preserve"> sebagai sarana promosi di Lingkungan FTUMJ</w:t>
+        <w:t xml:space="preserve"> sebagai sarana promosi di Lingkungan </w:t>
+      </w:r>
+      <w:commentRangeStart w:id="17"/>
+      <w:commentRangeStart w:id="18"/>
+      <w:commentRangeStart w:id="19"/>
+      <w:r>
+        <w:rPr>
+          <w:rFonts w:ascii="Times New Roman" w:hAnsi="Times New Roman" w:cs="Times New Roman"/>
+          <w:sz w:val="24"/>
+          <w:szCs w:val="24"/>
+        </w:rPr>
+        <w:t>FTUMJ</w:t>
+      </w:r>
+      <w:commentRangeEnd w:id="17"/>
+      <w:r>
+        <w:rPr>
+          <w:rStyle w:val="CommentReference"/>
+        </w:rPr>
+        <w:commentReference w:id="17"/>
+      </w:r>
+      <w:commentRangeEnd w:id="18"/>
+      <w:r>
+        <w:rPr>
+          <w:rStyle w:val="CommentReference"/>
+        </w:rPr>
+        <w:commentReference w:id="18"/>
+      </w:r>
+      <w:commentRangeEnd w:id="19"/>
+      <w:r>
+        <w:rPr>
+          <w:rStyle w:val="CommentReference"/>
+        </w:rPr>
+        <w:commentReference w:id="19"/>
+      </w:r>
+      <w:r>
+        <w:rPr>
+          <w:rFonts w:ascii="Times New Roman" w:hAnsi="Times New Roman" w:cs="Times New Roman"/>
+          <w:sz w:val="24"/>
+          <w:szCs w:val="24"/>
+        </w:rPr>
+        <w:t xml:space="preserve"> secara cepat, akurat dan rutin</w:t>
       </w:r>
       <w:r>
         <w:rPr>
@@ -4047,7 +4929,9 @@
         </w:rPr>
         <w:t xml:space="preserve">dalam perhitungan pemilihan Tendik dan </w:t>
       </w:r>
-      <w:commentRangeStart w:id="8"/>
+      <w:commentRangeStart w:id="20"/>
+      <w:commentRangeStart w:id="21"/>
+      <w:commentRangeStart w:id="22"/>
       <w:r>
         <w:rPr>
           <w:rFonts w:ascii="Times New Roman" w:hAnsi="Times New Roman" w:cs="Times New Roman"/>
@@ -4056,12 +4940,26 @@
         </w:rPr>
         <w:t>Dosen</w:t>
       </w:r>
-      <w:commentRangeEnd w:id="8"/>
+      <w:commentRangeEnd w:id="20"/>
       <w:r>
         <w:rPr>
           <w:rStyle w:val="CommentReference"/>
         </w:rPr>
-        <w:commentReference w:id="8"/>
+        <w:commentReference w:id="20"/>
+      </w:r>
+      <w:commentRangeEnd w:id="21"/>
+      <w:r>
+        <w:rPr>
+          <w:rStyle w:val="CommentReference"/>
+        </w:rPr>
+        <w:commentReference w:id="21"/>
+      </w:r>
+      <w:commentRangeEnd w:id="22"/>
+      <w:r>
+        <w:rPr>
+          <w:rStyle w:val="CommentReference"/>
+        </w:rPr>
+        <w:commentReference w:id="22"/>
       </w:r>
       <w:r>
         <w:rPr>
@@ -4194,7 +5092,7 @@
           <w:sz w:val="24"/>
           <w:szCs w:val="24"/>
         </w:rPr>
-        <w:t>Pembuatan Aplikasi untuk pemilihan Tendik dan Dosen terbaik di FTUMJ.</w:t>
+        <w:t>Bagaimana membuat aplikasi untuk pemilihan Tendik dan Dosen terbaik di FTUMJ?</w:t>
       </w:r>
     </w:p>
     <w:p>
@@ -4219,7 +5117,7 @@
           <w:sz w:val="24"/>
           <w:szCs w:val="24"/>
         </w:rPr>
-        <w:t>P</w:t>
+        <w:t>Bagaimana p</w:t>
       </w:r>
       <w:r>
         <w:rPr>
@@ -4285,7 +5183,9 @@
         </w:rPr>
         <w:t xml:space="preserve">pada Sistem Pemilihan Tenaga Kependidikan dan Dosen </w:t>
       </w:r>
-      <w:commentRangeStart w:id="9"/>
+      <w:commentRangeStart w:id="23"/>
+      <w:commentRangeStart w:id="24"/>
+      <w:commentRangeStart w:id="25"/>
       <w:r>
         <w:rPr>
           <w:rFonts w:ascii="Times New Roman" w:hAnsi="Times New Roman" w:cs="Times New Roman"/>
@@ -4295,21 +5195,34 @@
         </w:rPr>
         <w:t>Terbaik</w:t>
       </w:r>
-      <w:commentRangeEnd w:id="9"/>
+      <w:commentRangeEnd w:id="23"/>
       <w:r>
         <w:rPr>
           <w:rStyle w:val="CommentReference"/>
         </w:rPr>
-        <w:commentReference w:id="9"/>
-      </w:r>
-      <w:r>
-        <w:rPr>
-          <w:rFonts w:ascii="Times New Roman" w:hAnsi="Times New Roman" w:cs="Times New Roman"/>
-          <w:sz w:val="24"/>
-          <w:szCs w:val="24"/>
-          <w:lang w:val="id-ID"/>
-        </w:rPr>
-        <w:t>.</w:t>
+        <w:commentReference w:id="23"/>
+      </w:r>
+      <w:commentRangeEnd w:id="24"/>
+      <w:r>
+        <w:rPr>
+          <w:rStyle w:val="CommentReference"/>
+        </w:rPr>
+        <w:commentReference w:id="24"/>
+      </w:r>
+      <w:commentRangeEnd w:id="25"/>
+      <w:r>
+        <w:rPr>
+          <w:rStyle w:val="CommentReference"/>
+        </w:rPr>
+        <w:commentReference w:id="25"/>
+      </w:r>
+      <w:r>
+        <w:rPr>
+          <w:rFonts w:ascii="Times New Roman" w:hAnsi="Times New Roman" w:cs="Times New Roman"/>
+          <w:sz w:val="24"/>
+          <w:szCs w:val="24"/>
+        </w:rPr>
+        <w:t>?</w:t>
       </w:r>
     </w:p>
     <w:p>
@@ -4453,7 +5366,9 @@
         </w:rPr>
         <w:t xml:space="preserve">Muhammadiyah Jakarta, </w:t>
       </w:r>
-      <w:commentRangeStart w:id="10"/>
+      <w:commentRangeStart w:id="26"/>
+      <w:commentRangeStart w:id="27"/>
+      <w:commentRangeStart w:id="28"/>
       <w:r>
         <w:rPr>
           <w:rFonts w:ascii="Times New Roman" w:hAnsi="Times New Roman" w:cs="Times New Roman"/>
@@ -4463,12 +5378,26 @@
         </w:rPr>
         <w:t>meliputi</w:t>
       </w:r>
-      <w:commentRangeEnd w:id="10"/>
+      <w:commentRangeEnd w:id="26"/>
       <w:r>
         <w:rPr>
           <w:rStyle w:val="CommentReference"/>
         </w:rPr>
-        <w:commentReference w:id="10"/>
+        <w:commentReference w:id="26"/>
+      </w:r>
+      <w:commentRangeEnd w:id="27"/>
+      <w:r>
+        <w:rPr>
+          <w:rStyle w:val="CommentReference"/>
+        </w:rPr>
+        <w:commentReference w:id="27"/>
+      </w:r>
+      <w:commentRangeEnd w:id="28"/>
+      <w:r>
+        <w:rPr>
+          <w:rStyle w:val="CommentReference"/>
+        </w:rPr>
+        <w:commentReference w:id="28"/>
       </w:r>
       <w:r>
         <w:rPr>
@@ -4699,7 +5628,9 @@
         </w:rPr>
         <w:t xml:space="preserve">Weighted </w:t>
       </w:r>
-      <w:commentRangeStart w:id="11"/>
+      <w:commentRangeStart w:id="29"/>
+      <w:commentRangeStart w:id="30"/>
+      <w:commentRangeStart w:id="31"/>
       <w:r>
         <w:rPr>
           <w:rFonts w:ascii="Times New Roman" w:hAnsi="Times New Roman" w:cs="Times New Roman"/>
@@ -4711,12 +5642,26 @@
         </w:rPr>
         <w:t>Product</w:t>
       </w:r>
-      <w:commentRangeEnd w:id="11"/>
+      <w:commentRangeEnd w:id="29"/>
       <w:r>
         <w:rPr>
           <w:rStyle w:val="CommentReference"/>
         </w:rPr>
-        <w:commentReference w:id="11"/>
+        <w:commentReference w:id="29"/>
+      </w:r>
+      <w:commentRangeEnd w:id="30"/>
+      <w:r>
+        <w:rPr>
+          <w:rStyle w:val="CommentReference"/>
+        </w:rPr>
+        <w:commentReference w:id="30"/>
+      </w:r>
+      <w:commentRangeEnd w:id="31"/>
+      <w:r>
+        <w:rPr>
+          <w:rStyle w:val="CommentReference"/>
+        </w:rPr>
+        <w:commentReference w:id="31"/>
       </w:r>
       <w:r>
         <w:rPr>
@@ -4759,6 +5704,8 @@
           <w:lang w:val="id-ID"/>
         </w:rPr>
       </w:pPr>
+      <w:commentRangeStart w:id="32"/>
+      <w:commentRangeStart w:id="33"/>
       <w:r>
         <w:rPr>
           <w:rFonts w:ascii="Times New Roman" w:hAnsi="Times New Roman" w:cs="Times New Roman"/>
@@ -4766,6 +5713,20 @@
           <w:szCs w:val="24"/>
         </w:rPr>
         <w:t>Tendik</w:t>
+      </w:r>
+      <w:commentRangeEnd w:id="32"/>
+      <w:r>
+        <w:rPr>
+          <w:rStyle w:val="CommentReference"/>
+        </w:rPr>
+        <w:commentReference w:id="32"/>
+      </w:r>
+      <w:commentRangeEnd w:id="33"/>
+      <w:r>
+        <w:rPr>
+          <w:rStyle w:val="CommentReference"/>
+        </w:rPr>
+        <w:commentReference w:id="33"/>
       </w:r>
     </w:p>
     <w:p>
@@ -4794,7 +5755,66 @@
           <w:sz w:val="24"/>
           <w:szCs w:val="24"/>
         </w:rPr>
-        <w:t xml:space="preserve">kehadiran, </w:t>
+        <w:t>K</w:t>
+      </w:r>
+      <w:commentRangeStart w:id="34"/>
+      <w:commentRangeStart w:id="35"/>
+      <w:commentRangeStart w:id="36"/>
+      <w:r>
+        <w:rPr>
+          <w:rFonts w:ascii="Times New Roman" w:hAnsi="Times New Roman"/>
+          <w:iCs/>
+          <w:sz w:val="24"/>
+          <w:szCs w:val="24"/>
+        </w:rPr>
+        <w:t>ehadiran</w:t>
+      </w:r>
+      <w:commentRangeEnd w:id="34"/>
+      <w:r>
+        <w:rPr>
+          <w:rStyle w:val="CommentReference"/>
+        </w:rPr>
+        <w:commentReference w:id="34"/>
+      </w:r>
+      <w:commentRangeEnd w:id="35"/>
+      <w:r>
+        <w:rPr>
+          <w:rStyle w:val="CommentReference"/>
+        </w:rPr>
+        <w:commentReference w:id="35"/>
+      </w:r>
+      <w:commentRangeEnd w:id="36"/>
+      <w:r>
+        <w:rPr>
+          <w:rStyle w:val="CommentReference"/>
+        </w:rPr>
+        <w:commentReference w:id="36"/>
+      </w:r>
+    </w:p>
+    <w:p>
+      <w:pPr>
+        <w:pStyle w:val="ListParagraph"/>
+        <w:autoSpaceDE w:val="0"/>
+        <w:autoSpaceDN w:val="0"/>
+        <w:adjustRightInd w:val="0"/>
+        <w:spacing w:after="0" w:line="360" w:lineRule="auto"/>
+        <w:ind w:left="1440"/>
+        <w:jc w:val="both"/>
+        <w:rPr>
+          <w:rFonts w:ascii="Times New Roman" w:hAnsi="Times New Roman" w:cs="Times New Roman"/>
+          <w:sz w:val="24"/>
+          <w:szCs w:val="24"/>
+          <w:lang w:val="id-ID"/>
+        </w:rPr>
+      </w:pPr>
+      <w:r>
+        <w:rPr>
+          <w:rFonts w:ascii="Times New Roman" w:hAnsi="Times New Roman"/>
+          <w:iCs/>
+          <w:sz w:val="24"/>
+          <w:szCs w:val="24"/>
+        </w:rPr>
+        <w:t>Kehadiran tendik dalam waktu kerja.</w:t>
       </w:r>
     </w:p>
     <w:p>
@@ -4823,7 +5843,33 @@
           <w:sz w:val="24"/>
           <w:szCs w:val="24"/>
         </w:rPr>
-        <w:t xml:space="preserve">tanggung jawab, </w:t>
+        <w:t>Tanggung jawab</w:t>
+      </w:r>
+    </w:p>
+    <w:p>
+      <w:pPr>
+        <w:pStyle w:val="ListParagraph"/>
+        <w:autoSpaceDE w:val="0"/>
+        <w:autoSpaceDN w:val="0"/>
+        <w:adjustRightInd w:val="0"/>
+        <w:spacing w:after="0" w:line="360" w:lineRule="auto"/>
+        <w:ind w:left="1440"/>
+        <w:jc w:val="both"/>
+        <w:rPr>
+          <w:rFonts w:ascii="Times New Roman" w:hAnsi="Times New Roman" w:cs="Times New Roman"/>
+          <w:sz w:val="24"/>
+          <w:szCs w:val="24"/>
+          <w:lang w:val="id-ID"/>
+        </w:rPr>
+      </w:pPr>
+      <w:r>
+        <w:rPr>
+          <w:rFonts w:ascii="Times New Roman" w:hAnsi="Times New Roman"/>
+          <w:iCs/>
+          <w:sz w:val="24"/>
+          <w:szCs w:val="24"/>
+        </w:rPr>
+        <w:t>Tanggung jawab yang terkait dalam pekerjaan.</w:t>
       </w:r>
     </w:p>
     <w:p>
@@ -4852,7 +5898,33 @@
           <w:sz w:val="24"/>
           <w:szCs w:val="24"/>
         </w:rPr>
-        <w:t xml:space="preserve">kerjasama, </w:t>
+        <w:t>Kerjasama</w:t>
+      </w:r>
+    </w:p>
+    <w:p>
+      <w:pPr>
+        <w:pStyle w:val="ListParagraph"/>
+        <w:autoSpaceDE w:val="0"/>
+        <w:autoSpaceDN w:val="0"/>
+        <w:adjustRightInd w:val="0"/>
+        <w:spacing w:after="0" w:line="360" w:lineRule="auto"/>
+        <w:ind w:left="1440"/>
+        <w:jc w:val="both"/>
+        <w:rPr>
+          <w:rFonts w:ascii="Times New Roman" w:hAnsi="Times New Roman" w:cs="Times New Roman"/>
+          <w:sz w:val="24"/>
+          <w:szCs w:val="24"/>
+          <w:lang w:val="id-ID"/>
+        </w:rPr>
+      </w:pPr>
+      <w:r>
+        <w:rPr>
+          <w:rFonts w:ascii="Times New Roman" w:hAnsi="Times New Roman"/>
+          <w:iCs/>
+          <w:sz w:val="24"/>
+          <w:szCs w:val="24"/>
+        </w:rPr>
+        <w:t>Kerjasama dalam melaksanakan tugas yang diberikan.</w:t>
       </w:r>
     </w:p>
     <w:p>
@@ -4881,8 +5953,51 @@
           <w:sz w:val="24"/>
           <w:szCs w:val="24"/>
         </w:rPr>
-        <w:t xml:space="preserve">loyalitas, </w:t>
-      </w:r>
+        <w:t>Loyalitas</w:t>
+      </w:r>
+    </w:p>
+    <w:p>
+      <w:pPr>
+        <w:pStyle w:val="ListParagraph"/>
+        <w:autoSpaceDE w:val="0"/>
+        <w:autoSpaceDN w:val="0"/>
+        <w:adjustRightInd w:val="0"/>
+        <w:spacing w:after="0" w:line="360" w:lineRule="auto"/>
+        <w:ind w:left="1440"/>
+        <w:jc w:val="both"/>
+        <w:rPr>
+          <w:rFonts w:ascii="Times New Roman" w:hAnsi="Times New Roman"/>
+          <w:iCs/>
+          <w:sz w:val="24"/>
+          <w:szCs w:val="24"/>
+        </w:rPr>
+      </w:pPr>
+      <w:r>
+        <w:rPr>
+          <w:rFonts w:ascii="Times New Roman" w:hAnsi="Times New Roman"/>
+          <w:iCs/>
+          <w:sz w:val="24"/>
+          <w:szCs w:val="24"/>
+        </w:rPr>
+        <w:t>Mempunyai komitmen, kesetiaan dan aktif kepada institusi</w:t>
+      </w:r>
+    </w:p>
+    <w:p>
+      <w:pPr>
+        <w:pStyle w:val="ListParagraph"/>
+        <w:autoSpaceDE w:val="0"/>
+        <w:autoSpaceDN w:val="0"/>
+        <w:adjustRightInd w:val="0"/>
+        <w:spacing w:after="0" w:line="360" w:lineRule="auto"/>
+        <w:ind w:left="1440"/>
+        <w:jc w:val="both"/>
+        <w:rPr>
+          <w:rFonts w:ascii="Times New Roman" w:hAnsi="Times New Roman" w:cs="Times New Roman"/>
+          <w:sz w:val="24"/>
+          <w:szCs w:val="24"/>
+          <w:lang w:val="id-ID"/>
+        </w:rPr>
+      </w:pPr>
     </w:p>
     <w:p>
       <w:pPr>
@@ -4910,7 +6025,43 @@
           <w:sz w:val="24"/>
           <w:szCs w:val="24"/>
         </w:rPr>
-        <w:t xml:space="preserve">kearsipan, dan </w:t>
+        <w:lastRenderedPageBreak/>
+        <w:t>Kearsipan</w:t>
+      </w:r>
+    </w:p>
+    <w:p>
+      <w:pPr>
+        <w:pStyle w:val="ListParagraph"/>
+        <w:autoSpaceDE w:val="0"/>
+        <w:autoSpaceDN w:val="0"/>
+        <w:adjustRightInd w:val="0"/>
+        <w:spacing w:after="0" w:line="360" w:lineRule="auto"/>
+        <w:ind w:left="1440"/>
+        <w:jc w:val="both"/>
+        <w:rPr>
+          <w:rFonts w:ascii="Times New Roman" w:hAnsi="Times New Roman" w:cs="Times New Roman"/>
+          <w:sz w:val="24"/>
+          <w:szCs w:val="24"/>
+          <w:lang w:val="id-ID"/>
+        </w:rPr>
+      </w:pPr>
+      <w:r>
+        <w:rPr>
+          <w:rFonts w:ascii="Times New Roman" w:hAnsi="Times New Roman"/>
+          <w:iCs/>
+          <w:sz w:val="24"/>
+          <w:szCs w:val="24"/>
+        </w:rPr>
+        <w:t>Kerapihan dalam menempatkan berkas.</w:t>
+      </w:r>
+      <w:r>
+        <w:rPr>
+          <w:rFonts w:ascii="Times New Roman" w:hAnsi="Times New Roman"/>
+          <w:iCs/>
+          <w:sz w:val="24"/>
+          <w:szCs w:val="24"/>
+        </w:rPr>
+        <w:t xml:space="preserve"> </w:t>
       </w:r>
     </w:p>
     <w:p>
@@ -4939,7 +6090,33 @@
           <w:sz w:val="24"/>
           <w:szCs w:val="24"/>
         </w:rPr>
-        <w:t>pelayanan</w:t>
+        <w:t>Pelayanan</w:t>
+      </w:r>
+    </w:p>
+    <w:p>
+      <w:pPr>
+        <w:pStyle w:val="ListParagraph"/>
+        <w:autoSpaceDE w:val="0"/>
+        <w:autoSpaceDN w:val="0"/>
+        <w:adjustRightInd w:val="0"/>
+        <w:spacing w:after="0" w:line="360" w:lineRule="auto"/>
+        <w:ind w:left="1440"/>
+        <w:jc w:val="both"/>
+        <w:rPr>
+          <w:rFonts w:ascii="Times New Roman" w:hAnsi="Times New Roman" w:cs="Times New Roman"/>
+          <w:sz w:val="24"/>
+          <w:szCs w:val="24"/>
+          <w:lang w:val="id-ID"/>
+        </w:rPr>
+      </w:pPr>
+      <w:r>
+        <w:rPr>
+          <w:rFonts w:ascii="Times New Roman" w:hAnsi="Times New Roman"/>
+          <w:iCs/>
+          <w:sz w:val="24"/>
+          <w:szCs w:val="24"/>
+        </w:rPr>
+        <w:t>Melayani mahasiswa, dosen dan atasan dengan cepat, ramah dan tepat.</w:t>
       </w:r>
     </w:p>
     <w:p>
@@ -4994,7 +6171,32 @@
           <w:sz w:val="24"/>
           <w:szCs w:val="24"/>
         </w:rPr>
-        <w:t xml:space="preserve">Pelaksanaan Pendidikan, </w:t>
+        <w:t>Pelaksanaan Pendidikan</w:t>
+      </w:r>
+    </w:p>
+    <w:p>
+      <w:pPr>
+        <w:pStyle w:val="ListParagraph"/>
+        <w:autoSpaceDE w:val="0"/>
+        <w:autoSpaceDN w:val="0"/>
+        <w:adjustRightInd w:val="0"/>
+        <w:spacing w:after="0" w:line="360" w:lineRule="auto"/>
+        <w:ind w:left="1440"/>
+        <w:jc w:val="both"/>
+        <w:rPr>
+          <w:rFonts w:ascii="Times New Roman" w:hAnsi="Times New Roman" w:cs="Times New Roman"/>
+          <w:sz w:val="24"/>
+          <w:szCs w:val="24"/>
+        </w:rPr>
+      </w:pPr>
+      <w:r>
+        <w:rPr>
+          <w:rFonts w:ascii="Times New Roman" w:hAnsi="Times New Roman"/>
+          <w:iCs/>
+          <w:sz w:val="24"/>
+          <w:szCs w:val="24"/>
+        </w:rPr>
+        <w:t>Proses pembelajaran dengan mahasiswa.</w:t>
       </w:r>
     </w:p>
     <w:p>
@@ -5022,7 +6224,32 @@
           <w:sz w:val="24"/>
           <w:szCs w:val="24"/>
         </w:rPr>
-        <w:t xml:space="preserve">penelitian, pengabdian masyarakat dan publikasi jurnal, </w:t>
+        <w:t>Penelitian, pengabdian masyarakat dan publikasi jurnal.</w:t>
+      </w:r>
+    </w:p>
+    <w:p>
+      <w:pPr>
+        <w:pStyle w:val="ListParagraph"/>
+        <w:autoSpaceDE w:val="0"/>
+        <w:autoSpaceDN w:val="0"/>
+        <w:adjustRightInd w:val="0"/>
+        <w:spacing w:after="0" w:line="360" w:lineRule="auto"/>
+        <w:ind w:left="1440"/>
+        <w:jc w:val="both"/>
+        <w:rPr>
+          <w:rFonts w:ascii="Times New Roman" w:hAnsi="Times New Roman" w:cs="Times New Roman"/>
+          <w:sz w:val="24"/>
+          <w:szCs w:val="24"/>
+        </w:rPr>
+      </w:pPr>
+      <w:r>
+        <w:rPr>
+          <w:rFonts w:ascii="Times New Roman" w:hAnsi="Times New Roman"/>
+          <w:iCs/>
+          <w:sz w:val="24"/>
+          <w:szCs w:val="24"/>
+        </w:rPr>
+        <w:t xml:space="preserve">Penilaian dilakukan oleh LPPM (Lembaga Penelitian dan Pengabdian Masyarakat) </w:t>
       </w:r>
     </w:p>
     <w:p>
@@ -5050,7 +6277,32 @@
           <w:sz w:val="24"/>
           <w:szCs w:val="24"/>
         </w:rPr>
-        <w:t xml:space="preserve">penunjang, </w:t>
+        <w:t>Penunjang</w:t>
+      </w:r>
+    </w:p>
+    <w:p>
+      <w:pPr>
+        <w:pStyle w:val="ListParagraph"/>
+        <w:autoSpaceDE w:val="0"/>
+        <w:autoSpaceDN w:val="0"/>
+        <w:adjustRightInd w:val="0"/>
+        <w:spacing w:after="0" w:line="360" w:lineRule="auto"/>
+        <w:ind w:left="1440"/>
+        <w:jc w:val="both"/>
+        <w:rPr>
+          <w:rFonts w:ascii="Times New Roman" w:hAnsi="Times New Roman" w:cs="Times New Roman"/>
+          <w:sz w:val="24"/>
+          <w:szCs w:val="24"/>
+        </w:rPr>
+      </w:pPr>
+      <w:r>
+        <w:rPr>
+          <w:rFonts w:ascii="Times New Roman" w:hAnsi="Times New Roman"/>
+          <w:iCs/>
+          <w:sz w:val="24"/>
+          <w:szCs w:val="24"/>
+        </w:rPr>
+        <w:t>Terkait dengan seminar, aktif dalam kepanitiaan, dan membimbing mahasiswa</w:t>
       </w:r>
     </w:p>
     <w:p>
@@ -5078,8 +6330,33 @@
           <w:sz w:val="24"/>
           <w:szCs w:val="24"/>
         </w:rPr>
-        <w:lastRenderedPageBreak/>
-        <w:t xml:space="preserve">kehadiran, </w:t>
+        <w:t>Kehadiran</w:t>
+      </w:r>
+    </w:p>
+    <w:p>
+      <w:pPr>
+        <w:pStyle w:val="ListParagraph"/>
+        <w:autoSpaceDE w:val="0"/>
+        <w:autoSpaceDN w:val="0"/>
+        <w:adjustRightInd w:val="0"/>
+        <w:spacing w:after="0" w:line="360" w:lineRule="auto"/>
+        <w:ind w:left="1440"/>
+        <w:jc w:val="both"/>
+        <w:rPr>
+          <w:rFonts w:ascii="Times New Roman" w:hAnsi="Times New Roman" w:cs="Times New Roman"/>
+          <w:sz w:val="24"/>
+          <w:szCs w:val="24"/>
+          <w:lang w:val="id-ID"/>
+        </w:rPr>
+      </w:pPr>
+      <w:r>
+        <w:rPr>
+          <w:rFonts w:ascii="Times New Roman" w:hAnsi="Times New Roman"/>
+          <w:iCs/>
+          <w:sz w:val="24"/>
+          <w:szCs w:val="24"/>
+        </w:rPr>
+        <w:t xml:space="preserve"> Kehadiran dosen dalam waktu kerja.</w:t>
       </w:r>
     </w:p>
     <w:p>
@@ -5107,7 +6384,33 @@
           <w:sz w:val="24"/>
           <w:szCs w:val="24"/>
         </w:rPr>
-        <w:t xml:space="preserve">tanggung jawab, </w:t>
+        <w:t>Tanggung jawab</w:t>
+      </w:r>
+    </w:p>
+    <w:p>
+      <w:pPr>
+        <w:pStyle w:val="ListParagraph"/>
+        <w:autoSpaceDE w:val="0"/>
+        <w:autoSpaceDN w:val="0"/>
+        <w:adjustRightInd w:val="0"/>
+        <w:spacing w:after="0" w:line="360" w:lineRule="auto"/>
+        <w:ind w:left="1440"/>
+        <w:jc w:val="both"/>
+        <w:rPr>
+          <w:rFonts w:ascii="Times New Roman" w:hAnsi="Times New Roman" w:cs="Times New Roman"/>
+          <w:sz w:val="24"/>
+          <w:szCs w:val="24"/>
+          <w:lang w:val="id-ID"/>
+        </w:rPr>
+      </w:pPr>
+      <w:r>
+        <w:rPr>
+          <w:rFonts w:ascii="Times New Roman" w:hAnsi="Times New Roman"/>
+          <w:iCs/>
+          <w:sz w:val="24"/>
+          <w:szCs w:val="24"/>
+        </w:rPr>
+        <w:t xml:space="preserve"> Tanggung jawab yang terkait dalam pekerjaan.</w:t>
       </w:r>
     </w:p>
     <w:p>
@@ -5135,7 +6438,32 @@
           <w:sz w:val="24"/>
           <w:szCs w:val="24"/>
         </w:rPr>
-        <w:t xml:space="preserve">kerjasama, dan </w:t>
+        <w:t>Kerjasama</w:t>
+      </w:r>
+    </w:p>
+    <w:p>
+      <w:pPr>
+        <w:pStyle w:val="ListParagraph"/>
+        <w:autoSpaceDE w:val="0"/>
+        <w:autoSpaceDN w:val="0"/>
+        <w:adjustRightInd w:val="0"/>
+        <w:spacing w:after="0" w:line="360" w:lineRule="auto"/>
+        <w:ind w:left="1440"/>
+        <w:jc w:val="both"/>
+        <w:rPr>
+          <w:rFonts w:ascii="Times New Roman" w:hAnsi="Times New Roman" w:cs="Times New Roman"/>
+          <w:sz w:val="24"/>
+          <w:szCs w:val="24"/>
+        </w:rPr>
+      </w:pPr>
+      <w:r>
+        <w:rPr>
+          <w:rFonts w:ascii="Times New Roman" w:hAnsi="Times New Roman"/>
+          <w:iCs/>
+          <w:sz w:val="24"/>
+          <w:szCs w:val="24"/>
+        </w:rPr>
+        <w:t>Dapat bekerjasama dengan mahasiswa, dosen sejawat dan atasan</w:t>
       </w:r>
     </w:p>
     <w:p>
@@ -5163,7 +6491,31 @@
           <w:sz w:val="24"/>
           <w:szCs w:val="24"/>
         </w:rPr>
-        <w:t>loyalitas</w:t>
+        <w:t>Loyalitas</w:t>
+      </w:r>
+    </w:p>
+    <w:p>
+      <w:pPr>
+        <w:pStyle w:val="ListParagraph"/>
+        <w:autoSpaceDE w:val="0"/>
+        <w:autoSpaceDN w:val="0"/>
+        <w:adjustRightInd w:val="0"/>
+        <w:spacing w:after="0" w:line="360" w:lineRule="auto"/>
+        <w:ind w:left="1440"/>
+        <w:jc w:val="both"/>
+        <w:rPr>
+          <w:rFonts w:ascii="Times New Roman" w:hAnsi="Times New Roman" w:cs="Times New Roman"/>
+          <w:sz w:val="24"/>
+          <w:szCs w:val="24"/>
+        </w:rPr>
+      </w:pPr>
+      <w:r>
+        <w:rPr>
+          <w:rFonts w:ascii="Times New Roman" w:hAnsi="Times New Roman" w:cs="Times New Roman"/>
+          <w:sz w:val="24"/>
+          <w:szCs w:val="24"/>
+        </w:rPr>
+        <w:t>Mempunyai kesetiaan pada institusi</w:t>
       </w:r>
     </w:p>
     <w:p>
@@ -5193,7 +6545,177 @@
           <w:sz w:val="24"/>
           <w:szCs w:val="24"/>
         </w:rPr>
-        <w:t>Parameter pembanding dari kedua metode ini adalah kecepatan dalam pengambilan keputusan berdasarkan nilai kriteria dan bobot yang ada.</w:t>
+        <w:t xml:space="preserve">Parameter pembanding dari kedua metode ini adalah kecepatan dalam pengambilan keputusan berdasarkan nilai kriteria dan bobot yang </w:t>
+      </w:r>
+      <w:commentRangeStart w:id="37"/>
+      <w:commentRangeStart w:id="38"/>
+      <w:r>
+        <w:rPr>
+          <w:rFonts w:ascii="Times New Roman" w:hAnsi="Times New Roman" w:cs="Times New Roman"/>
+          <w:sz w:val="24"/>
+          <w:szCs w:val="24"/>
+        </w:rPr>
+        <w:t>ada</w:t>
+      </w:r>
+      <w:commentRangeEnd w:id="37"/>
+      <w:r>
+        <w:rPr>
+          <w:rStyle w:val="CommentReference"/>
+        </w:rPr>
+        <w:commentReference w:id="37"/>
+      </w:r>
+      <w:commentRangeEnd w:id="38"/>
+      <w:r>
+        <w:rPr>
+          <w:rStyle w:val="CommentReference"/>
+        </w:rPr>
+        <w:commentReference w:id="38"/>
+      </w:r>
+      <w:r>
+        <w:rPr>
+          <w:rFonts w:ascii="Times New Roman" w:hAnsi="Times New Roman" w:cs="Times New Roman"/>
+          <w:sz w:val="24"/>
+          <w:szCs w:val="24"/>
+        </w:rPr>
+        <w:t xml:space="preserve">. Pada metode </w:t>
+      </w:r>
+      <w:r>
+        <w:rPr>
+          <w:rFonts w:ascii="Times New Roman" w:hAnsi="Times New Roman" w:cs="Times New Roman"/>
+          <w:i/>
+          <w:iCs/>
+          <w:sz w:val="24"/>
+          <w:szCs w:val="24"/>
+        </w:rPr>
+        <w:t xml:space="preserve">Simple Additive Weighting </w:t>
+      </w:r>
+      <w:r>
+        <w:rPr>
+          <w:rFonts w:ascii="Times New Roman" w:hAnsi="Times New Roman" w:cs="Times New Roman"/>
+          <w:sz w:val="24"/>
+          <w:szCs w:val="24"/>
+        </w:rPr>
+        <w:t xml:space="preserve">menormalisasikan matriks dengan membagi kan nilai Min dan Max pada tabel alternatif keputusan, lalu melakukan perkalian antara bobot dengan hasil normalisasi matriks. Sedangkan pada metode </w:t>
+      </w:r>
+      <w:r>
+        <w:rPr>
+          <w:rFonts w:ascii="Times New Roman" w:hAnsi="Times New Roman" w:cs="Times New Roman"/>
+          <w:i/>
+          <w:iCs/>
+          <w:sz w:val="24"/>
+          <w:szCs w:val="24"/>
+        </w:rPr>
+        <w:t xml:space="preserve">Weighted Product </w:t>
+      </w:r>
+      <w:r>
+        <w:rPr>
+          <w:rFonts w:ascii="Times New Roman" w:hAnsi="Times New Roman" w:cs="Times New Roman"/>
+          <w:sz w:val="24"/>
+          <w:szCs w:val="24"/>
+        </w:rPr>
+        <w:t xml:space="preserve">membuat nilai bobot baru lalu untuk menghitung </w:t>
+      </w:r>
+      <w:r>
+        <w:rPr>
+          <w:rFonts w:ascii="Times New Roman" w:hAnsi="Times New Roman" w:cs="Times New Roman"/>
+          <w:i/>
+          <w:iCs/>
+          <w:sz w:val="24"/>
+          <w:szCs w:val="24"/>
+        </w:rPr>
+        <w:t>Ve</w:t>
+      </w:r>
+      <w:r>
+        <w:rPr>
+          <w:rFonts w:ascii="Times New Roman" w:hAnsi="Times New Roman" w:cs="Times New Roman"/>
+          <w:i/>
+          <w:iCs/>
+          <w:sz w:val="24"/>
+          <w:szCs w:val="24"/>
+        </w:rPr>
+        <w:t>c</w:t>
+      </w:r>
+      <w:r>
+        <w:rPr>
+          <w:rFonts w:ascii="Times New Roman" w:hAnsi="Times New Roman" w:cs="Times New Roman"/>
+          <w:i/>
+          <w:iCs/>
+          <w:sz w:val="24"/>
+          <w:szCs w:val="24"/>
+        </w:rPr>
+        <w:t>tor S</w:t>
+      </w:r>
+      <w:r>
+        <w:rPr>
+          <w:rFonts w:ascii="Times New Roman" w:hAnsi="Times New Roman" w:cs="Times New Roman"/>
+          <w:i/>
+          <w:iCs/>
+          <w:sz w:val="24"/>
+          <w:szCs w:val="24"/>
+        </w:rPr>
+        <w:t xml:space="preserve"> </w:t>
+      </w:r>
+      <w:r>
+        <w:rPr>
+          <w:rFonts w:ascii="Times New Roman" w:hAnsi="Times New Roman" w:cs="Times New Roman"/>
+          <w:sz w:val="24"/>
+          <w:szCs w:val="24"/>
+        </w:rPr>
+        <w:t xml:space="preserve">dengan cara nilai alternatif dipangkatkan dengan nilai bobot baru. Hasil </w:t>
+      </w:r>
+      <w:r>
+        <w:rPr>
+          <w:rFonts w:ascii="Times New Roman" w:hAnsi="Times New Roman" w:cs="Times New Roman"/>
+          <w:i/>
+          <w:iCs/>
+          <w:sz w:val="24"/>
+          <w:szCs w:val="24"/>
+        </w:rPr>
+        <w:t xml:space="preserve">Vector S </w:t>
+      </w:r>
+      <w:r>
+        <w:rPr>
+          <w:rFonts w:ascii="Times New Roman" w:hAnsi="Times New Roman" w:cs="Times New Roman"/>
+          <w:sz w:val="24"/>
+          <w:szCs w:val="24"/>
+        </w:rPr>
+        <w:t>setiap alternatif</w:t>
+      </w:r>
+      <w:r>
+        <w:rPr>
+          <w:rFonts w:ascii="Times New Roman" w:hAnsi="Times New Roman" w:cs="Times New Roman"/>
+          <w:i/>
+          <w:iCs/>
+          <w:sz w:val="24"/>
+          <w:szCs w:val="24"/>
+        </w:rPr>
+        <w:t xml:space="preserve"> </w:t>
+      </w:r>
+      <w:r>
+        <w:rPr>
+          <w:rFonts w:ascii="Times New Roman" w:hAnsi="Times New Roman" w:cs="Times New Roman"/>
+          <w:sz w:val="24"/>
+          <w:szCs w:val="24"/>
+        </w:rPr>
+        <w:t xml:space="preserve">akan dibagi dengan jumlah nilai </w:t>
+      </w:r>
+      <w:r>
+        <w:rPr>
+          <w:rFonts w:ascii="Times New Roman" w:hAnsi="Times New Roman" w:cs="Times New Roman"/>
+          <w:i/>
+          <w:iCs/>
+          <w:sz w:val="24"/>
+          <w:szCs w:val="24"/>
+        </w:rPr>
+        <w:t>Vector S</w:t>
+      </w:r>
+      <w:r>
+        <w:rPr>
+          <w:rFonts w:ascii="Times New Roman" w:hAnsi="Times New Roman" w:cs="Times New Roman"/>
+          <w:sz w:val="24"/>
+          <w:szCs w:val="24"/>
+        </w:rPr>
+        <w:t xml:space="preserve"> seluruh alternatif.   </w:t>
       </w:r>
     </w:p>
     <w:p>
@@ -5224,6 +6746,7 @@
           <w:szCs w:val="24"/>
           <w:lang w:val="id-ID"/>
         </w:rPr>
+        <w:lastRenderedPageBreak/>
         <w:t xml:space="preserve">Menggunakan bahasa pemrograman PHP dan </w:t>
       </w:r>
       <w:r>
@@ -5255,7 +6778,34 @@
           <w:szCs w:val="24"/>
           <w:lang w:val="id-ID"/>
         </w:rPr>
-        <w:t>database server</w:t>
+        <w:t xml:space="preserve">database </w:t>
+      </w:r>
+      <w:commentRangeStart w:id="39"/>
+      <w:commentRangeStart w:id="40"/>
+      <w:r>
+        <w:rPr>
+          <w:rFonts w:ascii="Times New Roman" w:hAnsi="Times New Roman" w:cs="Times New Roman"/>
+          <w:i/>
+          <w:iCs/>
+          <w:sz w:val="24"/>
+          <w:szCs w:val="24"/>
+          <w:lang w:val="id-ID"/>
+        </w:rPr>
+        <w:t>server</w:t>
+      </w:r>
+      <w:commentRangeEnd w:id="39"/>
+      <w:r>
+        <w:rPr>
+          <w:rStyle w:val="CommentReference"/>
+        </w:rPr>
+        <w:commentReference w:id="39"/>
+      </w:r>
+      <w:commentRangeEnd w:id="40"/>
+      <w:r>
+        <w:rPr>
+          <w:rStyle w:val="CommentReference"/>
+        </w:rPr>
+        <w:commentReference w:id="40"/>
       </w:r>
       <w:r>
         <w:rPr>
@@ -5265,6 +6815,90 @@
           <w:lang w:val="id-ID"/>
         </w:rPr>
         <w:t>.</w:t>
+      </w:r>
+      <w:r>
+        <w:rPr>
+          <w:rFonts w:ascii="Times New Roman" w:hAnsi="Times New Roman" w:cs="Times New Roman"/>
+          <w:sz w:val="24"/>
+          <w:szCs w:val="24"/>
+        </w:rPr>
+        <w:t xml:space="preserve"> </w:t>
+      </w:r>
+      <w:r>
+        <w:rPr>
+          <w:rFonts w:ascii="Times New Roman" w:hAnsi="Times New Roman" w:cs="Times New Roman"/>
+          <w:sz w:val="24"/>
+          <w:szCs w:val="24"/>
+          <w:lang w:val="id-ID"/>
+        </w:rPr>
+        <w:t xml:space="preserve">Tools sistem yang digunakan adalah </w:t>
+      </w:r>
+      <w:r>
+        <w:rPr>
+          <w:rFonts w:ascii="Times New Roman" w:hAnsi="Times New Roman" w:cs="Times New Roman"/>
+          <w:i/>
+          <w:iCs/>
+          <w:sz w:val="24"/>
+          <w:szCs w:val="24"/>
+          <w:lang w:val="id-ID"/>
+        </w:rPr>
+        <w:t xml:space="preserve">Unified Modeling Language </w:t>
+      </w:r>
+      <w:r>
+        <w:rPr>
+          <w:rFonts w:ascii="Times New Roman" w:hAnsi="Times New Roman" w:cs="Times New Roman"/>
+          <w:sz w:val="24"/>
+          <w:szCs w:val="24"/>
+          <w:lang w:val="id-ID"/>
+        </w:rPr>
+        <w:t xml:space="preserve">(UML) seperti </w:t>
+      </w:r>
+      <w:r>
+        <w:rPr>
+          <w:rFonts w:ascii="Times New Roman" w:hAnsi="Times New Roman" w:cs="Times New Roman"/>
+          <w:i/>
+          <w:iCs/>
+          <w:sz w:val="24"/>
+          <w:szCs w:val="24"/>
+          <w:lang w:val="id-ID"/>
+        </w:rPr>
+        <w:t>use case</w:t>
+      </w:r>
+      <w:r>
+        <w:rPr>
+          <w:rFonts w:ascii="Times New Roman" w:hAnsi="Times New Roman" w:cs="Times New Roman"/>
+          <w:sz w:val="24"/>
+          <w:szCs w:val="24"/>
+        </w:rPr>
+        <w:t xml:space="preserve">Perancangan </w:t>
+      </w:r>
+      <w:r>
+        <w:rPr>
+          <w:rFonts w:ascii="Times New Roman" w:hAnsi="Times New Roman" w:cs="Times New Roman"/>
+          <w:i/>
+          <w:iCs/>
+          <w:sz w:val="24"/>
+          <w:szCs w:val="24"/>
+        </w:rPr>
+        <w:t xml:space="preserve">User Interface </w:t>
+      </w:r>
+      <w:r>
+        <w:rPr>
+          <w:rFonts w:ascii="Times New Roman" w:hAnsi="Times New Roman" w:cs="Times New Roman"/>
+          <w:sz w:val="24"/>
+          <w:szCs w:val="24"/>
+        </w:rPr>
+        <w:t xml:space="preserve">menggunakan </w:t>
+      </w:r>
+      <w:r>
+        <w:rPr>
+          <w:rFonts w:ascii="Times New Roman" w:hAnsi="Times New Roman" w:cs="Times New Roman"/>
+          <w:i/>
+          <w:iCs/>
+          <w:sz w:val="24"/>
+          <w:szCs w:val="24"/>
+        </w:rPr>
+        <w:t>Balsamiq Mockup</w:t>
       </w:r>
     </w:p>
     <w:p>
@@ -5293,234 +6927,6 @@
           <w:rFonts w:ascii="Times New Roman" w:hAnsi="Times New Roman" w:cs="Times New Roman"/>
           <w:sz w:val="24"/>
           <w:szCs w:val="24"/>
-          <w:lang w:val="id-ID"/>
-        </w:rPr>
-        <w:t xml:space="preserve">Tools sistem yang digunakan adalah </w:t>
-      </w:r>
-      <w:r>
-        <w:rPr>
-          <w:rFonts w:ascii="Times New Roman" w:hAnsi="Times New Roman" w:cs="Times New Roman"/>
-          <w:i/>
-          <w:iCs/>
-          <w:sz w:val="24"/>
-          <w:szCs w:val="24"/>
-          <w:lang w:val="id-ID"/>
-        </w:rPr>
-        <w:t xml:space="preserve">Unified Modeling Language </w:t>
-      </w:r>
-      <w:r>
-        <w:rPr>
-          <w:rFonts w:ascii="Times New Roman" w:hAnsi="Times New Roman" w:cs="Times New Roman"/>
-          <w:sz w:val="24"/>
-          <w:szCs w:val="24"/>
-          <w:lang w:val="id-ID"/>
-        </w:rPr>
-        <w:t xml:space="preserve">(UML) seperti </w:t>
-      </w:r>
-      <w:r>
-        <w:rPr>
-          <w:rFonts w:ascii="Times New Roman" w:hAnsi="Times New Roman" w:cs="Times New Roman"/>
-          <w:i/>
-          <w:iCs/>
-          <w:sz w:val="24"/>
-          <w:szCs w:val="24"/>
-          <w:lang w:val="id-ID"/>
-        </w:rPr>
-        <w:t xml:space="preserve">use case diagram </w:t>
-      </w:r>
-      <w:r>
-        <w:rPr>
-          <w:rFonts w:ascii="Times New Roman" w:hAnsi="Times New Roman" w:cs="Times New Roman"/>
-          <w:sz w:val="24"/>
-          <w:szCs w:val="24"/>
-          <w:lang w:val="id-ID"/>
-        </w:rPr>
-        <w:t xml:space="preserve">dan activity diagram. Perancangan </w:t>
-      </w:r>
-      <w:r>
-        <w:rPr>
-          <w:rFonts w:ascii="Times New Roman" w:hAnsi="Times New Roman" w:cs="Times New Roman"/>
-          <w:i/>
-          <w:iCs/>
-          <w:sz w:val="24"/>
-          <w:szCs w:val="24"/>
-          <w:lang w:val="id-ID"/>
-        </w:rPr>
-        <w:t xml:space="preserve">database </w:t>
-      </w:r>
-      <w:r>
-        <w:rPr>
-          <w:rFonts w:ascii="Times New Roman" w:hAnsi="Times New Roman" w:cs="Times New Roman"/>
-          <w:sz w:val="24"/>
-          <w:szCs w:val="24"/>
-          <w:lang w:val="id-ID"/>
-        </w:rPr>
-        <w:t xml:space="preserve">menggunakan </w:t>
-      </w:r>
-      <w:r>
-        <w:rPr>
-          <w:rFonts w:ascii="Times New Roman" w:hAnsi="Times New Roman" w:cs="Times New Roman"/>
-          <w:i/>
-          <w:iCs/>
-          <w:sz w:val="24"/>
-          <w:szCs w:val="24"/>
-          <w:lang w:val="id-ID"/>
-        </w:rPr>
-        <w:t xml:space="preserve">Entity Relationship Diagram </w:t>
-      </w:r>
-      <w:r>
-        <w:rPr>
-          <w:rFonts w:ascii="Times New Roman" w:hAnsi="Times New Roman" w:cs="Times New Roman"/>
-          <w:sz w:val="24"/>
-          <w:szCs w:val="24"/>
-          <w:lang w:val="id-ID"/>
-        </w:rPr>
-        <w:t>(ERD</w:t>
-      </w:r>
-      <w:r>
-        <w:rPr>
-          <w:rFonts w:ascii="Times New Roman" w:hAnsi="Times New Roman" w:cs="Times New Roman"/>
-          <w:sz w:val="24"/>
-          <w:szCs w:val="24"/>
-        </w:rPr>
-        <w:t>). Tools aplikasi</w:t>
-      </w:r>
-      <w:r>
-        <w:rPr>
-          <w:rFonts w:ascii="Times New Roman" w:hAnsi="Times New Roman" w:cs="Times New Roman"/>
-          <w:color w:val="FF0000"/>
-          <w:sz w:val="24"/>
-          <w:szCs w:val="24"/>
-          <w:lang w:val="id-ID"/>
-        </w:rPr>
-        <w:t xml:space="preserve"> </w:t>
-      </w:r>
-      <w:r>
-        <w:rPr>
-          <w:rFonts w:ascii="Times New Roman" w:hAnsi="Times New Roman" w:cs="Times New Roman"/>
-          <w:sz w:val="24"/>
-          <w:szCs w:val="24"/>
-          <w:lang w:val="id-ID"/>
-        </w:rPr>
-        <w:t xml:space="preserve">menggunakan </w:t>
-      </w:r>
-      <w:r>
-        <w:rPr>
-          <w:rFonts w:ascii="Times New Roman" w:hAnsi="Times New Roman" w:cs="Times New Roman"/>
-          <w:i/>
-          <w:iCs/>
-          <w:sz w:val="24"/>
-          <w:szCs w:val="24"/>
-          <w:lang w:val="id-ID"/>
-        </w:rPr>
-        <w:t xml:space="preserve">Hierarchy plus Input-Proses-Output </w:t>
-      </w:r>
-      <w:r>
-        <w:rPr>
-          <w:rFonts w:ascii="Times New Roman" w:hAnsi="Times New Roman" w:cs="Times New Roman"/>
-          <w:sz w:val="24"/>
-          <w:szCs w:val="24"/>
-          <w:lang w:val="id-ID"/>
-        </w:rPr>
-        <w:t>(</w:t>
-      </w:r>
-      <w:commentRangeStart w:id="12"/>
-      <w:commentRangeStart w:id="13"/>
-      <w:r>
-        <w:rPr>
-          <w:rFonts w:ascii="Times New Roman" w:hAnsi="Times New Roman" w:cs="Times New Roman"/>
-          <w:sz w:val="24"/>
-          <w:szCs w:val="24"/>
-          <w:lang w:val="id-ID"/>
-        </w:rPr>
-        <w:t>HIPO</w:t>
-      </w:r>
-      <w:commentRangeEnd w:id="12"/>
-      <w:r>
-        <w:rPr>
-          <w:rStyle w:val="CommentReference"/>
-        </w:rPr>
-        <w:commentReference w:id="12"/>
-      </w:r>
-      <w:commentRangeEnd w:id="13"/>
-      <w:r>
-        <w:rPr>
-          <w:rStyle w:val="CommentReference"/>
-        </w:rPr>
-        <w:commentReference w:id="13"/>
-      </w:r>
-      <w:r>
-        <w:rPr>
-          <w:rFonts w:ascii="Times New Roman" w:hAnsi="Times New Roman" w:cs="Times New Roman"/>
-          <w:sz w:val="24"/>
-          <w:szCs w:val="24"/>
-          <w:lang w:val="id-ID"/>
-        </w:rPr>
-        <w:t>).</w:t>
-      </w:r>
-      <w:r>
-        <w:rPr>
-          <w:rFonts w:ascii="Times New Roman" w:hAnsi="Times New Roman" w:cs="Times New Roman"/>
-          <w:sz w:val="24"/>
-          <w:szCs w:val="24"/>
-        </w:rPr>
-        <w:t xml:space="preserve"> Perancangan </w:t>
-      </w:r>
-      <w:r>
-        <w:rPr>
-          <w:rFonts w:ascii="Times New Roman" w:hAnsi="Times New Roman" w:cs="Times New Roman"/>
-          <w:i/>
-          <w:iCs/>
-          <w:sz w:val="24"/>
-          <w:szCs w:val="24"/>
-        </w:rPr>
-        <w:t xml:space="preserve">User Interface </w:t>
-      </w:r>
-      <w:r>
-        <w:rPr>
-          <w:rFonts w:ascii="Times New Roman" w:hAnsi="Times New Roman" w:cs="Times New Roman"/>
-          <w:sz w:val="24"/>
-          <w:szCs w:val="24"/>
-        </w:rPr>
-        <w:t xml:space="preserve">menggunakan </w:t>
-      </w:r>
-      <w:r>
-        <w:rPr>
-          <w:rFonts w:ascii="Times New Roman" w:hAnsi="Times New Roman" w:cs="Times New Roman"/>
-          <w:i/>
-          <w:iCs/>
-          <w:sz w:val="24"/>
-          <w:szCs w:val="24"/>
-        </w:rPr>
-        <w:t>Balsamiq Mockup</w:t>
-      </w:r>
-    </w:p>
-    <w:p>
-      <w:pPr>
-        <w:pStyle w:val="ListParagraph"/>
-        <w:numPr>
-          <w:ilvl w:val="0"/>
-          <w:numId w:val="4"/>
-        </w:numPr>
-        <w:autoSpaceDE w:val="0"/>
-        <w:autoSpaceDN w:val="0"/>
-        <w:adjustRightInd w:val="0"/>
-        <w:spacing w:after="0" w:line="360" w:lineRule="auto"/>
-        <w:jc w:val="both"/>
-        <w:rPr>
-          <w:rFonts w:ascii="Times New Roman" w:hAnsi="Times New Roman" w:cs="Times New Roman"/>
-          <w:i/>
-          <w:iCs/>
-          <w:sz w:val="24"/>
-          <w:szCs w:val="24"/>
-          <w:lang w:val="id-ID"/>
-        </w:rPr>
-      </w:pPr>
-      <w:r>
-        <w:rPr>
-          <w:rFonts w:ascii="Times New Roman" w:hAnsi="Times New Roman" w:cs="Times New Roman"/>
-          <w:sz w:val="24"/>
-          <w:szCs w:val="24"/>
         </w:rPr>
         <w:t>Hasil keluaran pada aplikasi ini adalah ranking tendik dan dosen berdasarkan kriteria dan atribut. Juga menghasilkan perbandingan waktu proses dengan metode SAW dan WP</w:t>
       </w:r>
@@ -5899,7 +7305,6 @@
           <w:sz w:val="24"/>
           <w:szCs w:val="24"/>
         </w:rPr>
-        <w:lastRenderedPageBreak/>
         <w:t>1.7</w:t>
       </w:r>
       <w:r>
@@ -6094,7 +7499,17 @@
           <w:szCs w:val="24"/>
           <w:lang w:val="id-ID"/>
         </w:rPr>
-        <w:t>. Dan juga pengambilan data pendukung dari perusahaan untuk melengkapi kriteria dalam pengambilan keputusan.</w:t>
+        <w:t xml:space="preserve">. Dan juga pengambilan </w:t>
+      </w:r>
+      <w:r>
+        <w:rPr>
+          <w:rFonts w:ascii="Times New Roman" w:hAnsi="Times New Roman" w:cs="Times New Roman"/>
+          <w:sz w:val="24"/>
+          <w:szCs w:val="24"/>
+          <w:lang w:val="id-ID"/>
+        </w:rPr>
+        <w:lastRenderedPageBreak/>
+        <w:t>data pendukung dari perusahaan untuk melengkapi kriteria dalam pengambilan keputusan.</w:t>
       </w:r>
     </w:p>
     <w:p>
@@ -6183,7 +7598,39 @@
           <w:sz w:val="24"/>
           <w:szCs w:val="24"/>
         </w:rPr>
-        <w:t>(Monev) pada tendik dan dosen untuk penulisan Tugas Akhir ini.</w:t>
+        <w:t xml:space="preserve">(Monev) pada tendik dan dosen untuk penulisan Tugas Akhir </w:t>
+      </w:r>
+      <w:commentRangeStart w:id="41"/>
+      <w:commentRangeStart w:id="42"/>
+      <w:r>
+        <w:rPr>
+          <w:rFonts w:ascii="Times New Roman" w:hAnsi="Times New Roman" w:cs="Times New Roman"/>
+          <w:sz w:val="24"/>
+          <w:szCs w:val="24"/>
+        </w:rPr>
+        <w:t>ini</w:t>
+      </w:r>
+      <w:commentRangeEnd w:id="41"/>
+      <w:r>
+        <w:rPr>
+          <w:rStyle w:val="CommentReference"/>
+        </w:rPr>
+        <w:commentReference w:id="41"/>
+      </w:r>
+      <w:commentRangeEnd w:id="42"/>
+      <w:r>
+        <w:rPr>
+          <w:rStyle w:val="CommentReference"/>
+        </w:rPr>
+        <w:commentReference w:id="42"/>
+      </w:r>
+      <w:r>
+        <w:rPr>
+          <w:rFonts w:ascii="Times New Roman" w:hAnsi="Times New Roman" w:cs="Times New Roman"/>
+          <w:sz w:val="24"/>
+          <w:szCs w:val="24"/>
+        </w:rPr>
+        <w:t>.</w:t>
       </w:r>
     </w:p>
     <w:p>
@@ -6296,7 +7743,49 @@
           <w:szCs w:val="24"/>
           <w:lang w:val="id-ID"/>
         </w:rPr>
-        <w:t>(WP) sehingga didapat gambaran sistem yang akan dibuat.</w:t>
+        <w:t xml:space="preserve">(WP) sehingga didapat gambaran sistem yang akan </w:t>
+      </w:r>
+      <w:commentRangeStart w:id="43"/>
+      <w:commentRangeStart w:id="44"/>
+      <w:commentRangeStart w:id="45"/>
+      <w:r>
+        <w:rPr>
+          <w:rFonts w:ascii="Times New Roman" w:hAnsi="Times New Roman" w:cs="Times New Roman"/>
+          <w:sz w:val="24"/>
+          <w:szCs w:val="24"/>
+          <w:lang w:val="id-ID"/>
+        </w:rPr>
+        <w:t>dibuat</w:t>
+      </w:r>
+      <w:commentRangeEnd w:id="43"/>
+      <w:r>
+        <w:rPr>
+          <w:rStyle w:val="CommentReference"/>
+        </w:rPr>
+        <w:commentReference w:id="43"/>
+      </w:r>
+      <w:commentRangeEnd w:id="44"/>
+      <w:r>
+        <w:rPr>
+          <w:rStyle w:val="CommentReference"/>
+        </w:rPr>
+        <w:commentReference w:id="44"/>
+      </w:r>
+      <w:commentRangeEnd w:id="45"/>
+      <w:r>
+        <w:rPr>
+          <w:rStyle w:val="CommentReference"/>
+        </w:rPr>
+        <w:commentReference w:id="45"/>
+      </w:r>
+      <w:r>
+        <w:rPr>
+          <w:rFonts w:ascii="Times New Roman" w:hAnsi="Times New Roman" w:cs="Times New Roman"/>
+          <w:sz w:val="24"/>
+          <w:szCs w:val="24"/>
+          <w:lang w:val="id-ID"/>
+        </w:rPr>
+        <w:t>.</w:t>
       </w:r>
       <w:r>
         <w:rPr>
@@ -6309,9 +7798,7 @@
     </w:p>
     <w:p>
       <w:pPr>
-        <w:pStyle w:val="ListParagraph"/>
         <w:spacing w:after="0" w:line="360" w:lineRule="auto"/>
-        <w:ind w:left="360"/>
         <w:jc w:val="both"/>
         <w:rPr>
           <w:rFonts w:ascii="Times New Roman" w:hAnsi="Times New Roman" w:cs="Times New Roman"/>
@@ -6345,174 +7832,9 @@
           <w:sz w:val="24"/>
           <w:szCs w:val="24"/>
         </w:rPr>
-        <w:t>Perancangan Sistem</w:t>
-      </w:r>
-    </w:p>
-    <w:p>
-      <w:pPr>
-        <w:pStyle w:val="ListParagraph"/>
-        <w:spacing w:after="0" w:line="360" w:lineRule="auto"/>
-        <w:ind w:left="360"/>
-        <w:jc w:val="both"/>
-        <w:rPr>
-          <w:rFonts w:ascii="Times New Roman" w:hAnsi="Times New Roman" w:cs="Times New Roman"/>
-          <w:sz w:val="24"/>
-          <w:szCs w:val="24"/>
-        </w:rPr>
-      </w:pPr>
-      <w:r>
-        <w:rPr>
-          <w:rFonts w:ascii="Times New Roman" w:hAnsi="Times New Roman" w:cs="Times New Roman"/>
-          <w:sz w:val="24"/>
-          <w:szCs w:val="24"/>
-        </w:rPr>
-        <w:t xml:space="preserve">Penulis akan melakukan perancangan sistem dengan menggunakan </w:t>
-      </w:r>
-      <w:r>
-        <w:rPr>
-          <w:rFonts w:ascii="Times New Roman" w:hAnsi="Times New Roman" w:cs="Times New Roman"/>
-          <w:i/>
-          <w:sz w:val="24"/>
-          <w:szCs w:val="24"/>
-        </w:rPr>
-        <w:t>Unified Modelling Language</w:t>
-      </w:r>
-      <w:r>
-        <w:rPr>
-          <w:rFonts w:ascii="Times New Roman" w:hAnsi="Times New Roman" w:cs="Times New Roman"/>
-          <w:sz w:val="24"/>
-          <w:szCs w:val="24"/>
-        </w:rPr>
-        <w:t xml:space="preserve"> </w:t>
-      </w:r>
-      <w:r>
-        <w:rPr>
-          <w:rFonts w:ascii="Times New Roman" w:hAnsi="Times New Roman" w:cs="Times New Roman"/>
-          <w:sz w:val="24"/>
-          <w:szCs w:val="24"/>
-        </w:rPr>
-        <w:t>(</w:t>
-      </w:r>
-      <w:r>
-        <w:rPr>
-          <w:rFonts w:ascii="Times New Roman" w:hAnsi="Times New Roman" w:cs="Times New Roman"/>
-          <w:sz w:val="24"/>
-          <w:szCs w:val="24"/>
-        </w:rPr>
-        <w:t>UML</w:t>
-      </w:r>
-      <w:r>
-        <w:rPr>
-          <w:rFonts w:ascii="Times New Roman" w:hAnsi="Times New Roman" w:cs="Times New Roman"/>
-          <w:sz w:val="24"/>
-          <w:szCs w:val="24"/>
-        </w:rPr>
-        <w:t xml:space="preserve">). UML yang dibangun </w:t>
-      </w:r>
-      <w:r>
-        <w:rPr>
-          <w:rFonts w:ascii="Times New Roman" w:hAnsi="Times New Roman" w:cs="Times New Roman"/>
-          <w:sz w:val="24"/>
-          <w:szCs w:val="24"/>
-        </w:rPr>
-        <w:t xml:space="preserve">menggunakan </w:t>
-      </w:r>
-      <w:r>
-        <w:rPr>
-          <w:rFonts w:ascii="Times New Roman" w:hAnsi="Times New Roman" w:cs="Times New Roman"/>
-          <w:i/>
-          <w:sz w:val="24"/>
-          <w:szCs w:val="24"/>
-        </w:rPr>
-        <w:t>Use Case Diagram</w:t>
-      </w:r>
-      <w:r>
-        <w:rPr>
-          <w:rFonts w:ascii="Times New Roman" w:hAnsi="Times New Roman" w:cs="Times New Roman"/>
-          <w:sz w:val="24"/>
-          <w:szCs w:val="24"/>
-        </w:rPr>
-        <w:t xml:space="preserve">, Sendangkan untuk perancangan </w:t>
-      </w:r>
-      <w:r>
-        <w:rPr>
-          <w:rFonts w:ascii="Times New Roman" w:hAnsi="Times New Roman" w:cs="Times New Roman"/>
-          <w:i/>
-          <w:sz w:val="24"/>
-          <w:szCs w:val="24"/>
-        </w:rPr>
-        <w:t>database</w:t>
-      </w:r>
-      <w:r>
-        <w:rPr>
-          <w:rFonts w:ascii="Times New Roman" w:hAnsi="Times New Roman" w:cs="Times New Roman"/>
-          <w:i/>
-          <w:sz w:val="24"/>
-          <w:szCs w:val="24"/>
-        </w:rPr>
-        <w:t xml:space="preserve"> </w:t>
-      </w:r>
-      <w:r>
-        <w:rPr>
-          <w:rFonts w:ascii="Times New Roman" w:hAnsi="Times New Roman" w:cs="Times New Roman"/>
-          <w:sz w:val="24"/>
-          <w:szCs w:val="24"/>
-        </w:rPr>
-        <w:t xml:space="preserve">penulis menggunakan </w:t>
-      </w:r>
-      <w:r>
-        <w:rPr>
-          <w:rFonts w:ascii="Times New Roman" w:hAnsi="Times New Roman" w:cs="Times New Roman"/>
-          <w:i/>
-          <w:sz w:val="24"/>
-          <w:szCs w:val="24"/>
-        </w:rPr>
-        <w:t xml:space="preserve">Entity Relationship Diagram </w:t>
-      </w:r>
-      <w:r>
-        <w:rPr>
-          <w:rFonts w:ascii="Times New Roman" w:hAnsi="Times New Roman" w:cs="Times New Roman"/>
-          <w:sz w:val="24"/>
-          <w:szCs w:val="24"/>
-        </w:rPr>
-        <w:t xml:space="preserve">(ERD). </w:t>
-      </w:r>
-    </w:p>
-    <w:p>
-      <w:pPr>
-        <w:pStyle w:val="ListParagraph"/>
-        <w:spacing w:after="0" w:line="360" w:lineRule="auto"/>
-        <w:jc w:val="both"/>
-        <w:rPr>
-          <w:rFonts w:ascii="Times New Roman" w:hAnsi="Times New Roman" w:cs="Times New Roman"/>
-          <w:sz w:val="24"/>
-          <w:szCs w:val="24"/>
-          <w:lang w:val="id-ID"/>
-        </w:rPr>
-      </w:pPr>
-    </w:p>
-    <w:p>
-      <w:pPr>
-        <w:pStyle w:val="ListParagraph"/>
-        <w:spacing w:after="0" w:line="360" w:lineRule="auto"/>
-        <w:jc w:val="both"/>
-        <w:rPr>
-          <w:rFonts w:ascii="Times New Roman" w:hAnsi="Times New Roman" w:cs="Times New Roman"/>
-          <w:sz w:val="24"/>
-          <w:szCs w:val="24"/>
-          <w:lang w:val="id-ID"/>
-        </w:rPr>
-      </w:pPr>
-    </w:p>
-    <w:p>
-      <w:pPr>
-        <w:pStyle w:val="ListParagraph"/>
-        <w:numPr>
-          <w:ilvl w:val="0"/>
-          <w:numId w:val="11"/>
-        </w:numPr>
-        <w:spacing w:after="0" w:line="360" w:lineRule="auto"/>
-        <w:jc w:val="both"/>
+        <w:t xml:space="preserve">Pengujian </w:t>
+      </w:r>
+      <w:r>
         <w:rPr>
           <w:rFonts w:ascii="Times New Roman" w:hAnsi="Times New Roman" w:cs="Times New Roman"/>
           <w:b/>
@@ -6520,16 +7842,7 @@
           <w:sz w:val="24"/>
           <w:szCs w:val="24"/>
         </w:rPr>
-      </w:pPr>
-      <w:r>
-        <w:rPr>
-          <w:rFonts w:ascii="Times New Roman" w:hAnsi="Times New Roman" w:cs="Times New Roman"/>
-          <w:b/>
-          <w:bCs/>
-          <w:sz w:val="24"/>
-          <w:szCs w:val="24"/>
-        </w:rPr>
-        <w:t>Implementasi Sistem</w:t>
+        <w:t>Metode</w:t>
       </w:r>
     </w:p>
     <w:p>
@@ -6548,27 +7861,8 @@
           <w:rFonts w:ascii="Times New Roman" w:hAnsi="Times New Roman" w:cs="Times New Roman"/>
           <w:sz w:val="24"/>
           <w:szCs w:val="24"/>
-          <w:lang w:val="id-ID"/>
-        </w:rPr>
-        <w:t xml:space="preserve">Metode ini merupakan lanjutan dari analisis dan perancangan sistem yang telah diimplementasikan ke dalam program komputer dengan menggunakan </w:t>
-      </w:r>
-      <w:r>
-        <w:rPr>
-          <w:rFonts w:ascii="Times New Roman" w:hAnsi="Times New Roman" w:cs="Times New Roman"/>
-          <w:sz w:val="24"/>
-          <w:szCs w:val="24"/>
-          <w:lang w:val="id-ID"/>
-        </w:rPr>
-        <w:lastRenderedPageBreak/>
-        <w:t>bahasa pemrograman</w:t>
-      </w:r>
-      <w:r>
-        <w:rPr>
-          <w:rFonts w:ascii="Times New Roman" w:hAnsi="Times New Roman" w:cs="Times New Roman"/>
-          <w:sz w:val="24"/>
-          <w:szCs w:val="24"/>
-        </w:rPr>
-        <w:t xml:space="preserve"> </w:t>
+        </w:rPr>
+        <w:t xml:space="preserve">Pengujian metode yang dilakukan untuk mengetahui seberapa besar tingkat akurasi dari metode </w:t>
       </w:r>
       <w:r>
         <w:rPr>
@@ -6578,15 +7872,15 @@
           <w:sz w:val="24"/>
           <w:szCs w:val="24"/>
         </w:rPr>
-        <w:t xml:space="preserve">PHP </w:t>
-      </w:r>
-      <w:r>
-        <w:rPr>
-          <w:rFonts w:ascii="Times New Roman" w:hAnsi="Times New Roman" w:cs="Times New Roman"/>
-          <w:sz w:val="24"/>
-          <w:szCs w:val="24"/>
-        </w:rPr>
-        <w:t xml:space="preserve">versi 7 dengan framework </w:t>
+        <w:t xml:space="preserve">Simple Additive Weighting </w:t>
+      </w:r>
+      <w:r>
+        <w:rPr>
+          <w:rFonts w:ascii="Times New Roman" w:hAnsi="Times New Roman" w:cs="Times New Roman"/>
+          <w:sz w:val="24"/>
+          <w:szCs w:val="24"/>
+        </w:rPr>
+        <w:t xml:space="preserve">dan </w:t>
       </w:r>
       <w:r>
         <w:rPr>
@@ -6596,15 +7890,7 @@
           <w:sz w:val="24"/>
           <w:szCs w:val="24"/>
         </w:rPr>
-        <w:t>Codeigniter</w:t>
-      </w:r>
-      <w:r>
-        <w:rPr>
-          <w:rFonts w:ascii="Times New Roman" w:hAnsi="Times New Roman" w:cs="Times New Roman"/>
-          <w:sz w:val="24"/>
-          <w:szCs w:val="24"/>
-        </w:rPr>
-        <w:t xml:space="preserve"> dan </w:t>
+        <w:t>Weighted Product</w:t>
       </w:r>
       <w:r>
         <w:rPr>
@@ -6614,115 +7900,16 @@
           <w:sz w:val="24"/>
           <w:szCs w:val="24"/>
         </w:rPr>
-        <w:t>Database Management System</w:t>
-      </w:r>
-      <w:r>
-        <w:rPr>
-          <w:rFonts w:ascii="Times New Roman" w:hAnsi="Times New Roman" w:cs="Times New Roman"/>
-          <w:sz w:val="24"/>
-          <w:szCs w:val="24"/>
-        </w:rPr>
-        <w:t>-nya menggunakan</w:t>
-      </w:r>
-      <w:r>
-        <w:rPr>
-          <w:rFonts w:ascii="Times New Roman" w:hAnsi="Times New Roman" w:cs="Times New Roman"/>
-          <w:i/>
-          <w:iCs/>
-          <w:sz w:val="24"/>
-          <w:szCs w:val="24"/>
-        </w:rPr>
-        <w:t xml:space="preserve"> MYSQL</w:t>
-      </w:r>
-      <w:r>
-        <w:rPr>
-          <w:rFonts w:ascii="Times New Roman" w:hAnsi="Times New Roman" w:cs="Times New Roman"/>
-          <w:sz w:val="24"/>
-          <w:szCs w:val="24"/>
-        </w:rPr>
         <w:t xml:space="preserve"> </w:t>
       </w:r>
-    </w:p>
-    <w:p>
-      <w:pPr>
-        <w:spacing w:after="0" w:line="360" w:lineRule="auto"/>
-        <w:jc w:val="both"/>
-        <w:rPr>
-          <w:rFonts w:ascii="Times New Roman" w:hAnsi="Times New Roman" w:cs="Times New Roman"/>
-          <w:sz w:val="24"/>
-          <w:szCs w:val="24"/>
-        </w:rPr>
-      </w:pPr>
-    </w:p>
-    <w:p>
-      <w:pPr>
-        <w:pStyle w:val="ListParagraph"/>
-        <w:numPr>
-          <w:ilvl w:val="0"/>
-          <w:numId w:val="11"/>
-        </w:numPr>
-        <w:spacing w:after="0" w:line="360" w:lineRule="auto"/>
-        <w:jc w:val="both"/>
-        <w:rPr>
-          <w:rFonts w:ascii="Times New Roman" w:hAnsi="Times New Roman" w:cs="Times New Roman"/>
-          <w:b/>
-          <w:bCs/>
-          <w:sz w:val="24"/>
-          <w:szCs w:val="24"/>
-        </w:rPr>
-      </w:pPr>
-      <w:r>
-        <w:rPr>
-          <w:rFonts w:ascii="Times New Roman" w:hAnsi="Times New Roman" w:cs="Times New Roman"/>
-          <w:b/>
-          <w:bCs/>
-          <w:sz w:val="24"/>
-          <w:szCs w:val="24"/>
-        </w:rPr>
-        <w:t xml:space="preserve">Pengujian </w:t>
-      </w:r>
-      <w:r>
-        <w:rPr>
-          <w:rFonts w:ascii="Times New Roman" w:hAnsi="Times New Roman" w:cs="Times New Roman"/>
-          <w:b/>
-          <w:bCs/>
-          <w:sz w:val="24"/>
-          <w:szCs w:val="24"/>
-        </w:rPr>
-        <w:t>Metode</w:t>
-      </w:r>
-    </w:p>
-    <w:p>
-      <w:pPr>
-        <w:spacing w:after="0" w:line="360" w:lineRule="auto"/>
-        <w:ind w:left="360" w:firstLine="360"/>
-        <w:jc w:val="both"/>
-        <w:rPr>
-          <w:rFonts w:ascii="Times New Roman" w:hAnsi="Times New Roman" w:cs="Times New Roman"/>
-          <w:sz w:val="24"/>
-          <w:szCs w:val="24"/>
-        </w:rPr>
-      </w:pPr>
-      <w:r>
-        <w:rPr>
-          <w:rFonts w:ascii="Times New Roman" w:hAnsi="Times New Roman" w:cs="Times New Roman"/>
-          <w:sz w:val="24"/>
-          <w:szCs w:val="24"/>
-        </w:rPr>
-        <w:t>Aplikasi diuji coba untuk keperluan evaluasi kesalahan dalam proses perancangan dan pembuatannya serta mengetahui tingkat keakurasian perhitungannya.</w:t>
-      </w:r>
-    </w:p>
-    <w:p>
-      <w:pPr>
-        <w:spacing w:after="0" w:line="360" w:lineRule="auto"/>
-        <w:ind w:left="360" w:firstLine="360"/>
-        <w:jc w:val="both"/>
-        <w:rPr>
-          <w:rFonts w:ascii="Times New Roman" w:hAnsi="Times New Roman" w:cs="Times New Roman"/>
-          <w:sz w:val="24"/>
-          <w:szCs w:val="24"/>
-        </w:rPr>
-      </w:pPr>
+      <w:r>
+        <w:rPr>
+          <w:rFonts w:ascii="Times New Roman" w:hAnsi="Times New Roman" w:cs="Times New Roman"/>
+          <w:sz w:val="24"/>
+          <w:szCs w:val="24"/>
+        </w:rPr>
+        <w:t>yang didapatkan setelah sistem dibuat</w:t>
+      </w:r>
     </w:p>
     <w:p>
       <w:pPr>
@@ -7033,59 +8220,6 @@
           <w:szCs w:val="24"/>
         </w:rPr>
         <w:t xml:space="preserve">, </w:t>
-      </w:r>
-      <w:r>
-        <w:rPr>
-          <w:rFonts w:ascii="Times New Roman" w:hAnsi="Times New Roman" w:cs="Times New Roman"/>
-          <w:i/>
-          <w:sz w:val="24"/>
-          <w:szCs w:val="24"/>
-        </w:rPr>
-        <w:t>Waterfall,</w:t>
-      </w:r>
-      <w:r>
-        <w:rPr>
-          <w:rFonts w:ascii="Times New Roman" w:hAnsi="Times New Roman" w:cs="Times New Roman"/>
-          <w:b/>
-          <w:sz w:val="24"/>
-          <w:szCs w:val="24"/>
-        </w:rPr>
-        <w:t xml:space="preserve"> </w:t>
-      </w:r>
-      <w:r>
-        <w:rPr>
-          <w:rFonts w:ascii="Times New Roman" w:hAnsi="Times New Roman" w:cs="Times New Roman"/>
-          <w:i/>
-          <w:sz w:val="24"/>
-          <w:szCs w:val="24"/>
-        </w:rPr>
-        <w:t>Entity Relationship Diagram</w:t>
-      </w:r>
-      <w:r>
-        <w:rPr>
-          <w:rFonts w:ascii="Times New Roman" w:hAnsi="Times New Roman" w:cs="Times New Roman"/>
-          <w:sz w:val="24"/>
-          <w:szCs w:val="24"/>
-        </w:rPr>
-        <w:t xml:space="preserve"> (ERD),</w:t>
-      </w:r>
-      <w:r>
-        <w:rPr>
-          <w:rFonts w:ascii="Times New Roman" w:hAnsi="Times New Roman" w:cs="Times New Roman"/>
-          <w:b/>
-          <w:sz w:val="24"/>
-          <w:szCs w:val="24"/>
-        </w:rPr>
-        <w:t xml:space="preserve"> </w:t>
-      </w:r>
-      <w:r>
-        <w:rPr>
-          <w:rFonts w:ascii="Times New Roman" w:hAnsi="Times New Roman" w:cs="Times New Roman"/>
-          <w:i/>
-          <w:sz w:val="24"/>
-          <w:szCs w:val="24"/>
-        </w:rPr>
-        <w:t xml:space="preserve"> </w:t>
       </w:r>
       <w:r>
         <w:rPr>
@@ -7142,6 +8276,7 @@
           <w:sz w:val="24"/>
           <w:szCs w:val="24"/>
         </w:rPr>
+        <w:lastRenderedPageBreak/>
         <w:t xml:space="preserve">BAB III </w:t>
       </w:r>
       <w:r>
@@ -7152,14 +8287,6 @@
           <w:szCs w:val="24"/>
         </w:rPr>
         <w:tab/>
-      </w:r>
-      <w:r>
-        <w:rPr>
-          <w:rFonts w:ascii="Times New Roman" w:hAnsi="Times New Roman" w:cs="Times New Roman"/>
-          <w:b/>
-          <w:sz w:val="24"/>
-          <w:szCs w:val="24"/>
-        </w:rPr>
         <w:t>METODE PENELITIAN</w:t>
       </w:r>
     </w:p>
@@ -7216,48 +8343,25 @@
           <w:sz w:val="24"/>
           <w:szCs w:val="24"/>
         </w:rPr>
-        <w:t>, mengenai data-data yang menunjang penelitian seperti metode pengolahan data</w:t>
-      </w:r>
-      <w:r>
-        <w:rPr>
-          <w:rFonts w:ascii="Times New Roman" w:hAnsi="Times New Roman" w:cs="Times New Roman"/>
-          <w:sz w:val="24"/>
-          <w:szCs w:val="24"/>
-        </w:rPr>
-        <w:t xml:space="preserve"> yaitu berupa kriteria</w:t>
-      </w:r>
-      <w:r>
-        <w:rPr>
-          <w:rFonts w:ascii="Times New Roman" w:hAnsi="Times New Roman" w:cs="Times New Roman"/>
-          <w:sz w:val="24"/>
-          <w:szCs w:val="24"/>
-        </w:rPr>
-        <w:t xml:space="preserve">, perancangan sistem menggunakan UML, peracangan </w:t>
+        <w:t xml:space="preserve">, mengenai data-data yang menunjang penelitian seperti metode pengolahan data kriteria dan bobot beserta </w:t>
       </w:r>
       <w:r>
         <w:rPr>
           <w:rFonts w:ascii="Times New Roman" w:hAnsi="Times New Roman" w:cs="Times New Roman"/>
           <w:i/>
-          <w:sz w:val="24"/>
-          <w:szCs w:val="24"/>
-        </w:rPr>
-        <w:t>database</w:t>
-      </w:r>
-      <w:r>
-        <w:rPr>
-          <w:rFonts w:ascii="Times New Roman" w:hAnsi="Times New Roman" w:cs="Times New Roman"/>
-          <w:sz w:val="24"/>
-          <w:szCs w:val="24"/>
-        </w:rPr>
-        <w:t xml:space="preserve"> menggunakan </w:t>
-      </w:r>
-      <w:r>
-        <w:rPr>
-          <w:rFonts w:ascii="Times New Roman" w:hAnsi="Times New Roman" w:cs="Times New Roman"/>
-          <w:sz w:val="24"/>
-          <w:szCs w:val="24"/>
-        </w:rPr>
-        <w:t>ERD</w:t>
+          <w:iCs/>
+          <w:sz w:val="24"/>
+          <w:szCs w:val="24"/>
+        </w:rPr>
+        <w:t xml:space="preserve">flowchart </w:t>
+      </w:r>
+      <w:r>
+        <w:rPr>
+          <w:rFonts w:ascii="Times New Roman" w:hAnsi="Times New Roman" w:cs="Times New Roman"/>
+          <w:sz w:val="24"/>
+          <w:szCs w:val="24"/>
+        </w:rPr>
+        <w:t>algoritma kedua metode.</w:t>
       </w:r>
     </w:p>
     <w:p>
@@ -7289,6 +8393,93 @@
           <w:szCs w:val="24"/>
         </w:rPr>
       </w:pPr>
+      <w:r>
+        <w:rPr>
+          <w:rFonts w:ascii="Times New Roman" w:hAnsi="Times New Roman" w:cs="Times New Roman"/>
+          <w:b/>
+          <w:sz w:val="24"/>
+          <w:szCs w:val="24"/>
+        </w:rPr>
+        <w:t xml:space="preserve">BAB IV </w:t>
+      </w:r>
+      <w:r>
+        <w:rPr>
+          <w:rFonts w:ascii="Times New Roman" w:hAnsi="Times New Roman" w:cs="Times New Roman"/>
+          <w:b/>
+          <w:sz w:val="24"/>
+          <w:szCs w:val="24"/>
+        </w:rPr>
+        <w:tab/>
+        <w:t>HASIL DAN PEMBAHASAN</w:t>
+      </w:r>
+    </w:p>
+    <w:p>
+      <w:pPr>
+        <w:spacing w:after="0" w:line="360" w:lineRule="auto"/>
+        <w:ind w:left="990"/>
+        <w:jc w:val="both"/>
+        <w:rPr>
+          <w:rFonts w:ascii="Times New Roman" w:hAnsi="Times New Roman" w:cs="Times New Roman"/>
+          <w:sz w:val="24"/>
+          <w:szCs w:val="24"/>
+        </w:rPr>
+      </w:pPr>
+      <w:r>
+        <w:rPr>
+          <w:rFonts w:ascii="Times New Roman" w:hAnsi="Times New Roman" w:cs="Times New Roman"/>
+          <w:sz w:val="24"/>
+          <w:szCs w:val="24"/>
+        </w:rPr>
+        <w:t xml:space="preserve">Menerangkan mengenai proses pembuatan aplikasi yang dimulai dari tahap perancangan tampilan, hasil dan pembahasan tentang implementasi pengujian metode </w:t>
+      </w:r>
+      <w:r>
+        <w:rPr>
+          <w:rFonts w:ascii="Times New Roman" w:hAnsi="Times New Roman" w:cs="Times New Roman"/>
+          <w:i/>
+          <w:iCs/>
+          <w:sz w:val="24"/>
+          <w:szCs w:val="24"/>
+        </w:rPr>
+        <w:t xml:space="preserve">Simple Additve Weighting </w:t>
+      </w:r>
+      <w:r>
+        <w:rPr>
+          <w:rFonts w:ascii="Times New Roman" w:hAnsi="Times New Roman" w:cs="Times New Roman"/>
+          <w:sz w:val="24"/>
+          <w:szCs w:val="24"/>
+        </w:rPr>
+        <w:t xml:space="preserve">dan </w:t>
+      </w:r>
+      <w:r>
+        <w:rPr>
+          <w:rFonts w:ascii="Times New Roman" w:hAnsi="Times New Roman" w:cs="Times New Roman"/>
+          <w:i/>
+          <w:iCs/>
+          <w:sz w:val="24"/>
+          <w:szCs w:val="24"/>
+        </w:rPr>
+        <w:t>Weighted Product</w:t>
+      </w:r>
+      <w:r>
+        <w:rPr>
+          <w:rFonts w:ascii="Times New Roman" w:hAnsi="Times New Roman" w:cs="Times New Roman"/>
+          <w:sz w:val="24"/>
+          <w:szCs w:val="24"/>
+        </w:rPr>
+        <w:t xml:space="preserve"> serta pengujian system</w:t>
+      </w:r>
+    </w:p>
+    <w:p>
+      <w:pPr>
+        <w:spacing w:after="0" w:line="360" w:lineRule="auto"/>
+        <w:ind w:left="990"/>
+        <w:jc w:val="both"/>
+        <w:rPr>
+          <w:rFonts w:ascii="Times New Roman" w:hAnsi="Times New Roman" w:cs="Times New Roman"/>
+          <w:sz w:val="24"/>
+          <w:szCs w:val="24"/>
+        </w:rPr>
+      </w:pPr>
     </w:p>
     <w:p>
       <w:pPr>
@@ -7311,8 +8502,7 @@
           <w:sz w:val="24"/>
           <w:szCs w:val="24"/>
         </w:rPr>
-        <w:lastRenderedPageBreak/>
-        <w:t xml:space="preserve">BAB IV </w:t>
+        <w:t xml:space="preserve">BAB V </w:t>
       </w:r>
       <w:r>
         <w:rPr>
@@ -7322,15 +8512,7 @@
           <w:szCs w:val="24"/>
         </w:rPr>
         <w:tab/>
-      </w:r>
-      <w:r>
-        <w:rPr>
-          <w:rFonts w:ascii="Times New Roman" w:hAnsi="Times New Roman" w:cs="Times New Roman"/>
-          <w:b/>
-          <w:sz w:val="24"/>
-          <w:szCs w:val="24"/>
-        </w:rPr>
-        <w:t>PEMBAHASAN DAN PENGUJIAN</w:t>
+        <w:t>KESIMPULAN DAN SARAN</w:t>
       </w:r>
     </w:p>
     <w:p>
@@ -7350,152 +8532,65 @@
           <w:sz w:val="24"/>
           <w:szCs w:val="24"/>
         </w:rPr>
-        <w:t xml:space="preserve">Pada bab ini akan dijelaskan </w:t>
-      </w:r>
-      <w:commentRangeStart w:id="14"/>
-      <w:r>
-        <w:rPr>
-          <w:rFonts w:ascii="Times New Roman" w:hAnsi="Times New Roman" w:cs="Times New Roman"/>
-          <w:sz w:val="24"/>
-          <w:szCs w:val="24"/>
-        </w:rPr>
-        <w:t>mengenai</w:t>
-      </w:r>
-      <w:commentRangeEnd w:id="14"/>
-      <w:r>
-        <w:rPr>
-          <w:rStyle w:val="CommentReference"/>
-        </w:rPr>
-        <w:commentReference w:id="14"/>
-      </w:r>
-      <w:r>
-        <w:rPr>
-          <w:rFonts w:ascii="Times New Roman" w:hAnsi="Times New Roman" w:cs="Times New Roman"/>
-          <w:sz w:val="24"/>
-          <w:szCs w:val="24"/>
-        </w:rPr>
-        <w:t xml:space="preserve"> flowchart algoritma kedua metode dengan pemrograman dan perancangan tampilan, hasil pembahasan dan hasil pengujian</w:t>
-      </w:r>
-      <w:r>
-        <w:rPr>
-          <w:rFonts w:ascii="Times New Roman" w:hAnsi="Times New Roman" w:cs="Times New Roman"/>
-          <w:sz w:val="24"/>
-          <w:szCs w:val="24"/>
-        </w:rPr>
-        <w:t xml:space="preserve"> metode </w:t>
-      </w:r>
-      <w:r>
-        <w:rPr>
-          <w:rFonts w:ascii="Times New Roman" w:hAnsi="Times New Roman" w:cs="Times New Roman"/>
-          <w:i/>
-          <w:iCs/>
-          <w:sz w:val="24"/>
-          <w:szCs w:val="24"/>
-        </w:rPr>
-        <w:t xml:space="preserve">Simple Additve Weighting </w:t>
-      </w:r>
-      <w:r>
-        <w:rPr>
-          <w:rFonts w:ascii="Times New Roman" w:hAnsi="Times New Roman" w:cs="Times New Roman"/>
-          <w:sz w:val="24"/>
-          <w:szCs w:val="24"/>
-        </w:rPr>
-        <w:t xml:space="preserve">dan </w:t>
-      </w:r>
-      <w:r>
-        <w:rPr>
-          <w:rFonts w:ascii="Times New Roman" w:hAnsi="Times New Roman" w:cs="Times New Roman"/>
-          <w:i/>
-          <w:iCs/>
-          <w:sz w:val="24"/>
-          <w:szCs w:val="24"/>
-        </w:rPr>
-        <w:t>Weighted Product</w:t>
-      </w:r>
-      <w:r>
-        <w:rPr>
-          <w:rFonts w:ascii="Times New Roman" w:hAnsi="Times New Roman" w:cs="Times New Roman"/>
-          <w:sz w:val="24"/>
-          <w:szCs w:val="24"/>
-        </w:rPr>
-        <w:t>.</w:t>
-      </w:r>
-    </w:p>
-    <w:p>
-      <w:pPr>
-        <w:spacing w:after="0" w:line="360" w:lineRule="auto"/>
-        <w:ind w:left="990"/>
-        <w:jc w:val="both"/>
-        <w:rPr>
-          <w:rFonts w:ascii="Times New Roman" w:hAnsi="Times New Roman" w:cs="Times New Roman"/>
-          <w:sz w:val="24"/>
-          <w:szCs w:val="24"/>
-        </w:rPr>
-      </w:pPr>
-    </w:p>
-    <w:p>
-      <w:pPr>
-        <w:tabs>
-          <w:tab w:val="left" w:pos="993"/>
-        </w:tabs>
-        <w:spacing w:after="0" w:line="360" w:lineRule="auto"/>
-        <w:jc w:val="both"/>
-        <w:rPr>
-          <w:rFonts w:ascii="Times New Roman" w:hAnsi="Times New Roman" w:cs="Times New Roman"/>
-          <w:b/>
-          <w:sz w:val="24"/>
-          <w:szCs w:val="24"/>
-        </w:rPr>
-      </w:pPr>
-      <w:r>
-        <w:rPr>
-          <w:rFonts w:ascii="Times New Roman" w:hAnsi="Times New Roman" w:cs="Times New Roman"/>
-          <w:b/>
-          <w:sz w:val="24"/>
-          <w:szCs w:val="24"/>
-        </w:rPr>
-        <w:t xml:space="preserve">BAB V </w:t>
-      </w:r>
-      <w:r>
-        <w:rPr>
-          <w:rFonts w:ascii="Times New Roman" w:hAnsi="Times New Roman" w:cs="Times New Roman"/>
-          <w:b/>
-          <w:sz w:val="24"/>
-          <w:szCs w:val="24"/>
-        </w:rPr>
-        <w:tab/>
-      </w:r>
-      <w:r>
-        <w:rPr>
-          <w:rFonts w:ascii="Times New Roman" w:hAnsi="Times New Roman" w:cs="Times New Roman"/>
-          <w:b/>
-          <w:sz w:val="24"/>
-          <w:szCs w:val="24"/>
-        </w:rPr>
-        <w:t>PENUTUP</w:t>
-      </w:r>
-    </w:p>
-    <w:p>
-      <w:pPr>
-        <w:spacing w:after="0" w:line="360" w:lineRule="auto"/>
-        <w:ind w:left="990"/>
-        <w:jc w:val="both"/>
-        <w:rPr>
-          <w:rFonts w:ascii="Times New Roman" w:hAnsi="Times New Roman" w:cs="Times New Roman"/>
-          <w:sz w:val="24"/>
-          <w:szCs w:val="24"/>
-        </w:rPr>
-      </w:pPr>
-      <w:r>
-        <w:rPr>
-          <w:rFonts w:ascii="Times New Roman" w:hAnsi="Times New Roman" w:cs="Times New Roman"/>
-          <w:sz w:val="24"/>
-          <w:szCs w:val="24"/>
-        </w:rPr>
         <w:t>Pada bab ini berisi kesimpulan dan saran sebagai hasil akhir dari penelitian tugas akhir yang telah dilakukan.</w:t>
       </w:r>
     </w:p>
     <w:p/>
+    <w:p>
+      <w:pPr>
+        <w:rPr>
+          <w:color w:val="FF0000"/>
+          <w:lang w:val="id-ID"/>
+        </w:rPr>
+      </w:pPr>
+      <w:r>
+        <w:rPr>
+          <w:color w:val="FF0000"/>
+          <w:lang w:val="id-ID"/>
+        </w:rPr>
+        <w:t>Note :</w:t>
+      </w:r>
+    </w:p>
+    <w:p>
+      <w:pPr>
+        <w:pStyle w:val="ListParagraph"/>
+        <w:numPr>
+          <w:ilvl w:val="0"/>
+          <w:numId w:val="24"/>
+        </w:numPr>
+        <w:rPr>
+          <w:color w:val="FF0000"/>
+          <w:lang w:val="id-ID"/>
+        </w:rPr>
+      </w:pPr>
+      <w:r>
+        <w:rPr>
+          <w:color w:val="FF0000"/>
+          <w:lang w:val="id-ID"/>
+        </w:rPr>
+        <w:t>Saat perbaikan, sertakan cover dan bentuknya bukan yang ada comment, tapi proposal yang sdh dalam bentuk perbaikan</w:t>
+      </w:r>
+    </w:p>
+    <w:p>
+      <w:pPr>
+        <w:pStyle w:val="ListParagraph"/>
+        <w:numPr>
+          <w:ilvl w:val="0"/>
+          <w:numId w:val="24"/>
+        </w:numPr>
+        <w:rPr>
+          <w:color w:val="FF0000"/>
+          <w:lang w:val="id-ID"/>
+        </w:rPr>
+      </w:pPr>
+      <w:r>
+        <w:rPr>
+          <w:color w:val="FF0000"/>
+          <w:lang w:val="id-ID"/>
+        </w:rPr>
+        <w:t>Perbaiki bab 1 ini, persiapkan bab 2</w:t>
+      </w:r>
+    </w:p>
     <w:p/>
     <w:sectPr>
       <w:pgSz w:w="11906" w:h="16838" w:code="9"/>
@@ -7531,13 +8626,10 @@
       </w:r>
     </w:p>
   </w:comment>
-  <w:comment w:id="1" w:author="toshiba" w:date="2020-05-03T12:55:00Z" w:initials="t">
+  <w:comment w:id="1" w:author="Syaifudin Alkatiri" w:date="2020-06-16T17:29:00Z" w:initials="SA">
     <w:p>
       <w:pPr>
         <w:pStyle w:val="CommentText"/>
-        <w:rPr>
-          <w:lang w:val="id-ID"/>
-        </w:rPr>
       </w:pPr>
       <w:r>
         <w:rPr>
@@ -7546,6 +8638,73 @@
         <w:annotationRef/>
       </w:r>
       <w:r>
+        <w:t>Sudah bu</w:t>
+      </w:r>
+    </w:p>
+    <w:p>
+      <w:pPr>
+        <w:pStyle w:val="CommentText"/>
+      </w:pPr>
+    </w:p>
+  </w:comment>
+  <w:comment w:id="2" w:author="toshiba" w:date="2020-06-13T14:23:00Z" w:initials="t">
+    <w:p>
+      <w:pPr>
+        <w:pStyle w:val="CommentText"/>
+        <w:rPr>
+          <w:lang w:val="id-ID"/>
+        </w:rPr>
+      </w:pPr>
+      <w:r>
+        <w:rPr>
+          <w:rStyle w:val="CommentReference"/>
+        </w:rPr>
+        <w:annotationRef/>
+      </w:r>
+      <w:r>
+        <w:rPr>
+          <w:lang w:val="id-ID"/>
+        </w:rPr>
+        <w:t xml:space="preserve">Cover halaman depan masih belum dibuat. Yang ada logo UMJ dan judul </w:t>
+      </w:r>
+    </w:p>
+  </w:comment>
+  <w:comment w:id="3" w:author="Syaifudin Alkatiri" w:date="2020-06-16T17:29:00Z" w:initials="SA">
+    <w:p>
+      <w:pPr>
+        <w:pStyle w:val="CommentText"/>
+      </w:pPr>
+      <w:r>
+        <w:rPr>
+          <w:rStyle w:val="CommentReference"/>
+        </w:rPr>
+        <w:annotationRef/>
+      </w:r>
+      <w:r>
+        <w:t>Sudah bu</w:t>
+      </w:r>
+    </w:p>
+    <w:p>
+      <w:pPr>
+        <w:pStyle w:val="CommentText"/>
+      </w:pPr>
+    </w:p>
+  </w:comment>
+  <w:comment w:id="4" w:author="toshiba" w:date="2020-05-03T12:55:00Z" w:initials="t">
+    <w:p>
+      <w:pPr>
+        <w:pStyle w:val="CommentText"/>
+        <w:rPr>
+          <w:lang w:val="id-ID"/>
+        </w:rPr>
+      </w:pPr>
+      <w:r>
+        <w:rPr>
+          <w:rStyle w:val="CommentReference"/>
+        </w:rPr>
+        <w:annotationRef/>
+      </w:r>
+      <w:r>
         <w:rPr>
           <w:lang w:val="id-ID"/>
         </w:rPr>
@@ -7553,7 +8712,28 @@
       </w:r>
     </w:p>
   </w:comment>
-  <w:comment w:id="2" w:author="toshiba" w:date="2020-05-03T12:58:00Z" w:initials="t">
+  <w:comment w:id="6" w:author="Syaifudin Alkatiri" w:date="2020-06-16T17:29:00Z" w:initials="SA">
+    <w:p>
+      <w:pPr>
+        <w:pStyle w:val="CommentText"/>
+      </w:pPr>
+      <w:r>
+        <w:rPr>
+          <w:rStyle w:val="CommentReference"/>
+        </w:rPr>
+        <w:annotationRef/>
+      </w:r>
+      <w:r>
+        <w:t>Sudah bu</w:t>
+      </w:r>
+    </w:p>
+    <w:p>
+      <w:pPr>
+        <w:pStyle w:val="CommentText"/>
+      </w:pPr>
+    </w:p>
+  </w:comment>
+  <w:comment w:id="5" w:author="toshiba" w:date="2020-05-03T12:58:00Z" w:initials="t">
     <w:p>
       <w:pPr>
         <w:pStyle w:val="CommentText"/>
@@ -7651,7 +8831,7 @@
       </w:r>
     </w:p>
   </w:comment>
-  <w:comment w:id="3" w:author="toshiba" w:date="2020-05-03T13:01:00Z" w:initials="t">
+  <w:comment w:id="7" w:author="toshiba" w:date="2020-05-03T13:01:00Z" w:initials="t">
     <w:p>
       <w:pPr>
         <w:pStyle w:val="CommentText"/>
@@ -7681,7 +8861,28 @@
       </w:r>
     </w:p>
   </w:comment>
-  <w:comment w:id="4" w:author="toshiba" w:date="2020-05-03T13:02:00Z" w:initials="t">
+  <w:comment w:id="8" w:author="Syaifudin Alkatiri" w:date="2020-06-16T17:29:00Z" w:initials="SA">
+    <w:p>
+      <w:pPr>
+        <w:pStyle w:val="CommentText"/>
+      </w:pPr>
+      <w:r>
+        <w:rPr>
+          <w:rStyle w:val="CommentReference"/>
+        </w:rPr>
+        <w:annotationRef/>
+      </w:r>
+      <w:r>
+        <w:t>Sudah bu</w:t>
+      </w:r>
+    </w:p>
+    <w:p>
+      <w:pPr>
+        <w:pStyle w:val="CommentText"/>
+      </w:pPr>
+    </w:p>
+  </w:comment>
+  <w:comment w:id="9" w:author="toshiba" w:date="2020-05-03T13:02:00Z" w:initials="t">
     <w:p>
       <w:pPr>
         <w:pStyle w:val="CommentText"/>
@@ -7747,7 +8948,28 @@
       </w:r>
     </w:p>
   </w:comment>
-  <w:comment w:id="5" w:author="toshiba" w:date="2020-05-03T13:04:00Z" w:initials="t">
+  <w:comment w:id="10" w:author="Syaifudin Alkatiri" w:date="2020-06-16T17:29:00Z" w:initials="SA">
+    <w:p>
+      <w:pPr>
+        <w:pStyle w:val="CommentText"/>
+      </w:pPr>
+      <w:r>
+        <w:rPr>
+          <w:rStyle w:val="CommentReference"/>
+        </w:rPr>
+        <w:annotationRef/>
+      </w:r>
+      <w:r>
+        <w:t>Sudah bu</w:t>
+      </w:r>
+    </w:p>
+    <w:p>
+      <w:pPr>
+        <w:pStyle w:val="CommentText"/>
+      </w:pPr>
+    </w:p>
+  </w:comment>
+  <w:comment w:id="11" w:author="toshiba" w:date="2020-05-03T13:04:00Z" w:initials="t">
     <w:p>
       <w:pPr>
         <w:pStyle w:val="CommentText"/>
@@ -7807,13 +9029,10 @@
       </w:pPr>
     </w:p>
   </w:comment>
-  <w:comment w:id="6" w:author="toshiba" w:date="2020-05-03T13:05:00Z" w:initials="t">
+  <w:comment w:id="12" w:author="Syaifudin Alkatiri" w:date="2020-06-16T17:29:00Z" w:initials="SA">
     <w:p>
       <w:pPr>
         <w:pStyle w:val="CommentText"/>
-        <w:rPr>
-          <w:lang w:val="id-ID"/>
-        </w:rPr>
       </w:pPr>
       <w:r>
         <w:rPr>
@@ -7822,6 +9041,30 @@
         <w:annotationRef/>
       </w:r>
       <w:r>
+        <w:t>Sudah bu</w:t>
+      </w:r>
+    </w:p>
+    <w:p>
+      <w:pPr>
+        <w:pStyle w:val="CommentText"/>
+      </w:pPr>
+    </w:p>
+  </w:comment>
+  <w:comment w:id="13" w:author="toshiba" w:date="2020-05-03T13:05:00Z" w:initials="t">
+    <w:p>
+      <w:pPr>
+        <w:pStyle w:val="CommentText"/>
+        <w:rPr>
+          <w:lang w:val="id-ID"/>
+        </w:rPr>
+      </w:pPr>
+      <w:r>
+        <w:rPr>
+          <w:rStyle w:val="CommentReference"/>
+        </w:rPr>
+        <w:annotationRef/>
+      </w:r>
+      <w:r>
         <w:rPr>
           <w:lang w:val="id-ID"/>
         </w:rPr>
@@ -7829,13 +9072,10 @@
       </w:r>
     </w:p>
   </w:comment>
-  <w:comment w:id="7" w:author="toshiba" w:date="2020-05-03T13:05:00Z" w:initials="t">
+  <w:comment w:id="14" w:author="Syaifudin Alkatiri" w:date="2020-06-16T17:29:00Z" w:initials="SA">
     <w:p>
       <w:pPr>
         <w:pStyle w:val="CommentText"/>
-        <w:rPr>
-          <w:lang w:val="id-ID"/>
-        </w:rPr>
       </w:pPr>
       <w:r>
         <w:rPr>
@@ -7844,6 +9084,30 @@
         <w:annotationRef/>
       </w:r>
       <w:r>
+        <w:t>Sudah bu</w:t>
+      </w:r>
+    </w:p>
+    <w:p>
+      <w:pPr>
+        <w:pStyle w:val="CommentText"/>
+      </w:pPr>
+    </w:p>
+  </w:comment>
+  <w:comment w:id="15" w:author="toshiba" w:date="2020-05-03T13:05:00Z" w:initials="t">
+    <w:p>
+      <w:pPr>
+        <w:pStyle w:val="CommentText"/>
+        <w:rPr>
+          <w:lang w:val="id-ID"/>
+        </w:rPr>
+      </w:pPr>
+      <w:r>
+        <w:rPr>
+          <w:rStyle w:val="CommentReference"/>
+        </w:rPr>
+        <w:annotationRef/>
+      </w:r>
+      <w:r>
         <w:rPr>
           <w:lang w:val="id-ID"/>
         </w:rPr>
@@ -7851,7 +9115,79 @@
       </w:r>
     </w:p>
   </w:comment>
-  <w:comment w:id="8" w:author="toshiba" w:date="2020-05-03T13:06:00Z" w:initials="t">
+  <w:comment w:id="16" w:author="Syaifudin Alkatiri" w:date="2020-06-16T17:29:00Z" w:initials="SA">
+    <w:p>
+      <w:pPr>
+        <w:pStyle w:val="CommentText"/>
+      </w:pPr>
+      <w:r>
+        <w:rPr>
+          <w:rStyle w:val="CommentReference"/>
+        </w:rPr>
+        <w:annotationRef/>
+      </w:r>
+      <w:r>
+        <w:t>Sudah bu</w:t>
+      </w:r>
+    </w:p>
+    <w:p>
+      <w:pPr>
+        <w:pStyle w:val="CommentText"/>
+      </w:pPr>
+    </w:p>
+  </w:comment>
+  <w:comment w:id="17" w:author="toshiba" w:date="2020-06-16T14:00:00Z" w:initials="t">
+    <w:p>
+      <w:pPr>
+        <w:pStyle w:val="CommentText"/>
+        <w:rPr>
+          <w:lang w:val="id-ID"/>
+        </w:rPr>
+      </w:pPr>
+      <w:r>
+        <w:rPr>
+          <w:rStyle w:val="CommentReference"/>
+        </w:rPr>
+        <w:annotationRef/>
+      </w:r>
+      <w:r>
+        <w:rPr>
+          <w:lang w:val="id-ID"/>
+        </w:rPr>
+        <w:t>Seleksi pemilihan tendik dan dosen terbaik melalui ... sehingga membutuhkan waktu dan proses yang panjang. Selain itu pelaksanaannya tidak diselenggarakan secara rutin</w:t>
+      </w:r>
+    </w:p>
+  </w:comment>
+  <w:comment w:id="18" w:author="Syaifudin Alkatiri" w:date="2020-06-16T17:28:00Z" w:initials="SA">
+    <w:p>
+      <w:pPr>
+        <w:pStyle w:val="CommentText"/>
+      </w:pPr>
+      <w:r>
+        <w:rPr>
+          <w:rStyle w:val="CommentReference"/>
+        </w:rPr>
+        <w:annotationRef/>
+      </w:r>
+      <w:r>
+        <w:t>Sudah bu</w:t>
+      </w:r>
+    </w:p>
+  </w:comment>
+  <w:comment w:id="19" w:author="Syaifudin Alkatiri" w:date="2020-06-16T17:28:00Z" w:initials="SA">
+    <w:p>
+      <w:pPr>
+        <w:pStyle w:val="CommentText"/>
+      </w:pPr>
+      <w:r>
+        <w:rPr>
+          <w:rStyle w:val="CommentReference"/>
+        </w:rPr>
+        <w:annotationRef/>
+      </w:r>
+    </w:p>
+  </w:comment>
+  <w:comment w:id="20" w:author="toshiba" w:date="2020-05-03T13:06:00Z" w:initials="t">
     <w:p>
       <w:pPr>
         <w:pStyle w:val="CommentText"/>
@@ -7903,7 +9239,36 @@
       </w:r>
     </w:p>
   </w:comment>
-  <w:comment w:id="9" w:author="toshiba" w:date="2020-05-03T13:07:00Z" w:initials="t">
+  <w:comment w:id="21" w:author="Syaifudin Alkatiri" w:date="2020-06-16T17:28:00Z" w:initials="SA">
+    <w:p>
+      <w:pPr>
+        <w:pStyle w:val="CommentText"/>
+      </w:pPr>
+      <w:r>
+        <w:rPr>
+          <w:rStyle w:val="CommentReference"/>
+        </w:rPr>
+        <w:annotationRef/>
+      </w:r>
+      <w:r>
+        <w:t>Sudah bu</w:t>
+      </w:r>
+    </w:p>
+  </w:comment>
+  <w:comment w:id="22" w:author="Syaifudin Alkatiri" w:date="2020-06-16T17:28:00Z" w:initials="SA">
+    <w:p>
+      <w:pPr>
+        <w:pStyle w:val="CommentText"/>
+      </w:pPr>
+      <w:r>
+        <w:rPr>
+          <w:rStyle w:val="CommentReference"/>
+        </w:rPr>
+        <w:annotationRef/>
+      </w:r>
+    </w:p>
+  </w:comment>
+  <w:comment w:id="23" w:author="toshiba" w:date="2020-05-03T13:07:00Z" w:initials="t">
     <w:p>
       <w:pPr>
         <w:pStyle w:val="CommentText"/>
@@ -7961,13 +9326,10 @@
       </w:r>
     </w:p>
   </w:comment>
-  <w:comment w:id="10" w:author="toshiba" w:date="2020-05-03T13:08:00Z" w:initials="t">
+  <w:comment w:id="24" w:author="Syaifudin Alkatiri" w:date="2020-06-16T17:28:00Z" w:initials="SA">
     <w:p>
       <w:pPr>
         <w:pStyle w:val="CommentText"/>
-        <w:rPr>
-          <w:lang w:val="id-ID"/>
-        </w:rPr>
       </w:pPr>
       <w:r>
         <w:rPr>
@@ -7975,10 +9337,42 @@
         </w:rPr>
         <w:annotationRef/>
       </w:r>
-    </w:p>
+      <w:r>
+        <w:t>Sudah bu</w:t>
+      </w:r>
+    </w:p>
+  </w:comment>
+  <w:comment w:id="25" w:author="Syaifudin Alkatiri" w:date="2020-06-16T17:28:00Z" w:initials="SA">
     <w:p>
       <w:pPr>
         <w:pStyle w:val="CommentText"/>
+      </w:pPr>
+      <w:r>
+        <w:rPr>
+          <w:rStyle w:val="CommentReference"/>
+        </w:rPr>
+        <w:annotationRef/>
+      </w:r>
+    </w:p>
+  </w:comment>
+  <w:comment w:id="26" w:author="toshiba" w:date="2020-05-03T13:08:00Z" w:initials="t">
+    <w:p>
+      <w:pPr>
+        <w:pStyle w:val="CommentText"/>
+        <w:rPr>
+          <w:lang w:val="id-ID"/>
+        </w:rPr>
+      </w:pPr>
+      <w:r>
+        <w:rPr>
+          <w:rStyle w:val="CommentReference"/>
+        </w:rPr>
+        <w:annotationRef/>
+      </w:r>
+    </w:p>
+    <w:p>
+      <w:pPr>
+        <w:pStyle w:val="CommentText"/>
         <w:rPr>
           <w:lang w:val="id-ID"/>
         </w:rPr>
@@ -7991,13 +9385,10 @@
       </w:r>
     </w:p>
   </w:comment>
-  <w:comment w:id="11" w:author="toshiba" w:date="2020-05-03T13:09:00Z" w:initials="t">
+  <w:comment w:id="27" w:author="Syaifudin Alkatiri" w:date="2020-06-16T17:28:00Z" w:initials="SA">
     <w:p>
       <w:pPr>
         <w:pStyle w:val="CommentText"/>
-        <w:rPr>
-          <w:lang w:val="id-ID"/>
-        </w:rPr>
       </w:pPr>
       <w:r>
         <w:rPr>
@@ -8006,6 +9397,38 @@
         <w:annotationRef/>
       </w:r>
       <w:r>
+        <w:t>Sudah bu</w:t>
+      </w:r>
+    </w:p>
+  </w:comment>
+  <w:comment w:id="28" w:author="Syaifudin Alkatiri" w:date="2020-06-16T17:28:00Z" w:initials="SA">
+    <w:p>
+      <w:pPr>
+        <w:pStyle w:val="CommentText"/>
+      </w:pPr>
+      <w:r>
+        <w:rPr>
+          <w:rStyle w:val="CommentReference"/>
+        </w:rPr>
+        <w:annotationRef/>
+      </w:r>
+    </w:p>
+  </w:comment>
+  <w:comment w:id="29" w:author="toshiba" w:date="2020-05-03T13:09:00Z" w:initials="t">
+    <w:p>
+      <w:pPr>
+        <w:pStyle w:val="CommentText"/>
+        <w:rPr>
+          <w:lang w:val="id-ID"/>
+        </w:rPr>
+      </w:pPr>
+      <w:r>
+        <w:rPr>
+          <w:rStyle w:val="CommentReference"/>
+        </w:rPr>
+        <w:annotationRef/>
+      </w:r>
+      <w:r>
         <w:rPr>
           <w:lang w:val="id-ID"/>
         </w:rPr>
@@ -8013,13 +9436,10 @@
       </w:r>
     </w:p>
   </w:comment>
-  <w:comment w:id="12" w:author="toshiba" w:date="2020-05-03T13:10:00Z" w:initials="t">
+  <w:comment w:id="30" w:author="Syaifudin Alkatiri" w:date="2020-06-16T17:28:00Z" w:initials="SA">
     <w:p>
       <w:pPr>
         <w:pStyle w:val="CommentText"/>
-        <w:rPr>
-          <w:lang w:val="id-ID"/>
-        </w:rPr>
       </w:pPr>
       <w:r>
         <w:rPr>
@@ -8028,20 +9448,14 @@
         <w:annotationRef/>
       </w:r>
       <w:r>
-        <w:rPr>
-          <w:lang w:val="id-ID"/>
-        </w:rPr>
-        <w:t>Tools aplikasi</w:t>
+        <w:t>Sudah bu</w:t>
       </w:r>
     </w:p>
   </w:comment>
-  <w:comment w:id="13" w:author="toshiba" w:date="2020-05-03T13:10:00Z" w:initials="t">
+  <w:comment w:id="31" w:author="Syaifudin Alkatiri" w:date="2020-06-16T17:28:00Z" w:initials="SA">
     <w:p>
       <w:pPr>
         <w:pStyle w:val="CommentText"/>
-        <w:rPr>
-          <w:lang w:val="id-ID"/>
-        </w:rPr>
       </w:pPr>
       <w:r>
         <w:rPr>
@@ -8049,15 +9463,9 @@
         </w:rPr>
         <w:annotationRef/>
       </w:r>
-      <w:r>
-        <w:rPr>
-          <w:lang w:val="id-ID"/>
-        </w:rPr>
-        <w:t>Perancangan UI</w:t>
-      </w:r>
     </w:p>
   </w:comment>
-  <w:comment w:id="14" w:author="toshiba" w:date="2020-05-03T13:12:00Z" w:initials="t">
+  <w:comment w:id="32" w:author="toshiba" w:date="2020-06-16T14:02:00Z" w:initials="t">
     <w:p>
       <w:pPr>
         <w:pStyle w:val="CommentText"/>
@@ -8075,7 +9483,254 @@
         <w:rPr>
           <w:lang w:val="id-ID"/>
         </w:rPr>
-        <w:t>Flowchart, algoritma dan pemrograman</w:t>
+        <w:t>Semua huruf pada awal kata diawali huruf besar</w:t>
+      </w:r>
+    </w:p>
+  </w:comment>
+  <w:comment w:id="33" w:author="Syaifudin Alkatiri" w:date="2020-06-16T17:28:00Z" w:initials="SA">
+    <w:p>
+      <w:pPr>
+        <w:pStyle w:val="CommentText"/>
+      </w:pPr>
+      <w:r>
+        <w:rPr>
+          <w:rStyle w:val="CommentReference"/>
+        </w:rPr>
+        <w:annotationRef/>
+      </w:r>
+      <w:r>
+        <w:t>Sudah bu</w:t>
+      </w:r>
+    </w:p>
+    <w:p>
+      <w:pPr>
+        <w:pStyle w:val="CommentText"/>
+      </w:pPr>
+    </w:p>
+  </w:comment>
+  <w:comment w:id="34" w:author="toshiba" w:date="2020-06-16T14:03:00Z" w:initials="t">
+    <w:p>
+      <w:pPr>
+        <w:pStyle w:val="CommentText"/>
+        <w:rPr>
+          <w:lang w:val="id-ID"/>
+        </w:rPr>
+      </w:pPr>
+      <w:r>
+        <w:rPr>
+          <w:rStyle w:val="CommentReference"/>
+        </w:rPr>
+        <w:annotationRef/>
+      </w:r>
+      <w:r>
+        <w:rPr>
+          <w:lang w:val="id-ID"/>
+        </w:rPr>
+        <w:t>Uraikan maksud secara singkat</w:t>
+      </w:r>
+    </w:p>
+  </w:comment>
+  <w:comment w:id="35" w:author="Syaifudin Alkatiri" w:date="2020-06-16T17:27:00Z" w:initials="SA">
+    <w:p>
+      <w:pPr>
+        <w:pStyle w:val="CommentText"/>
+      </w:pPr>
+      <w:r>
+        <w:rPr>
+          <w:rStyle w:val="CommentReference"/>
+        </w:rPr>
+        <w:annotationRef/>
+      </w:r>
+      <w:r>
+        <w:t>Sudah bu</w:t>
+      </w:r>
+    </w:p>
+  </w:comment>
+  <w:comment w:id="36" w:author="Syaifudin Alkatiri" w:date="2020-06-16T17:27:00Z" w:initials="SA">
+    <w:p>
+      <w:pPr>
+        <w:pStyle w:val="CommentText"/>
+      </w:pPr>
+      <w:r>
+        <w:rPr>
+          <w:rStyle w:val="CommentReference"/>
+        </w:rPr>
+        <w:annotationRef/>
+      </w:r>
+    </w:p>
+  </w:comment>
+  <w:comment w:id="37" w:author="toshiba" w:date="2020-06-16T14:03:00Z" w:initials="t">
+    <w:p>
+      <w:pPr>
+        <w:pStyle w:val="CommentText"/>
+        <w:rPr>
+          <w:lang w:val="id-ID"/>
+        </w:rPr>
+      </w:pPr>
+      <w:r>
+        <w:rPr>
+          <w:rStyle w:val="CommentReference"/>
+        </w:rPr>
+        <w:annotationRef/>
+      </w:r>
+      <w:r>
+        <w:rPr>
+          <w:lang w:val="id-ID"/>
+        </w:rPr>
+        <w:t>Uraikan langkah pada WP dan SAW</w:t>
+      </w:r>
+    </w:p>
+  </w:comment>
+  <w:comment w:id="38" w:author="Syaifudin Alkatiri" w:date="2020-06-16T17:27:00Z" w:initials="SA">
+    <w:p>
+      <w:pPr>
+        <w:pStyle w:val="CommentText"/>
+      </w:pPr>
+      <w:r>
+        <w:rPr>
+          <w:rStyle w:val="CommentReference"/>
+        </w:rPr>
+        <w:annotationRef/>
+      </w:r>
+      <w:r>
+        <w:t>Sudah bu</w:t>
+      </w:r>
+    </w:p>
+    <w:p>
+      <w:pPr>
+        <w:pStyle w:val="CommentText"/>
+      </w:pPr>
+    </w:p>
+  </w:comment>
+  <w:comment w:id="39" w:author="toshiba" w:date="2020-06-16T14:04:00Z" w:initials="t">
+    <w:p>
+      <w:pPr>
+        <w:pStyle w:val="CommentText"/>
+        <w:rPr>
+          <w:lang w:val="id-ID"/>
+        </w:rPr>
+      </w:pPr>
+      <w:r>
+        <w:rPr>
+          <w:rStyle w:val="CommentReference"/>
+        </w:rPr>
+        <w:annotationRef/>
+      </w:r>
+      <w:r>
+        <w:rPr>
+          <w:lang w:val="id-ID"/>
+        </w:rPr>
+        <w:t>Poin 4 dan 5 digabungkan</w:t>
+      </w:r>
+    </w:p>
+  </w:comment>
+  <w:comment w:id="40" w:author="Syaifudin Alkatiri" w:date="2020-06-16T17:27:00Z" w:initials="SA">
+    <w:p>
+      <w:pPr>
+        <w:pStyle w:val="CommentText"/>
+      </w:pPr>
+      <w:r>
+        <w:rPr>
+          <w:rStyle w:val="CommentReference"/>
+        </w:rPr>
+        <w:annotationRef/>
+      </w:r>
+      <w:r>
+        <w:t>Sudah bu</w:t>
+      </w:r>
+    </w:p>
+    <w:p>
+      <w:pPr>
+        <w:pStyle w:val="CommentText"/>
+      </w:pPr>
+    </w:p>
+  </w:comment>
+  <w:comment w:id="41" w:author="toshiba" w:date="2020-06-16T14:04:00Z" w:initials="t">
+    <w:p>
+      <w:pPr>
+        <w:pStyle w:val="CommentText"/>
+        <w:rPr>
+          <w:lang w:val="id-ID"/>
+        </w:rPr>
+      </w:pPr>
+      <w:r>
+        <w:rPr>
+          <w:rStyle w:val="CommentReference"/>
+        </w:rPr>
+        <w:annotationRef/>
+      </w:r>
+      <w:r>
+        <w:rPr>
+          <w:lang w:val="id-ID"/>
+        </w:rPr>
+        <w:t>Wawancara apakah ada</w:t>
+      </w:r>
+    </w:p>
+  </w:comment>
+  <w:comment w:id="42" w:author="Syaifudin Alkatiri" w:date="2020-06-16T17:26:00Z" w:initials="SA">
+    <w:p>
+      <w:pPr>
+        <w:pStyle w:val="CommentText"/>
+      </w:pPr>
+      <w:r>
+        <w:rPr>
+          <w:rStyle w:val="CommentReference"/>
+        </w:rPr>
+        <w:annotationRef/>
+      </w:r>
+      <w:r>
+        <w:t>Tidak ada wawancara</w:t>
+      </w:r>
+    </w:p>
+  </w:comment>
+  <w:comment w:id="43" w:author="toshiba" w:date="2020-06-16T14:05:00Z" w:initials="t">
+    <w:p>
+      <w:pPr>
+        <w:pStyle w:val="CommentText"/>
+        <w:rPr>
+          <w:lang w:val="id-ID"/>
+        </w:rPr>
+      </w:pPr>
+      <w:r>
+        <w:rPr>
+          <w:rStyle w:val="CommentReference"/>
+        </w:rPr>
+        <w:annotationRef/>
+      </w:r>
+      <w:r>
+        <w:rPr>
+          <w:lang w:val="id-ID"/>
+        </w:rPr>
+        <w:t>Jika pada batasan masalah uraian langkah belum dibuat, dapat dimasukkan pada bagian ini</w:t>
+      </w:r>
+    </w:p>
+  </w:comment>
+  <w:comment w:id="44" w:author="Syaifudin Alkatiri" w:date="2020-06-16T17:27:00Z" w:initials="SA">
+    <w:p>
+      <w:pPr>
+        <w:pStyle w:val="CommentText"/>
+      </w:pPr>
+      <w:r>
+        <w:rPr>
+          <w:rStyle w:val="CommentReference"/>
+        </w:rPr>
+        <w:annotationRef/>
+      </w:r>
+      <w:r>
+        <w:t>Sudah diuraikan dibatasan masalah</w:t>
+      </w:r>
+    </w:p>
+  </w:comment>
+  <w:comment w:id="45" w:author="Syaifudin Alkatiri" w:date="2020-06-16T17:27:00Z" w:initials="SA">
+    <w:p>
+      <w:pPr>
+        <w:pStyle w:val="CommentText"/>
+      </w:pPr>
+      <w:r>
+        <w:rPr>
+          <w:rStyle w:val="CommentReference"/>
+        </w:rPr>
+        <w:annotationRef/>
       </w:r>
     </w:p>
   </w:comment>
@@ -8084,41 +9739,134 @@
 
 <file path=word/commentsExtended.xml><?xml version="1.0" encoding="utf-8"?>
 <w15:commentsEx xmlns:wpc="http://schemas.microsoft.com/office/word/2010/wordprocessingCanvas" xmlns:cx="http://schemas.microsoft.com/office/drawing/2014/chartex" xmlns:cx1="http://schemas.microsoft.com/office/drawing/2015/9/8/chartex" xmlns:cx2="http://schemas.microsoft.com/office/drawing/2015/10/21/chartex" xmlns:cx3="http://schemas.microsoft.com/office/drawing/2016/5/9/chartex" xmlns:cx4="http://schemas.microsoft.com/office/drawing/2016/5/10/chartex" xmlns:cx5="http://schemas.microsoft.com/office/drawing/2016/5/11/chartex" xmlns:cx6="http://schemas.microsoft.com/office/drawing/2016/5/12/chartex" xmlns:cx7="http://schemas.microsoft.com/office/drawing/2016/5/13/chartex" xmlns:cx8="http://schemas.microsoft.com/office/drawing/2016/5/14/chartex" xmlns:mc="http://schemas.openxmlformats.org/markup-compatibility/2006" xmlns:aink="http://schemas.microsoft.com/office/drawing/2016/ink" xmlns:am3d="http://schemas.microsoft.com/office/drawing/2017/model3d" xmlns:o="urn:schemas-microsoft-com:office:office" xmlns:r="http://schemas.openxmlformats.org/officeDocument/2006/relationships" xmlns:m="http://schemas.openxmlformats.org/officeDocument/2006/math" xmlns:v="urn:schemas-microsoft-com:vml" xmlns:wp14="http://schemas.microsoft.com/office/word/2010/wordprocessingDrawing" xmlns:wp="http://schemas.openxmlformats.org/drawingml/2006/wordprocessingDrawing" xmlns:w10="urn:schemas-microsoft-com:office:word" xmlns:w="http://schemas.openxmlformats.org/wordprocessingml/2006/main" xmlns:w14="http://schemas.microsoft.com/office/word/2010/wordml" xmlns:w15="http://schemas.microsoft.com/office/word/2012/wordml" xmlns:w16cex="http://schemas.microsoft.com/office/word/2018/wordml/cex" xmlns:w16cid="http://schemas.microsoft.com/office/word/2016/wordml/cid" xmlns:w16="http://schemas.microsoft.com/office/word/2018/wordml" xmlns:w16se="http://schemas.microsoft.com/office/word/2015/wordml/symex" xmlns:wpg="http://schemas.microsoft.com/office/word/2010/wordprocessingGroup" xmlns:wpi="http://schemas.microsoft.com/office/word/2010/wordprocessingInk" xmlns:wne="http://schemas.microsoft.com/office/word/2006/wordml" xmlns:wps="http://schemas.microsoft.com/office/word/2010/wordprocessingShape" mc:Ignorable="w14 w15 w16se w16cid w16 w16cex wp14">
-  <w15:commentEx w15:paraId="6B12688C" w15:done="0"/>
-  <w15:commentEx w15:paraId="3C41AAB6" w15:done="0"/>
-  <w15:commentEx w15:paraId="4DE7343E" w15:done="0"/>
-  <w15:commentEx w15:paraId="6380A86C" w15:done="0"/>
-  <w15:commentEx w15:paraId="44CC165B" w15:done="0"/>
-  <w15:commentEx w15:paraId="015305F8" w15:done="0"/>
-  <w15:commentEx w15:paraId="6918A7E6" w15:done="0"/>
-  <w15:commentEx w15:paraId="71EE1438" w15:done="0"/>
-  <w15:commentEx w15:paraId="4124DB32" w15:done="0"/>
-  <w15:commentEx w15:paraId="75214347" w15:done="0"/>
-  <w15:commentEx w15:paraId="76A1450A" w15:done="0"/>
-  <w15:commentEx w15:paraId="23E28D2A" w15:done="0"/>
-  <w15:commentEx w15:paraId="454E59E7" w15:done="0"/>
-  <w15:commentEx w15:paraId="69DBBDFE" w15:done="0"/>
-  <w15:commentEx w15:paraId="6C220EBB" w15:done="1"/>
+  <w15:commentEx w15:paraId="15329C02" w15:done="0"/>
+  <w15:commentEx w15:paraId="41884624" w15:paraIdParent="15329C02" w15:done="0"/>
+  <w15:commentEx w15:paraId="23F7B72F" w15:done="0"/>
+  <w15:commentEx w15:paraId="0BF87B69" w15:paraIdParent="23F7B72F" w15:done="0"/>
+  <w15:commentEx w15:paraId="56A3201E" w15:done="0"/>
+  <w15:commentEx w15:paraId="5AA44087" w15:paraIdParent="56A3201E" w15:done="0"/>
+  <w15:commentEx w15:paraId="64DC38DC" w15:done="0"/>
+  <w15:commentEx w15:paraId="5A002260" w15:done="0"/>
+  <w15:commentEx w15:paraId="23099B0C" w15:paraIdParent="5A002260" w15:done="0"/>
+  <w15:commentEx w15:paraId="2771C879" w15:done="0"/>
+  <w15:commentEx w15:paraId="3DE0AF79" w15:paraIdParent="2771C879" w15:done="0"/>
+  <w15:commentEx w15:paraId="1F4F97D6" w15:done="0"/>
+  <w15:commentEx w15:paraId="22B17D72" w15:paraIdParent="1F4F97D6" w15:done="0"/>
+  <w15:commentEx w15:paraId="0E264812" w15:done="0"/>
+  <w15:commentEx w15:paraId="532D7C86" w15:paraIdParent="0E264812" w15:done="0"/>
+  <w15:commentEx w15:paraId="130F1126" w15:done="0"/>
+  <w15:commentEx w15:paraId="74D75B47" w15:paraIdParent="130F1126" w15:done="0"/>
+  <w15:commentEx w15:paraId="04D5A570" w15:done="0"/>
+  <w15:commentEx w15:paraId="133869DF" w15:paraIdParent="04D5A570" w15:done="0"/>
+  <w15:commentEx w15:paraId="76423B9E" w15:paraIdParent="04D5A570" w15:done="0"/>
+  <w15:commentEx w15:paraId="0BEF2FA0" w15:done="0"/>
+  <w15:commentEx w15:paraId="7202C6E4" w15:paraIdParent="0BEF2FA0" w15:done="0"/>
+  <w15:commentEx w15:paraId="6F951AC0" w15:paraIdParent="0BEF2FA0" w15:done="0"/>
+  <w15:commentEx w15:paraId="29A7E113" w15:done="0"/>
+  <w15:commentEx w15:paraId="28725A04" w15:paraIdParent="29A7E113" w15:done="0"/>
+  <w15:commentEx w15:paraId="45F40333" w15:paraIdParent="29A7E113" w15:done="0"/>
+  <w15:commentEx w15:paraId="4CDCFF82" w15:done="0"/>
+  <w15:commentEx w15:paraId="554301CE" w15:paraIdParent="4CDCFF82" w15:done="0"/>
+  <w15:commentEx w15:paraId="06A9250A" w15:paraIdParent="4CDCFF82" w15:done="0"/>
+  <w15:commentEx w15:paraId="21FEA503" w15:done="0"/>
+  <w15:commentEx w15:paraId="410D164B" w15:paraIdParent="21FEA503" w15:done="0"/>
+  <w15:commentEx w15:paraId="2E1D098C" w15:paraIdParent="21FEA503" w15:done="0"/>
+  <w15:commentEx w15:paraId="2B041295" w15:done="0"/>
+  <w15:commentEx w15:paraId="627195CD" w15:paraIdParent="2B041295" w15:done="0"/>
+  <w15:commentEx w15:paraId="3A8CD0D6" w15:done="0"/>
+  <w15:commentEx w15:paraId="473462C8" w15:paraIdParent="3A8CD0D6" w15:done="0"/>
+  <w15:commentEx w15:paraId="3FBE5F9C" w15:paraIdParent="3A8CD0D6" w15:done="0"/>
+  <w15:commentEx w15:paraId="0566AC0E" w15:done="0"/>
+  <w15:commentEx w15:paraId="030FAF35" w15:paraIdParent="0566AC0E" w15:done="0"/>
+  <w15:commentEx w15:paraId="0BC147EB" w15:done="0"/>
+  <w15:commentEx w15:paraId="7D9CCD12" w15:paraIdParent="0BC147EB" w15:done="0"/>
+  <w15:commentEx w15:paraId="03743260" w15:done="0"/>
+  <w15:commentEx w15:paraId="1BBD4E4A" w15:paraIdParent="03743260" w15:done="0"/>
+  <w15:commentEx w15:paraId="48713650" w15:done="0"/>
+  <w15:commentEx w15:paraId="3A3D7534" w15:paraIdParent="48713650" w15:done="0"/>
+  <w15:commentEx w15:paraId="62C61312" w15:paraIdParent="48713650" w15:done="0"/>
 </w15:commentsEx>
+</file>
+
+<file path=word/commentsExtensible.xml><?xml version="1.0" encoding="utf-8"?>
+<w16cex:commentsExtensible xmlns:wpc="http://schemas.microsoft.com/office/word/2010/wordprocessingCanvas" xmlns:cx="http://schemas.microsoft.com/office/drawing/2014/chartex" xmlns:cx1="http://schemas.microsoft.com/office/drawing/2015/9/8/chartex" xmlns:cx2="http://schemas.microsoft.com/office/drawing/2015/10/21/chartex" xmlns:cx3="http://schemas.microsoft.com/office/drawing/2016/5/9/chartex" xmlns:cx4="http://schemas.microsoft.com/office/drawing/2016/5/10/chartex" xmlns:cx5="http://schemas.microsoft.com/office/drawing/2016/5/11/chartex" xmlns:cx6="http://schemas.microsoft.com/office/drawing/2016/5/12/chartex" xmlns:cx7="http://schemas.microsoft.com/office/drawing/2016/5/13/chartex" xmlns:cx8="http://schemas.microsoft.com/office/drawing/2016/5/14/chartex" xmlns:mc="http://schemas.openxmlformats.org/markup-compatibility/2006" xmlns:aink="http://schemas.microsoft.com/office/drawing/2016/ink" xmlns:am3d="http://schemas.microsoft.com/office/drawing/2017/model3d" xmlns:o="urn:schemas-microsoft-com:office:office" xmlns:r="http://schemas.openxmlformats.org/officeDocument/2006/relationships" xmlns:m="http://schemas.openxmlformats.org/officeDocument/2006/math" xmlns:v="urn:schemas-microsoft-com:vml" xmlns:wp14="http://schemas.microsoft.com/office/word/2010/wordprocessingDrawing" xmlns:wp="http://schemas.openxmlformats.org/drawingml/2006/wordprocessingDrawing" xmlns:w10="urn:schemas-microsoft-com:office:word" xmlns:w="http://schemas.openxmlformats.org/wordprocessingml/2006/main" xmlns:w14="http://schemas.microsoft.com/office/word/2010/wordml" xmlns:w15="http://schemas.microsoft.com/office/word/2012/wordml" xmlns:w16cex="http://schemas.microsoft.com/office/word/2018/wordml/cex" xmlns:w16cid="http://schemas.microsoft.com/office/word/2016/wordml/cid" xmlns:w16="http://schemas.microsoft.com/office/word/2018/wordml" xmlns:w16se="http://schemas.microsoft.com/office/word/2015/wordml/symex" xmlns:wpg="http://schemas.microsoft.com/office/word/2010/wordprocessingGroup" xmlns:wpi="http://schemas.microsoft.com/office/word/2010/wordprocessingInk" xmlns:wne="http://schemas.microsoft.com/office/word/2006/wordml" xmlns:wps="http://schemas.microsoft.com/office/word/2010/wordprocessingShape" mc:Ignorable="w14 w15 w16se w16cid w16 w16cex wp14">
+  <w16cex:commentExtensible w16cex:durableId="2293800F" w16cex:dateUtc="2020-06-16T10:29:00Z"/>
+  <w16cex:commentExtensible w16cex:durableId="2293800B" w16cex:dateUtc="2020-06-16T10:29:00Z"/>
+  <w16cex:commentExtensible w16cex:durableId="22938006" w16cex:dateUtc="2020-06-16T10:29:00Z"/>
+  <w16cex:commentExtensible w16cex:durableId="22938000" w16cex:dateUtc="2020-06-16T10:29:00Z"/>
+  <w16cex:commentExtensible w16cex:durableId="22937FFB" w16cex:dateUtc="2020-06-16T10:29:00Z"/>
+  <w16cex:commentExtensible w16cex:durableId="22937FF6" w16cex:dateUtc="2020-06-16T10:29:00Z"/>
+  <w16cex:commentExtensible w16cex:durableId="22937FF0" w16cex:dateUtc="2020-06-16T10:29:00Z"/>
+  <w16cex:commentExtensible w16cex:durableId="22937FE9" w16cex:dateUtc="2020-06-16T10:29:00Z"/>
+  <w16cex:commentExtensible w16cex:durableId="22937FCC" w16cex:dateUtc="2020-06-16T10:28:00Z"/>
+  <w16cex:commentExtensible w16cex:durableId="22937FD8" w16cex:dateUtc="2020-06-16T10:28:00Z"/>
+  <w16cex:commentExtensible w16cex:durableId="22937FC4" w16cex:dateUtc="2020-06-16T10:28:00Z"/>
+  <w16cex:commentExtensible w16cex:durableId="22937FCB" w16cex:dateUtc="2020-06-16T10:28:00Z"/>
+  <w16cex:commentExtensible w16cex:durableId="22937FBB" w16cex:dateUtc="2020-06-16T10:28:00Z"/>
+  <w16cex:commentExtensible w16cex:durableId="22937FC0" w16cex:dateUtc="2020-06-16T10:28:00Z"/>
+  <w16cex:commentExtensible w16cex:durableId="22937FB5" w16cex:dateUtc="2020-06-16T10:28:00Z"/>
+  <w16cex:commentExtensible w16cex:durableId="22937FB9" w16cex:dateUtc="2020-06-16T10:28:00Z"/>
+  <w16cex:commentExtensible w16cex:durableId="22937FAF" w16cex:dateUtc="2020-06-16T10:28:00Z"/>
+  <w16cex:commentExtensible w16cex:durableId="22937FB3" w16cex:dateUtc="2020-06-16T10:28:00Z"/>
+  <w16cex:commentExtensible w16cex:durableId="22937FA3" w16cex:dateUtc="2020-06-16T10:28:00Z"/>
+  <w16cex:commentExtensible w16cex:durableId="22937F99" w16cex:dateUtc="2020-06-16T10:27:00Z"/>
+  <w16cex:commentExtensible w16cex:durableId="22937F9D" w16cex:dateUtc="2020-06-16T10:27:00Z"/>
+  <w16cex:commentExtensible w16cex:durableId="22937F90" w16cex:dateUtc="2020-06-16T10:27:00Z"/>
+  <w16cex:commentExtensible w16cex:durableId="22937F8A" w16cex:dateUtc="2020-06-16T10:27:00Z"/>
+  <w16cex:commentExtensible w16cex:durableId="22937F61" w16cex:dateUtc="2020-06-16T10:26:00Z"/>
+  <w16cex:commentExtensible w16cex:durableId="22937F6F" w16cex:dateUtc="2020-06-16T10:27:00Z"/>
+  <w16cex:commentExtensible w16cex:durableId="22937F79" w16cex:dateUtc="2020-06-16T10:27:00Z"/>
+</w16cex:commentsExtensible>
 </file>
 
 <file path=word/commentsIds.xml><?xml version="1.0" encoding="utf-8"?>
 <w16cid:commentsIds xmlns:wpc="http://schemas.microsoft.com/office/word/2010/wordprocessingCanvas" xmlns:cx="http://schemas.microsoft.com/office/drawing/2014/chartex" xmlns:cx1="http://schemas.microsoft.com/office/drawing/2015/9/8/chartex" xmlns:cx2="http://schemas.microsoft.com/office/drawing/2015/10/21/chartex" xmlns:cx3="http://schemas.microsoft.com/office/drawing/2016/5/9/chartex" xmlns:cx4="http://schemas.microsoft.com/office/drawing/2016/5/10/chartex" xmlns:cx5="http://schemas.microsoft.com/office/drawing/2016/5/11/chartex" xmlns:cx6="http://schemas.microsoft.com/office/drawing/2016/5/12/chartex" xmlns:cx7="http://schemas.microsoft.com/office/drawing/2016/5/13/chartex" xmlns:cx8="http://schemas.microsoft.com/office/drawing/2016/5/14/chartex" xmlns:mc="http://schemas.openxmlformats.org/markup-compatibility/2006" xmlns:aink="http://schemas.microsoft.com/office/drawing/2016/ink" xmlns:am3d="http://schemas.microsoft.com/office/drawing/2017/model3d" xmlns:o="urn:schemas-microsoft-com:office:office" xmlns:r="http://schemas.openxmlformats.org/officeDocument/2006/relationships" xmlns:m="http://schemas.openxmlformats.org/officeDocument/2006/math" xmlns:v="urn:schemas-microsoft-com:vml" xmlns:wp14="http://schemas.microsoft.com/office/word/2010/wordprocessingDrawing" xmlns:wp="http://schemas.openxmlformats.org/drawingml/2006/wordprocessingDrawing" xmlns:w10="urn:schemas-microsoft-com:office:word" xmlns:w="http://schemas.openxmlformats.org/wordprocessingml/2006/main" xmlns:w14="http://schemas.microsoft.com/office/word/2010/wordml" xmlns:w15="http://schemas.microsoft.com/office/word/2012/wordml" xmlns:w16cex="http://schemas.microsoft.com/office/word/2018/wordml/cex" xmlns:w16cid="http://schemas.microsoft.com/office/word/2016/wordml/cid" xmlns:w16="http://schemas.microsoft.com/office/word/2018/wordml" xmlns:w16se="http://schemas.microsoft.com/office/word/2015/wordml/symex" xmlns:wpg="http://schemas.microsoft.com/office/word/2010/wordprocessingGroup" xmlns:wpi="http://schemas.microsoft.com/office/word/2010/wordprocessingInk" xmlns:wne="http://schemas.microsoft.com/office/word/2006/wordml" xmlns:wps="http://schemas.microsoft.com/office/word/2010/wordprocessingShape" mc:Ignorable="w14 w15 w16se w16cid w16 w16cex wp14">
-  <w16cid:commentId w16cid:paraId="6B12688C" w16cid:durableId="22595390"/>
-  <w16cid:commentId w16cid:paraId="3C41AAB6" w16cid:durableId="22595391"/>
-  <w16cid:commentId w16cid:paraId="4DE7343E" w16cid:durableId="22595392"/>
-  <w16cid:commentId w16cid:paraId="6380A86C" w16cid:durableId="22595393"/>
-  <w16cid:commentId w16cid:paraId="44CC165B" w16cid:durableId="22595394"/>
-  <w16cid:commentId w16cid:paraId="015305F8" w16cid:durableId="22595395"/>
-  <w16cid:commentId w16cid:paraId="6918A7E6" w16cid:durableId="22595396"/>
-  <w16cid:commentId w16cid:paraId="71EE1438" w16cid:durableId="22595397"/>
-  <w16cid:commentId w16cid:paraId="4124DB32" w16cid:durableId="22595398"/>
-  <w16cid:commentId w16cid:paraId="75214347" w16cid:durableId="22595EAA"/>
-  <w16cid:commentId w16cid:paraId="76A1450A" w16cid:durableId="2259539A"/>
-  <w16cid:commentId w16cid:paraId="23E28D2A" w16cid:durableId="2259539B"/>
-  <w16cid:commentId w16cid:paraId="454E59E7" w16cid:durableId="2259539C"/>
-  <w16cid:commentId w16cid:paraId="69DBBDFE" w16cid:durableId="2259539D"/>
-  <w16cid:commentId w16cid:paraId="6C220EBB" w16cid:durableId="225953A0"/>
+  <w16cid:commentId w16cid:paraId="15329C02" w16cid:durableId="22595390"/>
+  <w16cid:commentId w16cid:paraId="41884624" w16cid:durableId="2293800F"/>
+  <w16cid:commentId w16cid:paraId="23F7B72F" w16cid:durableId="22937482"/>
+  <w16cid:commentId w16cid:paraId="0BF87B69" w16cid:durableId="2293800B"/>
+  <w16cid:commentId w16cid:paraId="56A3201E" w16cid:durableId="22595391"/>
+  <w16cid:commentId w16cid:paraId="5AA44087" w16cid:durableId="22938006"/>
+  <w16cid:commentId w16cid:paraId="64DC38DC" w16cid:durableId="22595392"/>
+  <w16cid:commentId w16cid:paraId="5A002260" w16cid:durableId="22595393"/>
+  <w16cid:commentId w16cid:paraId="23099B0C" w16cid:durableId="22938000"/>
+  <w16cid:commentId w16cid:paraId="2771C879" w16cid:durableId="22595394"/>
+  <w16cid:commentId w16cid:paraId="3DE0AF79" w16cid:durableId="22937FFB"/>
+  <w16cid:commentId w16cid:paraId="1F4F97D6" w16cid:durableId="22595395"/>
+  <w16cid:commentId w16cid:paraId="22B17D72" w16cid:durableId="22937FF6"/>
+  <w16cid:commentId w16cid:paraId="0E264812" w16cid:durableId="22595396"/>
+  <w16cid:commentId w16cid:paraId="532D7C86" w16cid:durableId="22937FF0"/>
+  <w16cid:commentId w16cid:paraId="130F1126" w16cid:durableId="22595397"/>
+  <w16cid:commentId w16cid:paraId="74D75B47" w16cid:durableId="22937FE9"/>
+  <w16cid:commentId w16cid:paraId="04D5A570" w16cid:durableId="2293748D"/>
+  <w16cid:commentId w16cid:paraId="133869DF" w16cid:durableId="22937FCC"/>
+  <w16cid:commentId w16cid:paraId="76423B9E" w16cid:durableId="22937FD8"/>
+  <w16cid:commentId w16cid:paraId="0BEF2FA0" w16cid:durableId="22595398"/>
+  <w16cid:commentId w16cid:paraId="7202C6E4" w16cid:durableId="22937FC4"/>
+  <w16cid:commentId w16cid:paraId="6F951AC0" w16cid:durableId="22937FCB"/>
+  <w16cid:commentId w16cid:paraId="29A7E113" w16cid:durableId="22595EAA"/>
+  <w16cid:commentId w16cid:paraId="28725A04" w16cid:durableId="22937FBB"/>
+  <w16cid:commentId w16cid:paraId="45F40333" w16cid:durableId="22937FC0"/>
+  <w16cid:commentId w16cid:paraId="4CDCFF82" w16cid:durableId="2259539A"/>
+  <w16cid:commentId w16cid:paraId="554301CE" w16cid:durableId="22937FB5"/>
+  <w16cid:commentId w16cid:paraId="06A9250A" w16cid:durableId="22937FB9"/>
+  <w16cid:commentId w16cid:paraId="21FEA503" w16cid:durableId="2259539B"/>
+  <w16cid:commentId w16cid:paraId="410D164B" w16cid:durableId="22937FAF"/>
+  <w16cid:commentId w16cid:paraId="2E1D098C" w16cid:durableId="22937FB3"/>
+  <w16cid:commentId w16cid:paraId="2B041295" w16cid:durableId="22937493"/>
+  <w16cid:commentId w16cid:paraId="627195CD" w16cid:durableId="22937FA3"/>
+  <w16cid:commentId w16cid:paraId="3A8CD0D6" w16cid:durableId="22937494"/>
+  <w16cid:commentId w16cid:paraId="473462C8" w16cid:durableId="22937F99"/>
+  <w16cid:commentId w16cid:paraId="3FBE5F9C" w16cid:durableId="22937F9D"/>
+  <w16cid:commentId w16cid:paraId="0566AC0E" w16cid:durableId="22937495"/>
+  <w16cid:commentId w16cid:paraId="030FAF35" w16cid:durableId="22937F90"/>
+  <w16cid:commentId w16cid:paraId="0BC147EB" w16cid:durableId="22937496"/>
+  <w16cid:commentId w16cid:paraId="7D9CCD12" w16cid:durableId="22937F8A"/>
+  <w16cid:commentId w16cid:paraId="03743260" w16cid:durableId="22937499"/>
+  <w16cid:commentId w16cid:paraId="1BBD4E4A" w16cid:durableId="22937F61"/>
+  <w16cid:commentId w16cid:paraId="48713650" w16cid:durableId="2293749A"/>
+  <w16cid:commentId w16cid:paraId="3A3D7534" w16cid:durableId="22937F6F"/>
+  <w16cid:commentId w16cid:paraId="62C61312" w16cid:durableId="22937F79"/>
 </w16cid:commentsIds>
 </file>
 
@@ -8393,6 +10141,95 @@
     </w:lvl>
   </w:abstractNum>
   <w:abstractNum w:abstractNumId="3" w15:restartNumberingAfterBreak="0">
+    <w:nsid w:val="13EE4069"/>
+    <w:multiLevelType w:val="hybridMultilevel"/>
+    <w:tmpl w:val="3C12F3B4"/>
+    <w:lvl w:ilvl="0" w:tplc="0421000F">
+      <w:start w:val="1"/>
+      <w:numFmt w:val="decimal"/>
+      <w:lvlText w:val="%1."/>
+      <w:lvlJc w:val="left"/>
+      <w:pPr>
+        <w:ind w:left="720" w:hanging="360"/>
+      </w:pPr>
+      <w:rPr>
+        <w:rFonts w:hint="default"/>
+      </w:rPr>
+    </w:lvl>
+    <w:lvl w:ilvl="1" w:tplc="04210019" w:tentative="1">
+      <w:start w:val="1"/>
+      <w:numFmt w:val="lowerLetter"/>
+      <w:lvlText w:val="%2."/>
+      <w:lvlJc w:val="left"/>
+      <w:pPr>
+        <w:ind w:left="1440" w:hanging="360"/>
+      </w:pPr>
+    </w:lvl>
+    <w:lvl w:ilvl="2" w:tplc="0421001B" w:tentative="1">
+      <w:start w:val="1"/>
+      <w:numFmt w:val="lowerRoman"/>
+      <w:lvlText w:val="%3."/>
+      <w:lvlJc w:val="right"/>
+      <w:pPr>
+        <w:ind w:left="2160" w:hanging="180"/>
+      </w:pPr>
+    </w:lvl>
+    <w:lvl w:ilvl="3" w:tplc="0421000F" w:tentative="1">
+      <w:start w:val="1"/>
+      <w:numFmt w:val="decimal"/>
+      <w:lvlText w:val="%4."/>
+      <w:lvlJc w:val="left"/>
+      <w:pPr>
+        <w:ind w:left="2880" w:hanging="360"/>
+      </w:pPr>
+    </w:lvl>
+    <w:lvl w:ilvl="4" w:tplc="04210019" w:tentative="1">
+      <w:start w:val="1"/>
+      <w:numFmt w:val="lowerLetter"/>
+      <w:lvlText w:val="%5."/>
+      <w:lvlJc w:val="left"/>
+      <w:pPr>
+        <w:ind w:left="3600" w:hanging="360"/>
+      </w:pPr>
+    </w:lvl>
+    <w:lvl w:ilvl="5" w:tplc="0421001B" w:tentative="1">
+      <w:start w:val="1"/>
+      <w:numFmt w:val="lowerRoman"/>
+      <w:lvlText w:val="%6."/>
+      <w:lvlJc w:val="right"/>
+      <w:pPr>
+        <w:ind w:left="4320" w:hanging="180"/>
+      </w:pPr>
+    </w:lvl>
+    <w:lvl w:ilvl="6" w:tplc="0421000F" w:tentative="1">
+      <w:start w:val="1"/>
+      <w:numFmt w:val="decimal"/>
+      <w:lvlText w:val="%7."/>
+      <w:lvlJc w:val="left"/>
+      <w:pPr>
+        <w:ind w:left="5040" w:hanging="360"/>
+      </w:pPr>
+    </w:lvl>
+    <w:lvl w:ilvl="7" w:tplc="04210019" w:tentative="1">
+      <w:start w:val="1"/>
+      <w:numFmt w:val="lowerLetter"/>
+      <w:lvlText w:val="%8."/>
+      <w:lvlJc w:val="left"/>
+      <w:pPr>
+        <w:ind w:left="5760" w:hanging="360"/>
+      </w:pPr>
+    </w:lvl>
+    <w:lvl w:ilvl="8" w:tplc="0421001B" w:tentative="1">
+      <w:start w:val="1"/>
+      <w:numFmt w:val="lowerRoman"/>
+      <w:lvlText w:val="%9."/>
+      <w:lvlJc w:val="right"/>
+      <w:pPr>
+        <w:ind w:left="6480" w:hanging="180"/>
+      </w:pPr>
+    </w:lvl>
+  </w:abstractNum>
+  <w:abstractNum w:abstractNumId="4" w15:restartNumberingAfterBreak="0">
     <w:nsid w:val="1B9C57F6"/>
     <w:multiLevelType w:val="hybridMultilevel"/>
     <w:tmpl w:val="1BF8539A"/>
@@ -8481,7 +10318,7 @@
       </w:pPr>
     </w:lvl>
   </w:abstractNum>
-  <w:abstractNum w:abstractNumId="4" w15:restartNumberingAfterBreak="0">
+  <w:abstractNum w:abstractNumId="5" w15:restartNumberingAfterBreak="0">
     <w:nsid w:val="20395AF2"/>
     <w:multiLevelType w:val="hybridMultilevel"/>
     <w:tmpl w:val="9DAA2E4A"/>
@@ -8567,7 +10404,7 @@
       </w:pPr>
     </w:lvl>
   </w:abstractNum>
-  <w:abstractNum w:abstractNumId="5" w15:restartNumberingAfterBreak="0">
+  <w:abstractNum w:abstractNumId="6" w15:restartNumberingAfterBreak="0">
     <w:nsid w:val="25847122"/>
     <w:multiLevelType w:val="hybridMultilevel"/>
     <w:tmpl w:val="243683F4"/>
@@ -8657,7 +10494,7 @@
       </w:pPr>
     </w:lvl>
   </w:abstractNum>
-  <w:abstractNum w:abstractNumId="6" w15:restartNumberingAfterBreak="0">
+  <w:abstractNum w:abstractNumId="7" w15:restartNumberingAfterBreak="0">
     <w:nsid w:val="26ED0187"/>
     <w:multiLevelType w:val="hybridMultilevel"/>
     <w:tmpl w:val="DB607E3C"/>
@@ -8747,7 +10584,7 @@
       </w:pPr>
     </w:lvl>
   </w:abstractNum>
-  <w:abstractNum w:abstractNumId="7" w15:restartNumberingAfterBreak="0">
+  <w:abstractNum w:abstractNumId="8" w15:restartNumberingAfterBreak="0">
     <w:nsid w:val="2DB07E93"/>
     <w:multiLevelType w:val="hybridMultilevel"/>
     <w:tmpl w:val="94063AE0"/>
@@ -8836,7 +10673,7 @@
       </w:pPr>
     </w:lvl>
   </w:abstractNum>
-  <w:abstractNum w:abstractNumId="8" w15:restartNumberingAfterBreak="0">
+  <w:abstractNum w:abstractNumId="9" w15:restartNumberingAfterBreak="0">
     <w:nsid w:val="353D256A"/>
     <w:multiLevelType w:val="hybridMultilevel"/>
     <w:tmpl w:val="2C806FC4"/>
@@ -8922,7 +10759,7 @@
       </w:pPr>
     </w:lvl>
   </w:abstractNum>
-  <w:abstractNum w:abstractNumId="9" w15:restartNumberingAfterBreak="0">
+  <w:abstractNum w:abstractNumId="10" w15:restartNumberingAfterBreak="0">
     <w:nsid w:val="381A7F06"/>
     <w:multiLevelType w:val="hybridMultilevel"/>
     <w:tmpl w:val="60A2887A"/>
@@ -9011,7 +10848,7 @@
       </w:pPr>
     </w:lvl>
   </w:abstractNum>
-  <w:abstractNum w:abstractNumId="10" w15:restartNumberingAfterBreak="0">
+  <w:abstractNum w:abstractNumId="11" w15:restartNumberingAfterBreak="0">
     <w:nsid w:val="41A222E6"/>
     <w:multiLevelType w:val="hybridMultilevel"/>
     <w:tmpl w:val="4E269CD0"/>
@@ -9100,7 +10937,7 @@
       </w:pPr>
     </w:lvl>
   </w:abstractNum>
-  <w:abstractNum w:abstractNumId="11" w15:restartNumberingAfterBreak="0">
+  <w:abstractNum w:abstractNumId="12" w15:restartNumberingAfterBreak="0">
     <w:nsid w:val="43AE2CF5"/>
     <w:multiLevelType w:val="hybridMultilevel"/>
     <w:tmpl w:val="746E07E0"/>
@@ -9189,7 +11026,7 @@
       </w:pPr>
     </w:lvl>
   </w:abstractNum>
-  <w:abstractNum w:abstractNumId="12" w15:restartNumberingAfterBreak="0">
+  <w:abstractNum w:abstractNumId="13" w15:restartNumberingAfterBreak="0">
     <w:nsid w:val="46C52708"/>
     <w:multiLevelType w:val="hybridMultilevel"/>
     <w:tmpl w:val="78F614D4"/>
@@ -9278,7 +11115,7 @@
       </w:pPr>
     </w:lvl>
   </w:abstractNum>
-  <w:abstractNum w:abstractNumId="13" w15:restartNumberingAfterBreak="0">
+  <w:abstractNum w:abstractNumId="14" w15:restartNumberingAfterBreak="0">
     <w:nsid w:val="4A0D134A"/>
     <w:multiLevelType w:val="hybridMultilevel"/>
     <w:tmpl w:val="51C2E722"/>
@@ -9364,7 +11201,7 @@
       </w:pPr>
     </w:lvl>
   </w:abstractNum>
-  <w:abstractNum w:abstractNumId="14" w15:restartNumberingAfterBreak="0">
+  <w:abstractNum w:abstractNumId="15" w15:restartNumberingAfterBreak="0">
     <w:nsid w:val="4F744B25"/>
     <w:multiLevelType w:val="hybridMultilevel"/>
     <w:tmpl w:val="2CD43D36"/>
@@ -9453,7 +11290,7 @@
       </w:pPr>
     </w:lvl>
   </w:abstractNum>
-  <w:abstractNum w:abstractNumId="15" w15:restartNumberingAfterBreak="0">
+  <w:abstractNum w:abstractNumId="16" w15:restartNumberingAfterBreak="0">
     <w:nsid w:val="57855637"/>
     <w:multiLevelType w:val="hybridMultilevel"/>
     <w:tmpl w:val="2126F01A"/>
@@ -9542,7 +11379,7 @@
       </w:pPr>
     </w:lvl>
   </w:abstractNum>
-  <w:abstractNum w:abstractNumId="16" w15:restartNumberingAfterBreak="0">
+  <w:abstractNum w:abstractNumId="17" w15:restartNumberingAfterBreak="0">
     <w:nsid w:val="5C75496D"/>
     <w:multiLevelType w:val="hybridMultilevel"/>
     <w:tmpl w:val="4F98FBF4"/>
@@ -9632,7 +11469,7 @@
       </w:pPr>
     </w:lvl>
   </w:abstractNum>
-  <w:abstractNum w:abstractNumId="17" w15:restartNumberingAfterBreak="0">
+  <w:abstractNum w:abstractNumId="18" w15:restartNumberingAfterBreak="0">
     <w:nsid w:val="63AD3EDA"/>
     <w:multiLevelType w:val="hybridMultilevel"/>
     <w:tmpl w:val="CD6E9880"/>
@@ -9718,7 +11555,7 @@
       </w:pPr>
     </w:lvl>
   </w:abstractNum>
-  <w:abstractNum w:abstractNumId="18" w15:restartNumberingAfterBreak="0">
+  <w:abstractNum w:abstractNumId="19" w15:restartNumberingAfterBreak="0">
     <w:nsid w:val="6BC405E8"/>
     <w:multiLevelType w:val="hybridMultilevel"/>
     <w:tmpl w:val="98545B98"/>
@@ -9804,7 +11641,7 @@
       </w:pPr>
     </w:lvl>
   </w:abstractNum>
-  <w:abstractNum w:abstractNumId="19" w15:restartNumberingAfterBreak="0">
+  <w:abstractNum w:abstractNumId="20" w15:restartNumberingAfterBreak="0">
     <w:nsid w:val="6C955850"/>
     <w:multiLevelType w:val="hybridMultilevel"/>
     <w:tmpl w:val="634E1D08"/>
@@ -9890,7 +11727,7 @@
       </w:pPr>
     </w:lvl>
   </w:abstractNum>
-  <w:abstractNum w:abstractNumId="20" w15:restartNumberingAfterBreak="0">
+  <w:abstractNum w:abstractNumId="21" w15:restartNumberingAfterBreak="0">
     <w:nsid w:val="6E62641B"/>
     <w:multiLevelType w:val="hybridMultilevel"/>
     <w:tmpl w:val="FA868A2C"/>
@@ -9979,7 +11816,7 @@
       </w:pPr>
     </w:lvl>
   </w:abstractNum>
-  <w:abstractNum w:abstractNumId="21" w15:restartNumberingAfterBreak="0">
+  <w:abstractNum w:abstractNumId="22" w15:restartNumberingAfterBreak="0">
     <w:nsid w:val="6F5B3D94"/>
     <w:multiLevelType w:val="hybridMultilevel"/>
     <w:tmpl w:val="52D87BC6"/>
@@ -10065,7 +11902,7 @@
       </w:pPr>
     </w:lvl>
   </w:abstractNum>
-  <w:abstractNum w:abstractNumId="22" w15:restartNumberingAfterBreak="0">
+  <w:abstractNum w:abstractNumId="23" w15:restartNumberingAfterBreak="0">
     <w:nsid w:val="73E32E3D"/>
     <w:multiLevelType w:val="hybridMultilevel"/>
     <w:tmpl w:val="DE481EA4"/>
@@ -10155,75 +11992,86 @@
     </w:lvl>
   </w:abstractNum>
   <w:num w:numId="1">
-    <w:abstractNumId w:val="11"/>
+    <w:abstractNumId w:val="12"/>
   </w:num>
   <w:num w:numId="2">
-    <w:abstractNumId w:val="7"/>
+    <w:abstractNumId w:val="8"/>
   </w:num>
   <w:num w:numId="3">
-    <w:abstractNumId w:val="8"/>
+    <w:abstractNumId w:val="9"/>
   </w:num>
   <w:num w:numId="4">
-    <w:abstractNumId w:val="5"/>
+    <w:abstractNumId w:val="6"/>
   </w:num>
   <w:num w:numId="5">
+    <w:abstractNumId w:val="19"/>
+  </w:num>
+  <w:num w:numId="6">
+    <w:abstractNumId w:val="21"/>
+  </w:num>
+  <w:num w:numId="7">
     <w:abstractNumId w:val="18"/>
   </w:num>
-  <w:num w:numId="6">
-    <w:abstractNumId w:val="20"/>
-  </w:num>
-  <w:num w:numId="7">
+  <w:num w:numId="8">
     <w:abstractNumId w:val="17"/>
-  </w:num>
-  <w:num w:numId="8">
-    <w:abstractNumId w:val="16"/>
   </w:num>
   <w:num w:numId="9">
     <w:abstractNumId w:val="1"/>
   </w:num>
   <w:num w:numId="10">
-    <w:abstractNumId w:val="19"/>
+    <w:abstractNumId w:val="20"/>
   </w:num>
   <w:num w:numId="11">
-    <w:abstractNumId w:val="3"/>
+    <w:abstractNumId w:val="4"/>
   </w:num>
   <w:num w:numId="12">
+    <w:abstractNumId w:val="11"/>
+  </w:num>
+  <w:num w:numId="13">
+    <w:abstractNumId w:val="7"/>
+  </w:num>
+  <w:num w:numId="14">
+    <w:abstractNumId w:val="23"/>
+  </w:num>
+  <w:num w:numId="15">
+    <w:abstractNumId w:val="16"/>
+  </w:num>
+  <w:num w:numId="16">
+    <w:abstractNumId w:val="13"/>
+  </w:num>
+  <w:num w:numId="17">
     <w:abstractNumId w:val="10"/>
   </w:num>
-  <w:num w:numId="13">
-    <w:abstractNumId w:val="6"/>
-  </w:num>
-  <w:num w:numId="14">
-    <w:abstractNumId w:val="22"/>
-  </w:num>
-  <w:num w:numId="15">
+  <w:num w:numId="18">
     <w:abstractNumId w:val="15"/>
-  </w:num>
-  <w:num w:numId="16">
-    <w:abstractNumId w:val="12"/>
-  </w:num>
-  <w:num w:numId="17">
-    <w:abstractNumId w:val="9"/>
-  </w:num>
-  <w:num w:numId="18">
-    <w:abstractNumId w:val="14"/>
   </w:num>
   <w:num w:numId="19">
     <w:abstractNumId w:val="0"/>
   </w:num>
   <w:num w:numId="20">
-    <w:abstractNumId w:val="21"/>
+    <w:abstractNumId w:val="22"/>
   </w:num>
   <w:num w:numId="21">
     <w:abstractNumId w:val="2"/>
   </w:num>
   <w:num w:numId="22">
-    <w:abstractNumId w:val="13"/>
+    <w:abstractNumId w:val="14"/>
   </w:num>
   <w:num w:numId="23">
-    <w:abstractNumId w:val="4"/>
+    <w:abstractNumId w:val="5"/>
+  </w:num>
+  <w:num w:numId="24">
+    <w:abstractNumId w:val="3"/>
   </w:num>
 </w:numbering>
+</file>
+
+<file path=word/people.xml><?xml version="1.0" encoding="utf-8"?>
+<w15:people xmlns:wpc="http://schemas.microsoft.com/office/word/2010/wordprocessingCanvas" xmlns:cx="http://schemas.microsoft.com/office/drawing/2014/chartex" xmlns:cx1="http://schemas.microsoft.com/office/drawing/2015/9/8/chartex" xmlns:cx2="http://schemas.microsoft.com/office/drawing/2015/10/21/chartex" xmlns:cx3="http://schemas.microsoft.com/office/drawing/2016/5/9/chartex" xmlns:cx4="http://schemas.microsoft.com/office/drawing/2016/5/10/chartex" xmlns:cx5="http://schemas.microsoft.com/office/drawing/2016/5/11/chartex" xmlns:cx6="http://schemas.microsoft.com/office/drawing/2016/5/12/chartex" xmlns:cx7="http://schemas.microsoft.com/office/drawing/2016/5/13/chartex" xmlns:cx8="http://schemas.microsoft.com/office/drawing/2016/5/14/chartex" xmlns:mc="http://schemas.openxmlformats.org/markup-compatibility/2006" xmlns:aink="http://schemas.microsoft.com/office/drawing/2016/ink" xmlns:am3d="http://schemas.microsoft.com/office/drawing/2017/model3d" xmlns:o="urn:schemas-microsoft-com:office:office" xmlns:r="http://schemas.openxmlformats.org/officeDocument/2006/relationships" xmlns:m="http://schemas.openxmlformats.org/officeDocument/2006/math" xmlns:v="urn:schemas-microsoft-com:vml" xmlns:wp14="http://schemas.microsoft.com/office/word/2010/wordprocessingDrawing" xmlns:wp="http://schemas.openxmlformats.org/drawingml/2006/wordprocessingDrawing" xmlns:w10="urn:schemas-microsoft-com:office:word" xmlns:w="http://schemas.openxmlformats.org/wordprocessingml/2006/main" xmlns:w14="http://schemas.microsoft.com/office/word/2010/wordml" xmlns:w15="http://schemas.microsoft.com/office/word/2012/wordml" xmlns:w16cex="http://schemas.microsoft.com/office/word/2018/wordml/cex" xmlns:w16cid="http://schemas.microsoft.com/office/word/2016/wordml/cid" xmlns:w16="http://schemas.microsoft.com/office/word/2018/wordml" xmlns:w16se="http://schemas.microsoft.com/office/word/2015/wordml/symex" xmlns:wpg="http://schemas.microsoft.com/office/word/2010/wordprocessingGroup" xmlns:wpi="http://schemas.microsoft.com/office/word/2010/wordprocessingInk" xmlns:wne="http://schemas.microsoft.com/office/word/2006/wordml" xmlns:wps="http://schemas.microsoft.com/office/word/2010/wordprocessingShape" mc:Ignorable="w14 w15 w16se w16cid w16 w16cex wp14">
+  <w15:person w15:author="Syaifudin Alkatiri">
+    <w15:presenceInfo w15:providerId="Windows Live" w15:userId="1dfef18c03ad4746"/>
+  </w15:person>
+</w15:people>
 </file>
 
 <file path=word/styles.xml><?xml version="1.0" encoding="utf-8"?>
@@ -10624,7 +12472,7 @@
   <w:style w:type="paragraph" w:default="1" w:styleId="Normal">
     <w:name w:val="Normal"/>
     <w:qFormat/>
-    <w:rsid w:val="00703559"/>
+    <w:rsid w:val="00770273"/>
   </w:style>
   <w:style w:type="paragraph" w:styleId="Heading1">
     <w:name w:val="heading 1"/>
@@ -11195,11 +13043,50 @@
     <b:JournalName>JISA (Jurnal Informatika dan Sains)</b:JournalName>
     <b:RefOrder>2</b:RefOrder>
   </b:Source>
+  <b:Source>
+    <b:Tag>Und05</b:Tag>
+    <b:SourceType>Book</b:SourceType>
+    <b:Guid>{E8AD4FCC-D691-4F1A-9BA6-E97454EB9B53}</b:Guid>
+    <b:Year>2005</b:Year>
+    <b:Author>
+      <b:Author>
+        <b:Corporate>Undang-Undang RI No. 14</b:Corporate>
+      </b:Author>
+    </b:Author>
+    <b:RefOrder>2</b:RefOrder>
+  </b:Source>
+  <b:Source>
+    <b:Tag>Rul</b:Tag>
+    <b:SourceType>JournalArticle</b:SourceType>
+    <b:Guid>{B3362FC6-FDDC-497C-A918-64EEF6D911B8}</b:Guid>
+    <b:Title>SISTEM PENILAIAN KINERJA KARYAWAN MENGGUNAKAN METODE SIMPLE ADDITIVE WEIGHTING (SAW)</b:Title>
+    <b:Author>
+      <b:Author>
+        <b:NameList>
+          <b:Person>
+            <b:Last>Mujiastuti</b:Last>
+            <b:First>Rully</b:First>
+          </b:Person>
+          <b:Person>
+            <b:Last>Komariyah</b:Last>
+            <b:First>Nur</b:First>
+          </b:Person>
+          <b:Person>
+            <b:Last>Hasbi</b:Last>
+            <b:First>Muhammad</b:First>
+          </b:Person>
+        </b:NameList>
+      </b:Author>
+    </b:Author>
+    <b:JournalName>jurnal.umj.ac.id</b:JournalName>
+    <b:Year>2019</b:Year>
+    <b:RefOrder>6</b:RefOrder>
+  </b:Source>
 </b:Sources>
 </file>
 
 <file path=customXml/itemProps1.xml><?xml version="1.0" encoding="utf-8"?>
-<ds:datastoreItem xmlns:ds="http://schemas.openxmlformats.org/officeDocument/2006/customXml" ds:itemID="{1DCFF92F-7E23-4271-9786-68F9E4F7E6BE}">
+<ds:datastoreItem xmlns:ds="http://schemas.openxmlformats.org/officeDocument/2006/customXml" ds:itemID="{77D07045-F917-4FBF-B713-529A99A602A8}">
   <ds:schemaRefs>
     <ds:schemaRef ds:uri="http://schemas.openxmlformats.org/officeDocument/2006/bibliography"/>
   </ds:schemaRefs>

</xml_diff>